<commit_message>
Finished question 8 part 2
</commit_message>
<xml_diff>
--- a/hw23/hw2.docx
+++ b/hw23/hw2.docx
@@ -96,14 +96,7 @@
             <w:rFonts w:ascii="Cambria Math" w:eastAsiaTheme="minorEastAsia" w:hAnsi="Cambria Math"/>
             <w:lang w:val="en-US"/>
           </w:rPr>
-          <m:t>=</m:t>
-        </m:r>
-        <m:r>
-          <w:rPr>
-            <w:rFonts w:ascii="Cambria Math" w:eastAsiaTheme="minorEastAsia" w:hAnsi="Cambria Math"/>
-            <w:lang w:val="en-US"/>
-          </w:rPr>
-          <m:t>1000</m:t>
+          <m:t>=1000</m:t>
         </m:r>
       </m:oMath>
       <w:r>
@@ -295,7 +288,14 @@
         </w:numPr>
         <w:bidi/>
         <w:rPr>
-          <w:rFonts w:hint="cs"/>
+          <w:rtl/>
+          <w:lang w:val="en-US"/>
+        </w:rPr>
+      </w:pPr>
+    </w:p>
+    <w:p>
+      <w:pPr>
+        <w:rPr>
           <w:rtl/>
           <w:lang w:val="en-US"/>
         </w:rPr>
@@ -303,25 +303,26 @@
       <w:r>
         <w:rPr>
           <w:rFonts w:cs="Arial"/>
+          <w:noProof/>
           <w:rtl/>
           <w:lang w:val="en-US"/>
         </w:rPr>
         <w:drawing>
-          <wp:anchor distT="0" distB="0" distL="114300" distR="114300" simplePos="0" relativeHeight="251658240" behindDoc="1" locked="0" layoutInCell="1" allowOverlap="1" wp14:anchorId="3E78E4AA" wp14:editId="7F1F8B55">
+          <wp:anchor distT="0" distB="0" distL="114300" distR="114300" simplePos="0" relativeHeight="251658240" behindDoc="1" locked="0" layoutInCell="1" allowOverlap="1" wp14:anchorId="3E78E4AA" wp14:editId="47582EEA">
             <wp:simplePos x="0" y="0"/>
             <wp:positionH relativeFrom="column">
               <wp:posOffset>1638300</wp:posOffset>
             </wp:positionH>
             <wp:positionV relativeFrom="paragraph">
-              <wp:posOffset>172085</wp:posOffset>
+              <wp:posOffset>68580</wp:posOffset>
             </wp:positionV>
-            <wp:extent cx="3664585" cy="2952750"/>
-            <wp:effectExtent l="0" t="0" r="0" b="0"/>
+            <wp:extent cx="3664585" cy="2604770"/>
+            <wp:effectExtent l="0" t="0" r="0" b="5080"/>
             <wp:wrapTight wrapText="bothSides">
               <wp:wrapPolygon edited="0">
                 <wp:start x="0" y="0"/>
-                <wp:lineTo x="0" y="21461"/>
-                <wp:lineTo x="21447" y="21461"/>
+                <wp:lineTo x="0" y="21484"/>
+                <wp:lineTo x="21447" y="21484"/>
                 <wp:lineTo x="21447" y="0"/>
                 <wp:lineTo x="0" y="0"/>
               </wp:wrapPolygon>
@@ -334,11 +335,11 @@
               <a:graphicData uri="http://schemas.openxmlformats.org/drawingml/2006/picture">
                 <pic:pic xmlns:pic="http://schemas.openxmlformats.org/drawingml/2006/picture">
                   <pic:nvPicPr>
-                    <pic:cNvPr id="244975419" name=""/>
+                    <pic:cNvPr id="244975419" name="Picture 1"/>
                     <pic:cNvPicPr/>
                   </pic:nvPicPr>
                   <pic:blipFill>
-                    <a:blip r:embed="rId5" cstate="print">
+                    <a:blip r:embed="rId5">
                       <a:extLst>
                         <a:ext uri="{28A0092B-C50C-407E-A947-70E740481C1C}">
                           <a14:useLocalDpi xmlns:a14="http://schemas.microsoft.com/office/drawing/2010/main" val="0"/>
@@ -352,7 +353,7 @@
                   <pic:spPr>
                     <a:xfrm>
                       <a:off x="0" y="0"/>
-                      <a:ext cx="3664585" cy="2952750"/>
+                      <a:ext cx="3664585" cy="2604770"/>
                     </a:xfrm>
                     <a:prstGeom prst="rect">
                       <a:avLst/>
@@ -453,14 +454,6 @@
     </w:p>
     <w:p>
       <w:pPr>
-        <w:rPr>
-          <w:rtl/>
-          <w:lang w:val="en-US"/>
-        </w:rPr>
-      </w:pPr>
-    </w:p>
-    <w:p>
-      <w:pPr>
         <w:bidi/>
         <w:ind w:left="720"/>
         <w:rPr>
@@ -537,7 +530,6 @@
         <w:pStyle w:val="Heading1"/>
         <w:bidi/>
         <w:rPr>
-          <w:rFonts w:hint="cs"/>
           <w:rtl/>
           <w:lang w:val="en-US"/>
         </w:rPr>
@@ -1574,7 +1566,6 @@
         <w:pStyle w:val="Heading1"/>
         <w:bidi/>
         <w:rPr>
-          <w:rFonts w:hint="cs"/>
           <w:rtl/>
           <w:lang w:val="en-US"/>
         </w:rPr>
@@ -3024,7 +3015,7 @@
           <w:lang w:val="en-US"/>
         </w:rPr>
         <w:drawing>
-          <wp:anchor distT="0" distB="0" distL="114300" distR="114300" simplePos="0" relativeHeight="251660288" behindDoc="0" locked="0" layoutInCell="1" allowOverlap="1" wp14:anchorId="5D60CB72" wp14:editId="2BF80E70">
+          <wp:anchor distT="0" distB="0" distL="114300" distR="114300" simplePos="0" relativeHeight="251660288" behindDoc="0" locked="0" layoutInCell="1" allowOverlap="1" wp14:anchorId="5D60CB72" wp14:editId="6650BB20">
             <wp:simplePos x="0" y="0"/>
             <wp:positionH relativeFrom="column">
               <wp:posOffset>1501775</wp:posOffset>
@@ -3248,7 +3239,7 @@
         <w:pStyle w:val="Heading2"/>
         <w:bidi/>
         <w:rPr>
-          <w:rFonts w:eastAsiaTheme="minorEastAsia" w:hint="cs"/>
+          <w:rFonts w:eastAsiaTheme="minorEastAsia"/>
           <w:rtl/>
           <w:lang w:val="en-US"/>
         </w:rPr>
@@ -3856,8 +3847,6 @@
         </w:numPr>
         <w:bidi/>
         <w:rPr>
-          <w:rFonts w:hint="cs"/>
-          <w:rtl/>
           <w:lang w:val="en-US"/>
         </w:rPr>
       </w:pPr>
@@ -3917,13 +3906,1235 @@
     </w:p>
     <w:p>
       <w:pPr>
+        <w:pStyle w:val="Heading1"/>
         <w:bidi/>
         <w:rPr>
-          <w:rFonts w:hint="cs"/>
-          <w:rtl/>
-          <w:lang w:val="en-US"/>
-        </w:rPr>
-      </w:pPr>
+          <w:rtl/>
+          <w:lang w:val="en-US"/>
+        </w:rPr>
+      </w:pPr>
+      <w:r>
+        <w:rPr>
+          <w:rFonts w:hint="cs"/>
+          <w:rtl/>
+          <w:lang w:val="en-US"/>
+        </w:rPr>
+        <w:t>שאלה 8</w:t>
+      </w:r>
+    </w:p>
+    <w:p>
+      <w:pPr>
+        <w:pStyle w:val="Heading2"/>
+        <w:bidi/>
+        <w:rPr>
+          <w:rFonts w:hint="cs"/>
+          <w:rtl/>
+          <w:lang w:val="en-US"/>
+        </w:rPr>
+      </w:pPr>
+      <w:r>
+        <w:rPr>
+          <w:rFonts w:hint="cs"/>
+          <w:rtl/>
+          <w:lang w:val="en-US"/>
+        </w:rPr>
+        <w:t>1</w:t>
+      </w:r>
+    </w:p>
+    <w:p>
+      <w:pPr>
+        <w:pStyle w:val="ListParagraph"/>
+        <w:numPr>
+          <w:ilvl w:val="0"/>
+          <w:numId w:val="7"/>
+        </w:numPr>
+        <w:bidi/>
+        <w:rPr>
+          <w:lang w:val="en-US"/>
+        </w:rPr>
+      </w:pPr>
+      <w:r>
+        <w:rPr>
+          <w:rtl/>
+          <w:lang w:val="en-US"/>
+        </w:rPr>
+        <w:br/>
+      </w:r>
+      <w:r>
+        <w:rPr>
+          <w:rtl/>
+          <w:lang w:val="en-US"/>
+        </w:rPr>
+        <w:br/>
+      </w:r>
+      <w:r>
+        <w:rPr>
+          <w:noProof/>
+        </w:rPr>
+        <w:drawing>
+          <wp:inline distT="0" distB="0" distL="0" distR="0" wp14:anchorId="6FE1469D" wp14:editId="48586BE5">
+            <wp:extent cx="5731510" cy="3302000"/>
+            <wp:effectExtent l="0" t="0" r="2540" b="0"/>
+            <wp:docPr id="1370528981" name="Picture 1" descr="A graph showing a number of blue lines&#10;&#10;Description automatically generated"/>
+            <wp:cNvGraphicFramePr>
+              <a:graphicFrameLocks xmlns:a="http://schemas.openxmlformats.org/drawingml/2006/main" noChangeAspect="1"/>
+            </wp:cNvGraphicFramePr>
+            <a:graphic xmlns:a="http://schemas.openxmlformats.org/drawingml/2006/main">
+              <a:graphicData uri="http://schemas.openxmlformats.org/drawingml/2006/picture">
+                <pic:pic xmlns:pic="http://schemas.openxmlformats.org/drawingml/2006/picture">
+                  <pic:nvPicPr>
+                    <pic:cNvPr id="1370528981" name="Picture 1" descr="A graph showing a number of blue lines&#10;&#10;Description automatically generated"/>
+                    <pic:cNvPicPr/>
+                  </pic:nvPicPr>
+                  <pic:blipFill>
+                    <a:blip r:embed="rId12"/>
+                    <a:stretch>
+                      <a:fillRect/>
+                    </a:stretch>
+                  </pic:blipFill>
+                  <pic:spPr>
+                    <a:xfrm>
+                      <a:off x="0" y="0"/>
+                      <a:ext cx="5731510" cy="3302000"/>
+                    </a:xfrm>
+                    <a:prstGeom prst="rect">
+                      <a:avLst/>
+                    </a:prstGeom>
+                  </pic:spPr>
+                </pic:pic>
+              </a:graphicData>
+            </a:graphic>
+          </wp:inline>
+        </w:drawing>
+      </w:r>
+      <w:r>
+        <w:rPr>
+          <w:rtl/>
+          <w:lang w:val="en-US"/>
+        </w:rPr>
+        <w:br/>
+      </w:r>
+      <w:r>
+        <w:rPr>
+          <w:rFonts w:hint="cs"/>
+          <w:rtl/>
+          <w:lang w:val="en-US"/>
+        </w:rPr>
+        <w:t xml:space="preserve">ניתן </w:t>
+      </w:r>
+      <w:r>
+        <w:rPr>
+          <w:rFonts w:hint="cs"/>
+          <w:rtl/>
+          <w:lang w:val="en-US"/>
+        </w:rPr>
+        <w:t>לראות את הפיקים של רכבת ההלמים בערך ב</w:t>
+      </w:r>
+      <w:r>
+        <w:rPr>
+          <w:rFonts w:hint="cs"/>
+          <w:rtl/>
+          <w:lang w:val="en-US"/>
+        </w:rPr>
+        <w:t>40 וב115 ולכן, אורך המחזור בדגימות הוא 75.</w:t>
+      </w:r>
+      <w:r>
+        <w:rPr>
+          <w:rtl/>
+          <w:lang w:val="en-US"/>
+        </w:rPr>
+        <w:br/>
+      </w:r>
+      <w:r>
+        <w:rPr>
+          <w:rFonts w:hint="cs"/>
+          <w:rtl/>
+          <w:lang w:val="en-US"/>
+        </w:rPr>
+        <w:t xml:space="preserve">האות נדגם בתדירות של </w:t>
+      </w:r>
+      <m:oMath>
+        <m:r>
+          <w:rPr>
+            <w:rFonts w:ascii="Cambria Math" w:hAnsi="Cambria Math"/>
+            <w:lang w:val="en-US"/>
+          </w:rPr>
+          <m:t>8k</m:t>
+        </m:r>
+        <m:d>
+          <m:dPr>
+            <m:begChr m:val="["/>
+            <m:endChr m:val="]"/>
+            <m:ctrlPr>
+              <w:rPr>
+                <w:rFonts w:ascii="Cambria Math" w:hAnsi="Cambria Math"/>
+                <w:i/>
+                <w:lang w:val="en-US"/>
+              </w:rPr>
+            </m:ctrlPr>
+          </m:dPr>
+          <m:e>
+            <m:r>
+              <w:rPr>
+                <w:rFonts w:ascii="Cambria Math" w:hAnsi="Cambria Math"/>
+                <w:lang w:val="en-US"/>
+              </w:rPr>
+              <m:t>Hz</m:t>
+            </m:r>
+          </m:e>
+        </m:d>
+      </m:oMath>
+      <w:r>
+        <w:rPr>
+          <w:rFonts w:eastAsiaTheme="minorEastAsia" w:hint="cs"/>
+          <w:rtl/>
+          <w:lang w:val="en-US"/>
+        </w:rPr>
+        <w:t xml:space="preserve"> ולכן, כמו שעשינו בתחילת התרגיל, התדר של ה</w:t>
+      </w:r>
+      <w:r>
+        <w:rPr>
+          <w:rFonts w:eastAsiaTheme="minorEastAsia"/>
+          <w:lang w:val="en-US"/>
+        </w:rPr>
+        <w:t>pitch</w:t>
+      </w:r>
+      <w:r>
+        <w:rPr>
+          <w:rFonts w:eastAsiaTheme="minorEastAsia" w:hint="cs"/>
+          <w:rtl/>
+          <w:lang w:val="en-US"/>
+        </w:rPr>
+        <w:t xml:space="preserve"> הוא </w:t>
+      </w:r>
+      <m:oMath>
+        <m:f>
+          <m:fPr>
+            <m:ctrlPr>
+              <w:rPr>
+                <w:rFonts w:ascii="Cambria Math" w:eastAsiaTheme="minorEastAsia" w:hAnsi="Cambria Math"/>
+                <w:i/>
+                <w:lang w:val="en-US"/>
+              </w:rPr>
+            </m:ctrlPr>
+          </m:fPr>
+          <m:num>
+            <m:r>
+              <w:rPr>
+                <w:rFonts w:ascii="Cambria Math" w:eastAsiaTheme="minorEastAsia" w:hAnsi="Cambria Math"/>
+                <w:lang w:val="en-US"/>
+              </w:rPr>
+              <m:t>8k</m:t>
+            </m:r>
+          </m:num>
+          <m:den>
+            <m:r>
+              <w:rPr>
+                <w:rFonts w:ascii="Cambria Math" w:eastAsiaTheme="minorEastAsia" w:hAnsi="Cambria Math"/>
+                <w:lang w:val="en-US"/>
+              </w:rPr>
+              <m:t>75</m:t>
+            </m:r>
+          </m:den>
+        </m:f>
+        <m:r>
+          <w:rPr>
+            <w:rFonts w:ascii="Cambria Math" w:eastAsiaTheme="minorEastAsia" w:hAnsi="Cambria Math"/>
+            <w:lang w:val="en-US"/>
+          </w:rPr>
+          <m:t>=</m:t>
+        </m:r>
+        <m:r>
+          <w:rPr>
+            <w:rFonts w:ascii="Cambria Math" w:eastAsiaTheme="minorEastAsia" w:hAnsi="Cambria Math"/>
+            <w:lang w:val="en-US"/>
+          </w:rPr>
+          <m:t>106.66</m:t>
+        </m:r>
+        <m:d>
+          <m:dPr>
+            <m:begChr m:val="["/>
+            <m:endChr m:val="]"/>
+            <m:ctrlPr>
+              <w:rPr>
+                <w:rFonts w:ascii="Cambria Math" w:eastAsiaTheme="minorEastAsia" w:hAnsi="Cambria Math"/>
+                <w:i/>
+                <w:lang w:val="en-US"/>
+              </w:rPr>
+            </m:ctrlPr>
+          </m:dPr>
+          <m:e>
+            <m:r>
+              <w:rPr>
+                <w:rFonts w:ascii="Cambria Math" w:eastAsiaTheme="minorEastAsia" w:hAnsi="Cambria Math"/>
+                <w:lang w:val="en-US"/>
+              </w:rPr>
+              <m:t>Hz</m:t>
+            </m:r>
+          </m:e>
+        </m:d>
+      </m:oMath>
+      <w:r>
+        <w:rPr>
+          <w:rFonts w:eastAsiaTheme="minorEastAsia" w:hint="cs"/>
+          <w:rtl/>
+          <w:lang w:val="en-US"/>
+        </w:rPr>
+        <w:t xml:space="preserve"> ובשניות הוא </w:t>
+      </w:r>
+      <m:oMath>
+        <m:f>
+          <m:fPr>
+            <m:ctrlPr>
+              <w:rPr>
+                <w:rFonts w:ascii="Cambria Math" w:eastAsiaTheme="minorEastAsia" w:hAnsi="Cambria Math"/>
+                <w:i/>
+                <w:lang w:val="en-US"/>
+              </w:rPr>
+            </m:ctrlPr>
+          </m:fPr>
+          <m:num>
+            <m:r>
+              <w:rPr>
+                <w:rFonts w:ascii="Cambria Math" w:eastAsiaTheme="minorEastAsia" w:hAnsi="Cambria Math"/>
+                <w:lang w:val="en-US"/>
+              </w:rPr>
+              <m:t>75</m:t>
+            </m:r>
+          </m:num>
+          <m:den>
+            <m:r>
+              <w:rPr>
+                <w:rFonts w:ascii="Cambria Math" w:eastAsiaTheme="minorEastAsia" w:hAnsi="Cambria Math"/>
+                <w:lang w:val="en-US"/>
+              </w:rPr>
+              <m:t>8k</m:t>
+            </m:r>
+          </m:den>
+        </m:f>
+        <m:r>
+          <w:rPr>
+            <w:rFonts w:ascii="Cambria Math" w:eastAsiaTheme="minorEastAsia" w:hAnsi="Cambria Math"/>
+            <w:lang w:val="en-US"/>
+          </w:rPr>
+          <m:t>=0.0094 [s]</m:t>
+        </m:r>
+      </m:oMath>
+      <w:r>
+        <w:rPr>
+          <w:rFonts w:eastAsiaTheme="minorEastAsia" w:hint="cs"/>
+          <w:rtl/>
+          <w:lang w:val="en-US"/>
+        </w:rPr>
+        <w:t>.</w:t>
+      </w:r>
+    </w:p>
+    <w:p>
+      <w:pPr>
+        <w:pStyle w:val="ListParagraph"/>
+        <w:numPr>
+          <w:ilvl w:val="0"/>
+          <w:numId w:val="7"/>
+        </w:numPr>
+        <w:bidi/>
+        <w:rPr>
+          <w:lang w:val="en-US"/>
+        </w:rPr>
+      </w:pPr>
+      <w:r>
+        <w:rPr>
+          <w:lang w:val="en-US"/>
+        </w:rPr>
+        <w:br/>
+      </w:r>
+      <w:r>
+        <w:rPr>
+          <w:noProof/>
+        </w:rPr>
+        <w:drawing>
+          <wp:inline distT="0" distB="0" distL="0" distR="0" wp14:anchorId="3621D75D" wp14:editId="30A59610">
+            <wp:extent cx="5731510" cy="3302635"/>
+            <wp:effectExtent l="0" t="0" r="2540" b="0"/>
+            <wp:docPr id="122225744" name="Picture 1" descr="A graph showing a waveform&#10;&#10;Description automatically generated with medium confidence"/>
+            <wp:cNvGraphicFramePr>
+              <a:graphicFrameLocks xmlns:a="http://schemas.openxmlformats.org/drawingml/2006/main" noChangeAspect="1"/>
+            </wp:cNvGraphicFramePr>
+            <a:graphic xmlns:a="http://schemas.openxmlformats.org/drawingml/2006/main">
+              <a:graphicData uri="http://schemas.openxmlformats.org/drawingml/2006/picture">
+                <pic:pic xmlns:pic="http://schemas.openxmlformats.org/drawingml/2006/picture">
+                  <pic:nvPicPr>
+                    <pic:cNvPr id="122225744" name="Picture 1" descr="A graph showing a waveform&#10;&#10;Description automatically generated with medium confidence"/>
+                    <pic:cNvPicPr/>
+                  </pic:nvPicPr>
+                  <pic:blipFill>
+                    <a:blip r:embed="rId13"/>
+                    <a:stretch>
+                      <a:fillRect/>
+                    </a:stretch>
+                  </pic:blipFill>
+                  <pic:spPr>
+                    <a:xfrm>
+                      <a:off x="0" y="0"/>
+                      <a:ext cx="5731510" cy="3302635"/>
+                    </a:xfrm>
+                    <a:prstGeom prst="rect">
+                      <a:avLst/>
+                    </a:prstGeom>
+                  </pic:spPr>
+                </pic:pic>
+              </a:graphicData>
+            </a:graphic>
+          </wp:inline>
+        </w:drawing>
+      </w:r>
+      <w:r>
+        <w:rPr>
+          <w:rFonts w:hint="cs"/>
+          <w:rtl/>
+          <w:lang w:val="en-US"/>
+        </w:rPr>
+        <w:t>יש 256 דגימות והטווח הוא בין 0 ל4000 ולכן רזולוציית ה</w:t>
+      </w:r>
+      <w:r>
+        <w:rPr>
+          <w:rFonts w:hint="cs"/>
+          <w:rtl/>
+          <w:lang w:val="en-US"/>
+        </w:rPr>
+        <w:t>תדר היא 15.6.</w:t>
+      </w:r>
+      <w:r>
+        <w:rPr>
+          <w:rtl/>
+          <w:lang w:val="en-US"/>
+        </w:rPr>
+        <w:br/>
+      </w:r>
+      <w:r>
+        <w:rPr>
+          <w:rFonts w:hint="cs"/>
+          <w:rtl/>
+          <w:lang w:val="en-US"/>
+        </w:rPr>
+        <w:lastRenderedPageBreak/>
+        <w:t xml:space="preserve">ניתן לראות כמה </w:t>
+      </w:r>
+      <w:r>
+        <w:rPr>
+          <w:rFonts w:hint="cs"/>
+          <w:rtl/>
+          <w:lang w:val="en-US"/>
+        </w:rPr>
+        <w:t>פורמנטים שונים (העוצמה שלהם גבוהה יותר מ</w:t>
+      </w:r>
+      <w:r>
+        <w:rPr>
+          <w:rFonts w:hint="cs"/>
+          <w:rtl/>
+          <w:lang w:val="en-US"/>
+        </w:rPr>
+        <w:t>שאר התדרים)</w:t>
+      </w:r>
+      <w:r>
+        <w:rPr>
+          <w:rFonts w:hint="cs"/>
+          <w:rtl/>
+          <w:lang w:val="en-US"/>
+        </w:rPr>
+        <w:t xml:space="preserve"> והם בערך 105, 205, 515</w:t>
+      </w:r>
+      <w:r>
+        <w:rPr>
+          <w:rFonts w:hint="cs"/>
+          <w:rtl/>
+          <w:lang w:val="en-US"/>
+        </w:rPr>
+        <w:t>. אנחנו יודעים שה</w:t>
+      </w:r>
+      <w:r>
+        <w:rPr>
+          <w:lang w:val="en-US"/>
+        </w:rPr>
+        <w:t>pitch</w:t>
+      </w:r>
+      <w:r>
+        <w:rPr>
+          <w:rFonts w:hint="cs"/>
+          <w:rtl/>
+          <w:lang w:val="en-US"/>
+        </w:rPr>
+        <w:t xml:space="preserve"> הוא הפורמנט ה</w:t>
+      </w:r>
+      <w:r>
+        <w:rPr>
+          <w:rFonts w:hint="cs"/>
+          <w:rtl/>
+          <w:lang w:val="en-US"/>
+        </w:rPr>
+        <w:t>קטן ביותר ולכן, מהתמונה אנחנו יכולים להעריך ש</w:t>
+      </w:r>
+      <w:r>
+        <w:rPr>
+          <w:rFonts w:hint="cs"/>
+          <w:rtl/>
+          <w:lang w:val="en-US"/>
+        </w:rPr>
+        <w:t>ה</w:t>
+      </w:r>
+      <w:r>
+        <w:rPr>
+          <w:lang w:val="en-US"/>
+        </w:rPr>
+        <w:t>pitch</w:t>
+      </w:r>
+      <w:r>
+        <w:rPr>
+          <w:rFonts w:hint="cs"/>
+          <w:rtl/>
+          <w:lang w:val="en-US"/>
+        </w:rPr>
+        <w:t xml:space="preserve"> הוא 105 וזה אכן תואם את הסעיף הקודם.</w:t>
+      </w:r>
+    </w:p>
+    <w:p>
+      <w:pPr>
+        <w:pStyle w:val="ListParagraph"/>
+        <w:numPr>
+          <w:ilvl w:val="0"/>
+          <w:numId w:val="7"/>
+        </w:numPr>
+        <w:bidi/>
+        <w:rPr>
+          <w:lang w:val="en-US"/>
+        </w:rPr>
+      </w:pPr>
+      <w:r>
+        <w:rPr>
+          <w:rFonts w:hint="cs"/>
+          <w:rtl/>
+          <w:lang w:val="en-US"/>
+        </w:rPr>
+        <w:t xml:space="preserve">ניזכר כי </w:t>
+      </w:r>
+      <w:r>
+        <w:rPr>
+          <w:rFonts w:hint="cs"/>
+          <w:rtl/>
+          <w:lang w:val="en-US"/>
+        </w:rPr>
+        <w:t>ההרמוניה ה</w:t>
+      </w:r>
+      <w:r>
+        <w:rPr>
+          <w:rFonts w:hint="cs"/>
+          <w:lang w:val="en-US"/>
+        </w:rPr>
+        <w:t>K</w:t>
+      </w:r>
+      <w:r>
+        <w:rPr>
+          <w:rFonts w:hint="cs"/>
+          <w:rtl/>
+          <w:lang w:val="en-US"/>
+        </w:rPr>
+        <w:t xml:space="preserve"> היא תהיה בעלת תדירות </w:t>
+      </w:r>
+      <w:r>
+        <w:rPr>
+          <w:rFonts w:hint="cs"/>
+          <w:lang w:val="en-US"/>
+        </w:rPr>
+        <w:t>K</w:t>
+      </w:r>
+      <w:r>
+        <w:rPr>
+          <w:rFonts w:hint="cs"/>
+          <w:rtl/>
+          <w:lang w:val="en-US"/>
+        </w:rPr>
+        <w:t xml:space="preserve"> כפול התדר המרכזי, כאשר התדר המרכזי הוא ה</w:t>
+      </w:r>
+      <w:r>
+        <w:rPr>
+          <w:lang w:val="en-US"/>
+        </w:rPr>
+        <w:t>pitch</w:t>
+      </w:r>
+      <w:r>
+        <w:rPr>
+          <w:rFonts w:hint="cs"/>
+          <w:rtl/>
+          <w:lang w:val="en-US"/>
+        </w:rPr>
+        <w:t xml:space="preserve">, ולכן אם נסתכל על גרף </w:t>
+      </w:r>
+      <w:r>
+        <w:rPr>
+          <w:rFonts w:hint="cs"/>
+          <w:rtl/>
+          <w:lang w:val="en-US"/>
+        </w:rPr>
+        <w:t xml:space="preserve">ונבדוק עבור כל </w:t>
+      </w:r>
+      <w:r>
+        <w:rPr>
+          <w:lang w:val="en-US"/>
+        </w:rPr>
+        <w:t>peak</w:t>
+      </w:r>
+      <w:r>
+        <w:rPr>
+          <w:rFonts w:hint="cs"/>
+          <w:rtl/>
+          <w:lang w:val="en-US"/>
+        </w:rPr>
+        <w:t xml:space="preserve"> שנראה, אם הוא נמצא בכפולה טבעית של התדר המרכזי, </w:t>
+      </w:r>
+      <w:r>
+        <w:rPr>
+          <w:rFonts w:hint="cs"/>
+          <w:rtl/>
+          <w:lang w:val="en-US"/>
+        </w:rPr>
+        <w:t>נדע לזהות את ההרמויות.</w:t>
+      </w:r>
+      <w:r>
+        <w:rPr>
+          <w:lang w:val="en-US"/>
+        </w:rPr>
+        <w:t xml:space="preserve"> </w:t>
+      </w:r>
+      <w:r>
+        <w:rPr>
+          <w:rFonts w:hint="cs"/>
+          <w:rtl/>
+          <w:lang w:val="en-US"/>
+        </w:rPr>
+        <w:t xml:space="preserve"> </w:t>
+      </w:r>
+      <w:r>
+        <w:rPr>
+          <w:rFonts w:hint="cs"/>
+          <w:rtl/>
+          <w:lang w:val="en-US"/>
+        </w:rPr>
+        <w:t xml:space="preserve">עשינו </w:t>
+      </w:r>
+      <w:r>
+        <w:rPr>
+          <w:lang w:val="en-US"/>
+        </w:rPr>
+        <w:t>plot</w:t>
+      </w:r>
+      <w:r>
+        <w:rPr>
+          <w:rFonts w:hint="cs"/>
+          <w:rtl/>
+          <w:lang w:val="en-US"/>
+        </w:rPr>
+        <w:t xml:space="preserve"> בו סימנו כפולות טבעיות של ה</w:t>
+      </w:r>
+      <w:r>
+        <w:rPr>
+          <w:lang w:val="en-US"/>
+        </w:rPr>
+        <w:t>pitch</w:t>
+      </w:r>
+      <w:r>
+        <w:rPr>
+          <w:rFonts w:hint="cs"/>
+          <w:rtl/>
+          <w:lang w:val="en-US"/>
+        </w:rPr>
+        <w:t xml:space="preserve"> ונספור רק את הדוגמאות בהן הפסגה מסתדרת עם הקו האדום שסימנו</w:t>
+      </w:r>
+      <w:r>
+        <w:rPr>
+          <w:rFonts w:hint="cs"/>
+          <w:rtl/>
+          <w:lang w:val="en-US"/>
+        </w:rPr>
+        <w:t xml:space="preserve">. </w:t>
+      </w:r>
+      <w:r>
+        <w:rPr>
+          <w:rtl/>
+          <w:lang w:val="en-US"/>
+        </w:rPr>
+        <w:br/>
+      </w:r>
+      <w:r>
+        <w:rPr>
+          <w:noProof/>
+        </w:rPr>
+        <w:drawing>
+          <wp:inline distT="0" distB="0" distL="0" distR="0" wp14:anchorId="5BC4B28D" wp14:editId="302971F6">
+            <wp:extent cx="5731510" cy="2527935"/>
+            <wp:effectExtent l="0" t="0" r="2540" b="5715"/>
+            <wp:docPr id="1406975542" name="Picture 1" descr="A graph with red and blue lines&#10;&#10;Description automatically generated"/>
+            <wp:cNvGraphicFramePr>
+              <a:graphicFrameLocks xmlns:a="http://schemas.openxmlformats.org/drawingml/2006/main" noChangeAspect="1"/>
+            </wp:cNvGraphicFramePr>
+            <a:graphic xmlns:a="http://schemas.openxmlformats.org/drawingml/2006/main">
+              <a:graphicData uri="http://schemas.openxmlformats.org/drawingml/2006/picture">
+                <pic:pic xmlns:pic="http://schemas.openxmlformats.org/drawingml/2006/picture">
+                  <pic:nvPicPr>
+                    <pic:cNvPr id="1406975542" name="Picture 1" descr="A graph with red and blue lines&#10;&#10;Description automatically generated"/>
+                    <pic:cNvPicPr/>
+                  </pic:nvPicPr>
+                  <pic:blipFill>
+                    <a:blip r:embed="rId14"/>
+                    <a:stretch>
+                      <a:fillRect/>
+                    </a:stretch>
+                  </pic:blipFill>
+                  <pic:spPr>
+                    <a:xfrm>
+                      <a:off x="0" y="0"/>
+                      <a:ext cx="5731510" cy="2527935"/>
+                    </a:xfrm>
+                    <a:prstGeom prst="rect">
+                      <a:avLst/>
+                    </a:prstGeom>
+                  </pic:spPr>
+                </pic:pic>
+              </a:graphicData>
+            </a:graphic>
+          </wp:inline>
+        </w:drawing>
+      </w:r>
+      <w:r>
+        <w:rPr>
+          <w:rFonts w:hint="cs"/>
+          <w:rtl/>
+          <w:lang w:val="en-US"/>
+        </w:rPr>
+        <w:t xml:space="preserve">הצלחנו לספור </w:t>
+      </w:r>
+      <w:r>
+        <w:rPr>
+          <w:rFonts w:hint="cs"/>
+          <w:rtl/>
+          <w:lang w:val="en-US"/>
+        </w:rPr>
+        <w:t>13 הרמוניות</w:t>
+      </w:r>
+      <w:r>
+        <w:rPr>
+          <w:rFonts w:hint="cs"/>
+          <w:rtl/>
+          <w:lang w:val="en-US"/>
+        </w:rPr>
+        <w:t>.</w:t>
+      </w:r>
+    </w:p>
+    <w:p>
+      <w:pPr>
+        <w:pStyle w:val="ListParagraph"/>
+        <w:numPr>
+          <w:ilvl w:val="0"/>
+          <w:numId w:val="7"/>
+        </w:numPr>
+        <w:bidi/>
+        <w:rPr>
+          <w:lang w:val="en-US"/>
+        </w:rPr>
+      </w:pPr>
+      <w:r>
+        <w:rPr>
+          <w:rFonts w:hint="cs"/>
+          <w:rtl/>
+          <w:lang w:val="en-US"/>
+        </w:rPr>
+        <w:t xml:space="preserve">המעטפת מסומנת באדום </w:t>
+      </w:r>
+      <w:r>
+        <w:rPr>
+          <w:noProof/>
+        </w:rPr>
+        <w:drawing>
+          <wp:inline distT="0" distB="0" distL="0" distR="0" wp14:anchorId="61C74614" wp14:editId="79BB2BC3">
+            <wp:extent cx="5731510" cy="2196465"/>
+            <wp:effectExtent l="0" t="0" r="2540" b="0"/>
+            <wp:docPr id="1749196020" name="Picture 1" descr="A graph with a red line&#10;&#10;Description automatically generated"/>
+            <wp:cNvGraphicFramePr>
+              <a:graphicFrameLocks xmlns:a="http://schemas.openxmlformats.org/drawingml/2006/main" noChangeAspect="1"/>
+            </wp:cNvGraphicFramePr>
+            <a:graphic xmlns:a="http://schemas.openxmlformats.org/drawingml/2006/main">
+              <a:graphicData uri="http://schemas.openxmlformats.org/drawingml/2006/picture">
+                <pic:pic xmlns:pic="http://schemas.openxmlformats.org/drawingml/2006/picture">
+                  <pic:nvPicPr>
+                    <pic:cNvPr id="1749196020" name="Picture 1" descr="A graph with a red line&#10;&#10;Description automatically generated"/>
+                    <pic:cNvPicPr/>
+                  </pic:nvPicPr>
+                  <pic:blipFill>
+                    <a:blip r:embed="rId15"/>
+                    <a:stretch>
+                      <a:fillRect/>
+                    </a:stretch>
+                  </pic:blipFill>
+                  <pic:spPr>
+                    <a:xfrm>
+                      <a:off x="0" y="0"/>
+                      <a:ext cx="5731510" cy="2196465"/>
+                    </a:xfrm>
+                    <a:prstGeom prst="rect">
+                      <a:avLst/>
+                    </a:prstGeom>
+                  </pic:spPr>
+                </pic:pic>
+              </a:graphicData>
+            </a:graphic>
+          </wp:inline>
+        </w:drawing>
+      </w:r>
+    </w:p>
+    <w:p>
+      <w:pPr>
+        <w:rPr>
+          <w:lang w:val="en-US"/>
+        </w:rPr>
+      </w:pPr>
+    </w:p>
+    <w:p>
+      <w:pPr>
+        <w:rPr>
+          <w:lang w:val="en-US"/>
+        </w:rPr>
+      </w:pPr>
+    </w:p>
+    <w:p>
+      <w:pPr>
+        <w:pStyle w:val="Heading2"/>
+        <w:bidi/>
+        <w:rPr>
+          <w:noProof/>
+          <w:lang w:val="en-US"/>
+        </w:rPr>
+      </w:pPr>
+      <w:r>
+        <w:rPr>
+          <w:noProof/>
+          <w:lang w:val="en-US"/>
+        </w:rPr>
+        <w:lastRenderedPageBreak/>
+        <w:t>2</w:t>
+      </w:r>
+    </w:p>
+    <w:p>
+      <w:pPr>
+        <w:pStyle w:val="ListParagraph"/>
+        <w:numPr>
+          <w:ilvl w:val="0"/>
+          <w:numId w:val="8"/>
+        </w:numPr>
+        <w:bidi/>
+        <w:rPr>
+          <w:lang w:val="en-US"/>
+        </w:rPr>
+      </w:pPr>
+      <w:r>
+        <w:rPr>
+          <w:rtl/>
+          <w:lang w:val="en-US"/>
+        </w:rPr>
+        <w:br/>
+      </w:r>
+      <w:r>
+        <w:rPr>
+          <w:noProof/>
+        </w:rPr>
+        <w:drawing>
+          <wp:inline distT="0" distB="0" distL="0" distR="0" wp14:anchorId="4BBC3A59" wp14:editId="72AB2179">
+            <wp:extent cx="5731510" cy="2920365"/>
+            <wp:effectExtent l="0" t="0" r="2540" b="0"/>
+            <wp:docPr id="1049376392" name="Picture 1" descr="A graph with blue lines&#10;&#10;Description automatically generated"/>
+            <wp:cNvGraphicFramePr>
+              <a:graphicFrameLocks xmlns:a="http://schemas.openxmlformats.org/drawingml/2006/main" noChangeAspect="1"/>
+            </wp:cNvGraphicFramePr>
+            <a:graphic xmlns:a="http://schemas.openxmlformats.org/drawingml/2006/main">
+              <a:graphicData uri="http://schemas.openxmlformats.org/drawingml/2006/picture">
+                <pic:pic xmlns:pic="http://schemas.openxmlformats.org/drawingml/2006/picture">
+                  <pic:nvPicPr>
+                    <pic:cNvPr id="1049376392" name="Picture 1" descr="A graph with blue lines&#10;&#10;Description automatically generated"/>
+                    <pic:cNvPicPr/>
+                  </pic:nvPicPr>
+                  <pic:blipFill>
+                    <a:blip r:embed="rId16"/>
+                    <a:stretch>
+                      <a:fillRect/>
+                    </a:stretch>
+                  </pic:blipFill>
+                  <pic:spPr>
+                    <a:xfrm>
+                      <a:off x="0" y="0"/>
+                      <a:ext cx="5731510" cy="2920365"/>
+                    </a:xfrm>
+                    <a:prstGeom prst="rect">
+                      <a:avLst/>
+                    </a:prstGeom>
+                  </pic:spPr>
+                </pic:pic>
+              </a:graphicData>
+            </a:graphic>
+          </wp:inline>
+        </w:drawing>
+      </w:r>
+      <w:r>
+        <w:rPr>
+          <w:rFonts w:hint="cs"/>
+          <w:rtl/>
+          <w:lang w:val="en-US"/>
+        </w:rPr>
+        <w:t>ניתן לראות כי המחזור של ה</w:t>
+      </w:r>
+      <w:r>
+        <w:rPr>
+          <w:lang w:val="en-US"/>
+        </w:rPr>
+        <w:t>pitch</w:t>
+      </w:r>
+      <w:r>
+        <w:rPr>
+          <w:rFonts w:hint="cs"/>
+          <w:rtl/>
+          <w:lang w:val="en-US"/>
+        </w:rPr>
+        <w:t xml:space="preserve"> הוא אחרי </w:t>
+      </w:r>
+      <w:r>
+        <w:rPr>
+          <w:rFonts w:hint="cs"/>
+          <w:rtl/>
+          <w:lang w:val="en-US"/>
+        </w:rPr>
+        <w:t>76 דגימות (מאחר והפיקים הקטנים יותר הם הרמוניות ולא</w:t>
+      </w:r>
+      <w:r>
+        <w:rPr>
+          <w:rFonts w:hint="cs"/>
+          <w:rtl/>
+          <w:lang w:val="en-US"/>
+        </w:rPr>
+        <w:t xml:space="preserve"> ה</w:t>
+      </w:r>
+      <w:r>
+        <w:rPr>
+          <w:lang w:val="en-US"/>
+        </w:rPr>
+        <w:t>pitch</w:t>
+      </w:r>
+      <w:r>
+        <w:rPr>
+          <w:rFonts w:hint="cs"/>
+          <w:rtl/>
+          <w:lang w:val="en-US"/>
+        </w:rPr>
+        <w:t xml:space="preserve">) ולכן, הכמות זמן למחזור היא </w:t>
+      </w:r>
+      <m:oMath>
+        <m:f>
+          <m:fPr>
+            <m:ctrlPr>
+              <w:rPr>
+                <w:rFonts w:ascii="Cambria Math" w:hAnsi="Cambria Math"/>
+                <w:i/>
+                <w:lang w:val="en-US"/>
+              </w:rPr>
+            </m:ctrlPr>
+          </m:fPr>
+          <m:num>
+            <m:r>
+              <w:rPr>
+                <w:rFonts w:ascii="Cambria Math" w:hAnsi="Cambria Math"/>
+                <w:lang w:val="en-US"/>
+              </w:rPr>
+              <m:t>76</m:t>
+            </m:r>
+          </m:num>
+          <m:den>
+            <m:r>
+              <w:rPr>
+                <w:rFonts w:ascii="Cambria Math" w:hAnsi="Cambria Math"/>
+                <w:lang w:val="en-US"/>
+              </w:rPr>
+              <m:t>8000</m:t>
+            </m:r>
+          </m:den>
+        </m:f>
+      </m:oMath>
+      <w:r>
+        <w:rPr>
+          <w:rFonts w:eastAsiaTheme="minorEastAsia" w:hint="cs"/>
+          <w:rtl/>
+          <w:lang w:val="en-US"/>
+        </w:rPr>
+        <w:t xml:space="preserve"> שניות והתדר הוא </w:t>
+      </w:r>
+      <m:oMath>
+        <m:f>
+          <m:fPr>
+            <m:ctrlPr>
+              <w:rPr>
+                <w:rFonts w:ascii="Cambria Math" w:eastAsiaTheme="minorEastAsia" w:hAnsi="Cambria Math"/>
+                <w:i/>
+                <w:lang w:val="en-US"/>
+              </w:rPr>
+            </m:ctrlPr>
+          </m:fPr>
+          <m:num>
+            <m:r>
+              <w:rPr>
+                <w:rFonts w:ascii="Cambria Math" w:eastAsiaTheme="minorEastAsia" w:hAnsi="Cambria Math"/>
+                <w:lang w:val="en-US"/>
+              </w:rPr>
+              <m:t>8000</m:t>
+            </m:r>
+          </m:num>
+          <m:den>
+            <m:r>
+              <w:rPr>
+                <w:rFonts w:ascii="Cambria Math" w:eastAsiaTheme="minorEastAsia" w:hAnsi="Cambria Math"/>
+                <w:lang w:val="en-US"/>
+              </w:rPr>
+              <m:t>76</m:t>
+            </m:r>
+          </m:den>
+        </m:f>
+        <m:r>
+          <w:rPr>
+            <w:rFonts w:ascii="Cambria Math" w:eastAsiaTheme="minorEastAsia" w:hAnsi="Cambria Math"/>
+            <w:lang w:val="en-US"/>
+          </w:rPr>
+          <m:t xml:space="preserve">=105.26 </m:t>
+        </m:r>
+        <m:d>
+          <m:dPr>
+            <m:begChr m:val="["/>
+            <m:endChr m:val="]"/>
+            <m:ctrlPr>
+              <w:rPr>
+                <w:rFonts w:ascii="Cambria Math" w:eastAsiaTheme="minorEastAsia" w:hAnsi="Cambria Math"/>
+                <w:i/>
+                <w:lang w:val="en-US"/>
+              </w:rPr>
+            </m:ctrlPr>
+          </m:dPr>
+          <m:e>
+            <m:r>
+              <w:rPr>
+                <w:rFonts w:ascii="Cambria Math" w:eastAsiaTheme="minorEastAsia" w:hAnsi="Cambria Math"/>
+                <w:lang w:val="en-US"/>
+              </w:rPr>
+              <m:t>Hz</m:t>
+            </m:r>
+          </m:e>
+        </m:d>
+      </m:oMath>
+      <w:r>
+        <w:rPr>
+          <w:rFonts w:eastAsiaTheme="minorEastAsia" w:hint="cs"/>
+          <w:rtl/>
+          <w:lang w:val="en-US"/>
+        </w:rPr>
+        <w:t>.</w:t>
+      </w:r>
+    </w:p>
+    <w:p>
+      <w:pPr>
+        <w:pStyle w:val="ListParagraph"/>
+        <w:numPr>
+          <w:ilvl w:val="0"/>
+          <w:numId w:val="8"/>
+        </w:numPr>
+        <w:bidi/>
+        <w:rPr>
+          <w:lang w:val="en-US"/>
+        </w:rPr>
+      </w:pPr>
+      <w:r>
+        <w:rPr>
+          <w:rFonts w:hint="cs"/>
+          <w:rtl/>
+          <w:lang w:val="en-US"/>
+        </w:rPr>
+        <w:t xml:space="preserve">בעזרת הפונקציה </w:t>
+      </w:r>
+      <w:r>
+        <w:rPr>
+          <w:lang w:val="en-US"/>
+        </w:rPr>
+        <w:t>pitch_detect_corr</w:t>
+      </w:r>
+      <w:r>
+        <w:rPr>
+          <w:rFonts w:hint="cs"/>
+          <w:rtl/>
+          <w:lang w:val="en-US"/>
+        </w:rPr>
+        <w:t>, מצאנו כי הכמות דגימות במחזור של ה</w:t>
+      </w:r>
+      <w:r>
+        <w:rPr>
+          <w:lang w:val="en-US"/>
+        </w:rPr>
+        <w:t>pitch</w:t>
+      </w:r>
+      <w:r>
+        <w:rPr>
+          <w:rFonts w:hint="cs"/>
+          <w:rtl/>
+          <w:lang w:val="en-US"/>
+        </w:rPr>
+        <w:t xml:space="preserve"> הוא 77 דגימות והתדר הוא 103.9 הרץ.</w:t>
+      </w:r>
+    </w:p>
+    <w:p>
+      <w:pPr>
+        <w:pStyle w:val="Heading2"/>
+        <w:bidi/>
+        <w:rPr>
+          <w:rFonts w:eastAsiaTheme="minorEastAsia"/>
+          <w:rtl/>
+          <w:lang w:val="en-US"/>
+        </w:rPr>
+      </w:pPr>
+      <w:r>
+        <w:rPr>
+          <w:rFonts w:eastAsiaTheme="minorEastAsia" w:hint="cs"/>
+          <w:rtl/>
+          <w:lang w:val="en-US"/>
+        </w:rPr>
+        <w:t>3</w:t>
+      </w:r>
+    </w:p>
+    <w:p>
+      <w:pPr>
+        <w:pStyle w:val="ListParagraph"/>
+        <w:numPr>
+          <w:ilvl w:val="0"/>
+          <w:numId w:val="9"/>
+        </w:numPr>
+        <w:bidi/>
+        <w:rPr>
+          <w:lang w:val="en-US"/>
+        </w:rPr>
+      </w:pPr>
+      <w:r>
+        <w:rPr>
+          <w:rFonts w:hint="cs"/>
+          <w:rtl/>
+          <w:lang w:val="en-US"/>
+        </w:rPr>
+        <w:t>לא, לאחר הסתכלות ב</w:t>
+      </w:r>
+      <w:r>
+        <w:rPr>
+          <w:rFonts w:hint="cs"/>
+          <w:rtl/>
+          <w:lang w:val="en-US"/>
+        </w:rPr>
+        <w:t xml:space="preserve">התמרת הפוריה, לא ניתן לראות מחזור </w:t>
+      </w:r>
+      <w:r>
+        <w:rPr>
+          <w:lang w:val="en-US"/>
+        </w:rPr>
+        <w:t>pitch</w:t>
+      </w:r>
+      <w:r>
+        <w:rPr>
+          <w:rFonts w:hint="cs"/>
+          <w:rtl/>
+          <w:lang w:val="en-US"/>
+        </w:rPr>
+        <w:t>, האות נראה רועש ו</w:t>
+      </w:r>
+      <w:r>
+        <w:rPr>
+          <w:rFonts w:hint="cs"/>
+          <w:rtl/>
+          <w:lang w:val="en-US"/>
+        </w:rPr>
+        <w:t>ההפרש בין ה</w:t>
+      </w:r>
+      <w:r>
+        <w:rPr>
+          <w:lang w:val="en-US"/>
+        </w:rPr>
+        <w:t>peaks</w:t>
+      </w:r>
+      <w:r>
+        <w:rPr>
+          <w:rFonts w:hint="cs"/>
+          <w:rtl/>
+          <w:lang w:val="en-US"/>
+        </w:rPr>
+        <w:t xml:space="preserve"> אינו קבוע</w:t>
+      </w:r>
+      <w:r>
+        <w:rPr>
+          <w:rFonts w:hint="cs"/>
+          <w:rtl/>
+          <w:lang w:val="en-US"/>
+        </w:rPr>
+        <w:t xml:space="preserve"> ו</w:t>
+      </w:r>
+      <w:r>
+        <w:rPr>
+          <w:rFonts w:hint="cs"/>
+          <w:rtl/>
+          <w:lang w:val="en-US"/>
+        </w:rPr>
+        <w:t>אין שום חוקיות שניתנת לזיהוי בעין.</w:t>
+      </w:r>
+    </w:p>
+    <w:p>
+      <w:pPr>
+        <w:pStyle w:val="ListParagraph"/>
+        <w:numPr>
+          <w:ilvl w:val="0"/>
+          <w:numId w:val="9"/>
+        </w:numPr>
+        <w:bidi/>
+        <w:rPr>
+          <w:rFonts w:hint="cs"/>
+          <w:rtl/>
+          <w:lang w:val="en-US"/>
+        </w:rPr>
+      </w:pPr>
+      <w:r>
+        <w:rPr>
+          <w:rFonts w:hint="cs"/>
+          <w:rtl/>
+          <w:lang w:val="en-US"/>
+        </w:rPr>
+        <w:t>ההבדל העיקרי שניתן לשים לב אליו בהסתכלות על שני הגרפים, והוא ש</w:t>
+      </w:r>
+      <w:r>
+        <w:rPr>
+          <w:rFonts w:hint="cs"/>
+          <w:rtl/>
+          <w:lang w:val="en-US"/>
+        </w:rPr>
+        <w:t xml:space="preserve">בגרף ההקולי, פונקציית האוטוקורלציה נראית </w:t>
+      </w:r>
+      <w:r>
+        <w:rPr>
+          <w:rFonts w:hint="cs"/>
+          <w:rtl/>
+          <w:lang w:val="en-US"/>
+        </w:rPr>
+        <w:t xml:space="preserve">"חלקה", לעומת הפונקציה של הגרף הלא קולי, שנראית מחוספסת ומלאה ברעש, בלי שום הרמוניות או </w:t>
+      </w:r>
+      <w:r>
+        <w:rPr>
+          <w:rFonts w:hint="cs"/>
+          <w:rtl/>
+          <w:lang w:val="en-US"/>
+        </w:rPr>
+        <w:t>קפיצות קבועות.</w:t>
+      </w:r>
     </w:p>
     <w:sectPr>
       <w:pgSz w:w="11906" w:h="16838"/>
@@ -4027,6 +5238,95 @@
     </w:lvl>
   </w:abstractNum>
   <w:abstractNum w:abstractNumId="1" w15:restartNumberingAfterBreak="0">
+    <w:nsid w:val="08CB0F32"/>
+    <w:multiLevelType w:val="hybridMultilevel"/>
+    <w:tmpl w:val="6AB06E28"/>
+    <w:lvl w:ilvl="0" w:tplc="55B09B96">
+      <w:start w:val="1"/>
+      <w:numFmt w:val="hebrew1"/>
+      <w:lvlText w:val="%1."/>
+      <w:lvlJc w:val="left"/>
+      <w:pPr>
+        <w:ind w:left="720" w:hanging="360"/>
+      </w:pPr>
+      <w:rPr>
+        <w:rFonts w:hint="default"/>
+      </w:rPr>
+    </w:lvl>
+    <w:lvl w:ilvl="1" w:tplc="20000019" w:tentative="1">
+      <w:start w:val="1"/>
+      <w:numFmt w:val="lowerLetter"/>
+      <w:lvlText w:val="%2."/>
+      <w:lvlJc w:val="left"/>
+      <w:pPr>
+        <w:ind w:left="1440" w:hanging="360"/>
+      </w:pPr>
+    </w:lvl>
+    <w:lvl w:ilvl="2" w:tplc="2000001B" w:tentative="1">
+      <w:start w:val="1"/>
+      <w:numFmt w:val="lowerRoman"/>
+      <w:lvlText w:val="%3."/>
+      <w:lvlJc w:val="right"/>
+      <w:pPr>
+        <w:ind w:left="2160" w:hanging="180"/>
+      </w:pPr>
+    </w:lvl>
+    <w:lvl w:ilvl="3" w:tplc="2000000F" w:tentative="1">
+      <w:start w:val="1"/>
+      <w:numFmt w:val="decimal"/>
+      <w:lvlText w:val="%4."/>
+      <w:lvlJc w:val="left"/>
+      <w:pPr>
+        <w:ind w:left="2880" w:hanging="360"/>
+      </w:pPr>
+    </w:lvl>
+    <w:lvl w:ilvl="4" w:tplc="20000019" w:tentative="1">
+      <w:start w:val="1"/>
+      <w:numFmt w:val="lowerLetter"/>
+      <w:lvlText w:val="%5."/>
+      <w:lvlJc w:val="left"/>
+      <w:pPr>
+        <w:ind w:left="3600" w:hanging="360"/>
+      </w:pPr>
+    </w:lvl>
+    <w:lvl w:ilvl="5" w:tplc="2000001B" w:tentative="1">
+      <w:start w:val="1"/>
+      <w:numFmt w:val="lowerRoman"/>
+      <w:lvlText w:val="%6."/>
+      <w:lvlJc w:val="right"/>
+      <w:pPr>
+        <w:ind w:left="4320" w:hanging="180"/>
+      </w:pPr>
+    </w:lvl>
+    <w:lvl w:ilvl="6" w:tplc="2000000F" w:tentative="1">
+      <w:start w:val="1"/>
+      <w:numFmt w:val="decimal"/>
+      <w:lvlText w:val="%7."/>
+      <w:lvlJc w:val="left"/>
+      <w:pPr>
+        <w:ind w:left="5040" w:hanging="360"/>
+      </w:pPr>
+    </w:lvl>
+    <w:lvl w:ilvl="7" w:tplc="20000019" w:tentative="1">
+      <w:start w:val="1"/>
+      <w:numFmt w:val="lowerLetter"/>
+      <w:lvlText w:val="%8."/>
+      <w:lvlJc w:val="left"/>
+      <w:pPr>
+        <w:ind w:left="5760" w:hanging="360"/>
+      </w:pPr>
+    </w:lvl>
+    <w:lvl w:ilvl="8" w:tplc="2000001B" w:tentative="1">
+      <w:start w:val="1"/>
+      <w:numFmt w:val="lowerRoman"/>
+      <w:lvlText w:val="%9."/>
+      <w:lvlJc w:val="right"/>
+      <w:pPr>
+        <w:ind w:left="6480" w:hanging="180"/>
+      </w:pPr>
+    </w:lvl>
+  </w:abstractNum>
+  <w:abstractNum w:abstractNumId="2" w15:restartNumberingAfterBreak="0">
     <w:nsid w:val="15BF0404"/>
     <w:multiLevelType w:val="hybridMultilevel"/>
     <w:tmpl w:val="A0463216"/>
@@ -4115,7 +5415,7 @@
       </w:pPr>
     </w:lvl>
   </w:abstractNum>
-  <w:abstractNum w:abstractNumId="2" w15:restartNumberingAfterBreak="0">
+  <w:abstractNum w:abstractNumId="3" w15:restartNumberingAfterBreak="0">
     <w:nsid w:val="1B665DCF"/>
     <w:multiLevelType w:val="hybridMultilevel"/>
     <w:tmpl w:val="76DAEEEA"/>
@@ -4204,7 +5504,7 @@
       </w:pPr>
     </w:lvl>
   </w:abstractNum>
-  <w:abstractNum w:abstractNumId="3" w15:restartNumberingAfterBreak="0">
+  <w:abstractNum w:abstractNumId="4" w15:restartNumberingAfterBreak="0">
     <w:nsid w:val="4E247CB2"/>
     <w:multiLevelType w:val="hybridMultilevel"/>
     <w:tmpl w:val="D5E663D8"/>
@@ -4293,7 +5593,7 @@
       </w:pPr>
     </w:lvl>
   </w:abstractNum>
-  <w:abstractNum w:abstractNumId="4" w15:restartNumberingAfterBreak="0">
+  <w:abstractNum w:abstractNumId="5" w15:restartNumberingAfterBreak="0">
     <w:nsid w:val="55D9384A"/>
     <w:multiLevelType w:val="hybridMultilevel"/>
     <w:tmpl w:val="4D2ABC22"/>
@@ -4382,7 +5682,7 @@
       </w:pPr>
     </w:lvl>
   </w:abstractNum>
-  <w:abstractNum w:abstractNumId="5" w15:restartNumberingAfterBreak="0">
+  <w:abstractNum w:abstractNumId="6" w15:restartNumberingAfterBreak="0">
     <w:nsid w:val="60B9707D"/>
     <w:multiLevelType w:val="hybridMultilevel"/>
     <w:tmpl w:val="EB06EAA6"/>
@@ -4471,23 +5771,210 @@
       </w:pPr>
     </w:lvl>
   </w:abstractNum>
+  <w:abstractNum w:abstractNumId="7" w15:restartNumberingAfterBreak="0">
+    <w:nsid w:val="74621567"/>
+    <w:multiLevelType w:val="hybridMultilevel"/>
+    <w:tmpl w:val="438CCCD2"/>
+    <w:lvl w:ilvl="0" w:tplc="A10277D2">
+      <w:start w:val="1"/>
+      <w:numFmt w:val="hebrew1"/>
+      <w:lvlText w:val="%1."/>
+      <w:lvlJc w:val="left"/>
+      <w:pPr>
+        <w:ind w:left="720" w:hanging="360"/>
+      </w:pPr>
+      <w:rPr>
+        <w:rFonts w:hint="default"/>
+      </w:rPr>
+    </w:lvl>
+    <w:lvl w:ilvl="1" w:tplc="20000019" w:tentative="1">
+      <w:start w:val="1"/>
+      <w:numFmt w:val="lowerLetter"/>
+      <w:lvlText w:val="%2."/>
+      <w:lvlJc w:val="left"/>
+      <w:pPr>
+        <w:ind w:left="1440" w:hanging="360"/>
+      </w:pPr>
+    </w:lvl>
+    <w:lvl w:ilvl="2" w:tplc="2000001B" w:tentative="1">
+      <w:start w:val="1"/>
+      <w:numFmt w:val="lowerRoman"/>
+      <w:lvlText w:val="%3."/>
+      <w:lvlJc w:val="right"/>
+      <w:pPr>
+        <w:ind w:left="2160" w:hanging="180"/>
+      </w:pPr>
+    </w:lvl>
+    <w:lvl w:ilvl="3" w:tplc="2000000F" w:tentative="1">
+      <w:start w:val="1"/>
+      <w:numFmt w:val="decimal"/>
+      <w:lvlText w:val="%4."/>
+      <w:lvlJc w:val="left"/>
+      <w:pPr>
+        <w:ind w:left="2880" w:hanging="360"/>
+      </w:pPr>
+    </w:lvl>
+    <w:lvl w:ilvl="4" w:tplc="20000019" w:tentative="1">
+      <w:start w:val="1"/>
+      <w:numFmt w:val="lowerLetter"/>
+      <w:lvlText w:val="%5."/>
+      <w:lvlJc w:val="left"/>
+      <w:pPr>
+        <w:ind w:left="3600" w:hanging="360"/>
+      </w:pPr>
+    </w:lvl>
+    <w:lvl w:ilvl="5" w:tplc="2000001B" w:tentative="1">
+      <w:start w:val="1"/>
+      <w:numFmt w:val="lowerRoman"/>
+      <w:lvlText w:val="%6."/>
+      <w:lvlJc w:val="right"/>
+      <w:pPr>
+        <w:ind w:left="4320" w:hanging="180"/>
+      </w:pPr>
+    </w:lvl>
+    <w:lvl w:ilvl="6" w:tplc="2000000F" w:tentative="1">
+      <w:start w:val="1"/>
+      <w:numFmt w:val="decimal"/>
+      <w:lvlText w:val="%7."/>
+      <w:lvlJc w:val="left"/>
+      <w:pPr>
+        <w:ind w:left="5040" w:hanging="360"/>
+      </w:pPr>
+    </w:lvl>
+    <w:lvl w:ilvl="7" w:tplc="20000019" w:tentative="1">
+      <w:start w:val="1"/>
+      <w:numFmt w:val="lowerLetter"/>
+      <w:lvlText w:val="%8."/>
+      <w:lvlJc w:val="left"/>
+      <w:pPr>
+        <w:ind w:left="5760" w:hanging="360"/>
+      </w:pPr>
+    </w:lvl>
+    <w:lvl w:ilvl="8" w:tplc="2000001B" w:tentative="1">
+      <w:start w:val="1"/>
+      <w:numFmt w:val="lowerRoman"/>
+      <w:lvlText w:val="%9."/>
+      <w:lvlJc w:val="right"/>
+      <w:pPr>
+        <w:ind w:left="6480" w:hanging="180"/>
+      </w:pPr>
+    </w:lvl>
+  </w:abstractNum>
+  <w:abstractNum w:abstractNumId="8" w15:restartNumberingAfterBreak="0">
+    <w:nsid w:val="7B2B778F"/>
+    <w:multiLevelType w:val="hybridMultilevel"/>
+    <w:tmpl w:val="A742170E"/>
+    <w:lvl w:ilvl="0" w:tplc="BBC2AEF6">
+      <w:start w:val="1"/>
+      <w:numFmt w:val="hebrew1"/>
+      <w:lvlText w:val="%1."/>
+      <w:lvlJc w:val="left"/>
+      <w:pPr>
+        <w:ind w:left="720" w:hanging="360"/>
+      </w:pPr>
+      <w:rPr>
+        <w:rFonts w:hint="default"/>
+      </w:rPr>
+    </w:lvl>
+    <w:lvl w:ilvl="1" w:tplc="20000019" w:tentative="1">
+      <w:start w:val="1"/>
+      <w:numFmt w:val="lowerLetter"/>
+      <w:lvlText w:val="%2."/>
+      <w:lvlJc w:val="left"/>
+      <w:pPr>
+        <w:ind w:left="1440" w:hanging="360"/>
+      </w:pPr>
+    </w:lvl>
+    <w:lvl w:ilvl="2" w:tplc="2000001B" w:tentative="1">
+      <w:start w:val="1"/>
+      <w:numFmt w:val="lowerRoman"/>
+      <w:lvlText w:val="%3."/>
+      <w:lvlJc w:val="right"/>
+      <w:pPr>
+        <w:ind w:left="2160" w:hanging="180"/>
+      </w:pPr>
+    </w:lvl>
+    <w:lvl w:ilvl="3" w:tplc="2000000F" w:tentative="1">
+      <w:start w:val="1"/>
+      <w:numFmt w:val="decimal"/>
+      <w:lvlText w:val="%4."/>
+      <w:lvlJc w:val="left"/>
+      <w:pPr>
+        <w:ind w:left="2880" w:hanging="360"/>
+      </w:pPr>
+    </w:lvl>
+    <w:lvl w:ilvl="4" w:tplc="20000019" w:tentative="1">
+      <w:start w:val="1"/>
+      <w:numFmt w:val="lowerLetter"/>
+      <w:lvlText w:val="%5."/>
+      <w:lvlJc w:val="left"/>
+      <w:pPr>
+        <w:ind w:left="3600" w:hanging="360"/>
+      </w:pPr>
+    </w:lvl>
+    <w:lvl w:ilvl="5" w:tplc="2000001B" w:tentative="1">
+      <w:start w:val="1"/>
+      <w:numFmt w:val="lowerRoman"/>
+      <w:lvlText w:val="%6."/>
+      <w:lvlJc w:val="right"/>
+      <w:pPr>
+        <w:ind w:left="4320" w:hanging="180"/>
+      </w:pPr>
+    </w:lvl>
+    <w:lvl w:ilvl="6" w:tplc="2000000F" w:tentative="1">
+      <w:start w:val="1"/>
+      <w:numFmt w:val="decimal"/>
+      <w:lvlText w:val="%7."/>
+      <w:lvlJc w:val="left"/>
+      <w:pPr>
+        <w:ind w:left="5040" w:hanging="360"/>
+      </w:pPr>
+    </w:lvl>
+    <w:lvl w:ilvl="7" w:tplc="20000019" w:tentative="1">
+      <w:start w:val="1"/>
+      <w:numFmt w:val="lowerLetter"/>
+      <w:lvlText w:val="%8."/>
+      <w:lvlJc w:val="left"/>
+      <w:pPr>
+        <w:ind w:left="5760" w:hanging="360"/>
+      </w:pPr>
+    </w:lvl>
+    <w:lvl w:ilvl="8" w:tplc="2000001B" w:tentative="1">
+      <w:start w:val="1"/>
+      <w:numFmt w:val="lowerRoman"/>
+      <w:lvlText w:val="%9."/>
+      <w:lvlJc w:val="right"/>
+      <w:pPr>
+        <w:ind w:left="6480" w:hanging="180"/>
+      </w:pPr>
+    </w:lvl>
+  </w:abstractNum>
   <w:num w:numId="1" w16cid:durableId="713966500">
-    <w:abstractNumId w:val="1"/>
+    <w:abstractNumId w:val="2"/>
   </w:num>
   <w:num w:numId="2" w16cid:durableId="363751872">
-    <w:abstractNumId w:val="2"/>
+    <w:abstractNumId w:val="3"/>
   </w:num>
   <w:num w:numId="3" w16cid:durableId="793912104">
-    <w:abstractNumId w:val="3"/>
+    <w:abstractNumId w:val="4"/>
   </w:num>
   <w:num w:numId="4" w16cid:durableId="2108038435">
-    <w:abstractNumId w:val="5"/>
+    <w:abstractNumId w:val="6"/>
   </w:num>
   <w:num w:numId="5" w16cid:durableId="1555048320">
     <w:abstractNumId w:val="0"/>
   </w:num>
   <w:num w:numId="6" w16cid:durableId="1706523887">
-    <w:abstractNumId w:val="4"/>
+    <w:abstractNumId w:val="5"/>
+  </w:num>
+  <w:num w:numId="7" w16cid:durableId="625813365">
+    <w:abstractNumId w:val="8"/>
+  </w:num>
+  <w:num w:numId="8" w16cid:durableId="1988895644">
+    <w:abstractNumId w:val="7"/>
+  </w:num>
+  <w:num w:numId="9" w16cid:durableId="685249034">
+    <w:abstractNumId w:val="1"/>
   </w:num>
 </w:numbering>
 </file>

</xml_diff>

<commit_message>
overall updates and small improvments
</commit_message>
<xml_diff>
--- a/hw23/hw2.docx
+++ b/hw23/hw2.docx
@@ -2,6 +2,33 @@
 <file path=word/document.xml><?xml version="1.0" encoding="utf-8"?>
 <w:document xmlns:wpc="http://schemas.microsoft.com/office/word/2010/wordprocessingCanvas" xmlns:cx="http://schemas.microsoft.com/office/drawing/2014/chartex" xmlns:cx1="http://schemas.microsoft.com/office/drawing/2015/9/8/chartex" xmlns:cx2="http://schemas.microsoft.com/office/drawing/2015/10/21/chartex" xmlns:cx3="http://schemas.microsoft.com/office/drawing/2016/5/9/chartex" xmlns:cx4="http://schemas.microsoft.com/office/drawing/2016/5/10/chartex" xmlns:cx5="http://schemas.microsoft.com/office/drawing/2016/5/11/chartex" xmlns:cx6="http://schemas.microsoft.com/office/drawing/2016/5/12/chartex" xmlns:cx7="http://schemas.microsoft.com/office/drawing/2016/5/13/chartex" xmlns:cx8="http://schemas.microsoft.com/office/drawing/2016/5/14/chartex" xmlns:mc="http://schemas.openxmlformats.org/markup-compatibility/2006" xmlns:aink="http://schemas.microsoft.com/office/drawing/2016/ink" xmlns:am3d="http://schemas.microsoft.com/office/drawing/2017/model3d" xmlns:o="urn:schemas-microsoft-com:office:office" xmlns:oel="http://schemas.microsoft.com/office/2019/extlst" xmlns:r="http://schemas.openxmlformats.org/officeDocument/2006/relationships" xmlns:m="http://schemas.openxmlformats.org/officeDocument/2006/math" xmlns:v="urn:schemas-microsoft-com:vml" xmlns:wp14="http://schemas.microsoft.com/office/word/2010/wordprocessingDrawing" xmlns:wp="http://schemas.openxmlformats.org/drawingml/2006/wordprocessingDrawing" xmlns:w10="urn:schemas-microsoft-com:office:word" xmlns:w="http://schemas.openxmlformats.org/wordprocessingml/2006/main" xmlns:w14="http://schemas.microsoft.com/office/word/2010/wordml" xmlns:w15="http://schemas.microsoft.com/office/word/2012/wordml" xmlns:w16cex="http://schemas.microsoft.com/office/word/2018/wordml/cex" xmlns:w16cid="http://schemas.microsoft.com/office/word/2016/wordml/cid" xmlns:w16="http://schemas.microsoft.com/office/word/2018/wordml" xmlns:w16sdtdh="http://schemas.microsoft.com/office/word/2020/wordml/sdtdatahash" xmlns:w16se="http://schemas.microsoft.com/office/word/2015/wordml/symex" xmlns:wpg="http://schemas.microsoft.com/office/word/2010/wordprocessingGroup" xmlns:wpi="http://schemas.microsoft.com/office/word/2010/wordprocessingInk" xmlns:wne="http://schemas.microsoft.com/office/word/2006/wordml" xmlns:wps="http://schemas.microsoft.com/office/word/2010/wordprocessingShape" mc:Ignorable="w14 w15 w16se w16cid w16 w16cex w16sdtdh wp14">
   <w:body>
+    <w:p>
+      <w:pPr>
+        <w:pStyle w:val="Title"/>
+        <w:bidi/>
+        <w:jc w:val="center"/>
+      </w:pPr>
+      <w:r>
+        <w:rPr>
+          <w:rFonts w:hint="cs"/>
+          <w:rtl/>
+        </w:rPr>
+        <w:t xml:space="preserve">תרגיל בית 3 </w:t>
+      </w:r>
+      <w:r>
+        <w:rPr>
+          <w:rtl/>
+        </w:rPr>
+        <w:t>–</w:t>
+      </w:r>
+      <w:r>
+        <w:rPr>
+          <w:rFonts w:hint="cs"/>
+          <w:rtl/>
+        </w:rPr>
+        <w:t xml:space="preserve"> למידה עמוקה באותות דיבור</w:t>
+      </w:r>
+    </w:p>
     <w:p>
       <w:pPr>
         <w:pStyle w:val="Heading1"/>
@@ -339,7 +366,7 @@
                     <pic:cNvPicPr/>
                   </pic:nvPicPr>
                   <pic:blipFill>
-                    <a:blip r:embed="rId5">
+                    <a:blip r:embed="rId7">
                       <a:extLst>
                         <a:ext uri="{28A0092B-C50C-407E-A947-70E740481C1C}">
                           <a14:useLocalDpi xmlns:a14="http://schemas.microsoft.com/office/drawing/2010/main" val="0"/>
@@ -569,7 +596,7 @@
                     <pic:cNvPicPr/>
                   </pic:nvPicPr>
                   <pic:blipFill>
-                    <a:blip r:embed="rId6" cstate="print">
+                    <a:blip r:embed="rId8" cstate="print">
                       <a:extLst>
                         <a:ext uri="{28A0092B-C50C-407E-A947-70E740481C1C}">
                           <a14:useLocalDpi xmlns:a14="http://schemas.microsoft.com/office/drawing/2010/main" val="0"/>
@@ -1251,13 +1278,15 @@
         <w:bidi/>
         <w:ind w:left="360"/>
         <w:rPr>
-          <w:rtl/>
-          <w:lang w:val="en-US"/>
-        </w:rPr>
-      </w:pPr>
-      <w:r>
-        <w:rPr>
-          <w:rFonts w:hint="cs"/>
+          <w:highlight w:val="red"/>
+          <w:rtl/>
+          <w:lang w:val="en-US"/>
+        </w:rPr>
+      </w:pPr>
+      <w:r>
+        <w:rPr>
+          <w:rFonts w:hint="cs"/>
+          <w:highlight w:val="red"/>
           <w:rtl/>
           <w:lang w:val="en-US"/>
         </w:rPr>
@@ -1266,6 +1295,7 @@
       <w:r>
         <w:rPr>
           <w:rFonts w:hint="cs"/>
+          <w:highlight w:val="red"/>
           <w:rtl/>
           <w:lang w:val="en-US"/>
         </w:rPr>
@@ -1286,6 +1316,7 @@
           <m:r>
             <w:rPr>
               <w:rFonts w:ascii="Cambria Math" w:hAnsi="Cambria Math"/>
+              <w:highlight w:val="red"/>
               <w:lang w:val="en-US"/>
             </w:rPr>
             <m:t>F</m:t>
@@ -1296,6 +1327,7 @@
                 <w:rPr>
                   <w:rFonts w:ascii="Cambria Math" w:hAnsi="Cambria Math"/>
                   <w:i/>
+                  <w:highlight w:val="red"/>
                   <w:lang w:val="en-US"/>
                 </w:rPr>
               </m:ctrlPr>
@@ -1304,6 +1336,7 @@
               <m:r>
                 <w:rPr>
                   <w:rFonts w:ascii="Cambria Math" w:hAnsi="Cambria Math"/>
+                  <w:highlight w:val="red"/>
                   <w:lang w:val="en-US"/>
                 </w:rPr>
                 <m:t>w</m:t>
@@ -1313,6 +1346,7 @@
           <m:r>
             <w:rPr>
               <w:rFonts w:ascii="Cambria Math" w:hAnsi="Cambria Math"/>
+              <w:highlight w:val="red"/>
               <w:lang w:val="en-US"/>
             </w:rPr>
             <m:t>=</m:t>
@@ -1323,6 +1357,7 @@
                 <w:rPr>
                   <w:rFonts w:ascii="Cambria Math" w:hAnsi="Cambria Math"/>
                   <w:i/>
+                  <w:highlight w:val="red"/>
                   <w:lang w:val="en-US"/>
                 </w:rPr>
               </m:ctrlPr>
@@ -1331,6 +1366,7 @@
               <m:r>
                 <w:rPr>
                   <w:rFonts w:ascii="Cambria Math" w:hAnsi="Cambria Math"/>
+                  <w:highlight w:val="red"/>
                   <w:lang w:val="en-US"/>
                 </w:rPr>
                 <m:t>-∞</m:t>
@@ -1340,6 +1376,7 @@
               <m:r>
                 <w:rPr>
                   <w:rFonts w:ascii="Cambria Math" w:hAnsi="Cambria Math"/>
+                  <w:highlight w:val="red"/>
                   <w:lang w:val="en-US"/>
                 </w:rPr>
                 <m:t>∞</m:t>
@@ -1349,6 +1386,7 @@
               <m:r>
                 <w:rPr>
                   <w:rFonts w:ascii="Cambria Math" w:hAnsi="Cambria Math"/>
+                  <w:highlight w:val="red"/>
                   <w:lang w:val="en-US"/>
                 </w:rPr>
                 <m:t>f</m:t>
@@ -1359,6 +1397,7 @@
                     <w:rPr>
                       <w:rFonts w:ascii="Cambria Math" w:hAnsi="Cambria Math"/>
                       <w:i/>
+                      <w:highlight w:val="red"/>
                       <w:lang w:val="en-US"/>
                     </w:rPr>
                   </m:ctrlPr>
@@ -1367,6 +1406,7 @@
                   <m:r>
                     <w:rPr>
                       <w:rFonts w:ascii="Cambria Math" w:hAnsi="Cambria Math"/>
+                      <w:highlight w:val="red"/>
                       <w:lang w:val="en-US"/>
                     </w:rPr>
                     <m:t>t</m:t>
@@ -1379,6 +1419,7 @@
                     <w:rPr>
                       <w:rFonts w:ascii="Cambria Math" w:hAnsi="Cambria Math"/>
                       <w:i/>
+                      <w:highlight w:val="red"/>
                       <w:lang w:val="en-US"/>
                     </w:rPr>
                   </m:ctrlPr>
@@ -1387,6 +1428,7 @@
                   <m:r>
                     <w:rPr>
                       <w:rFonts w:ascii="Cambria Math" w:hAnsi="Cambria Math"/>
+                      <w:highlight w:val="red"/>
                       <w:lang w:val="en-US"/>
                     </w:rPr>
                     <m:t>e</m:t>
@@ -1396,6 +1438,7 @@
                   <m:r>
                     <w:rPr>
                       <w:rFonts w:ascii="Cambria Math" w:hAnsi="Cambria Math"/>
+                      <w:highlight w:val="red"/>
                       <w:lang w:val="en-US"/>
                     </w:rPr>
                     <m:t>-jwt</m:t>
@@ -1405,6 +1448,7 @@
               <m:r>
                 <w:rPr>
                   <w:rFonts w:ascii="Cambria Math" w:hAnsi="Cambria Math"/>
+                  <w:highlight w:val="red"/>
                   <w:lang w:val="en-US"/>
                 </w:rPr>
                 <m:t>dt</m:t>
@@ -1414,6 +1458,7 @@
           <m:r>
             <w:rPr>
               <w:rFonts w:ascii="Cambria Math" w:hAnsi="Cambria Math"/>
+              <w:highlight w:val="red"/>
               <w:lang w:val="en-US"/>
             </w:rPr>
             <m:t xml:space="preserve">= </m:t>
@@ -1424,6 +1469,7 @@
                 <w:rPr>
                   <w:rFonts w:ascii="Cambria Math" w:hAnsi="Cambria Math"/>
                   <w:i/>
+                  <w:highlight w:val="red"/>
                   <w:lang w:val="en-US"/>
                 </w:rPr>
               </m:ctrlPr>
@@ -1432,6 +1478,7 @@
               <m:r>
                 <w:rPr>
                   <w:rFonts w:ascii="Cambria Math" w:hAnsi="Cambria Math"/>
+                  <w:highlight w:val="red"/>
                   <w:lang w:val="en-US"/>
                 </w:rPr>
                 <m:t>-∞</m:t>
@@ -1441,6 +1488,7 @@
               <m:r>
                 <w:rPr>
                   <w:rFonts w:ascii="Cambria Math" w:hAnsi="Cambria Math"/>
+                  <w:highlight w:val="red"/>
                   <w:lang w:val="en-US"/>
                 </w:rPr>
                 <m:t>∞</m:t>
@@ -1454,6 +1502,7 @@
                     <w:rPr>
                       <w:rFonts w:ascii="Cambria Math" w:hAnsi="Cambria Math"/>
                       <w:i/>
+                      <w:highlight w:val="red"/>
                       <w:lang w:val="en-US"/>
                     </w:rPr>
                   </m:ctrlPr>
@@ -1462,6 +1511,7 @@
                   <m:r>
                     <w:rPr>
                       <w:rFonts w:ascii="Cambria Math" w:hAnsi="Cambria Math"/>
+                      <w:highlight w:val="red"/>
                       <w:lang w:val="en-US"/>
                     </w:rPr>
                     <m:t>n=∞</m:t>
@@ -1471,6 +1521,7 @@
                   <m:r>
                     <w:rPr>
                       <w:rFonts w:ascii="Cambria Math" w:hAnsi="Cambria Math"/>
+                      <w:highlight w:val="red"/>
                       <w:lang w:val="en-US"/>
                     </w:rPr>
                     <m:t>∞</m:t>
@@ -1480,6 +1531,7 @@
                   <m:r>
                     <w:rPr>
                       <w:rFonts w:ascii="Cambria Math" w:hAnsi="Cambria Math"/>
+                      <w:highlight w:val="red"/>
                       <w:lang w:val="en-US"/>
                     </w:rPr>
                     <m:t>δ</m:t>
@@ -1490,6 +1542,7 @@
                         <w:rPr>
                           <w:rFonts w:ascii="Cambria Math" w:hAnsi="Cambria Math"/>
                           <w:i/>
+                          <w:highlight w:val="red"/>
                           <w:lang w:val="en-US"/>
                         </w:rPr>
                       </m:ctrlPr>
@@ -1498,6 +1551,7 @@
                       <m:r>
                         <w:rPr>
                           <w:rFonts w:ascii="Cambria Math" w:hAnsi="Cambria Math"/>
+                          <w:highlight w:val="red"/>
                           <w:lang w:val="en-US"/>
                         </w:rPr>
                         <m:t>t-nT</m:t>
@@ -1509,6 +1563,7 @@
               <m:r>
                 <w:rPr>
                   <w:rFonts w:ascii="Cambria Math" w:hAnsi="Cambria Math"/>
+                  <w:highlight w:val="red"/>
                   <w:lang w:val="en-US"/>
                 </w:rPr>
                 <m:t>⋅</m:t>
@@ -1519,6 +1574,7 @@
                     <w:rPr>
                       <w:rFonts w:ascii="Cambria Math" w:hAnsi="Cambria Math"/>
                       <w:i/>
+                      <w:highlight w:val="red"/>
                       <w:lang w:val="en-US"/>
                     </w:rPr>
                   </m:ctrlPr>
@@ -1527,6 +1583,7 @@
                   <m:r>
                     <w:rPr>
                       <w:rFonts w:ascii="Cambria Math" w:hAnsi="Cambria Math"/>
+                      <w:highlight w:val="red"/>
                       <w:lang w:val="en-US"/>
                     </w:rPr>
                     <m:t>e</m:t>
@@ -1536,6 +1593,7 @@
                   <m:r>
                     <w:rPr>
                       <w:rFonts w:ascii="Cambria Math" w:hAnsi="Cambria Math"/>
+                      <w:highlight w:val="red"/>
                       <w:lang w:val="en-US"/>
                     </w:rPr>
                     <m:t>-jwt</m:t>
@@ -1545,6 +1603,7 @@
               <m:r>
                 <w:rPr>
                   <w:rFonts w:ascii="Cambria Math" w:hAnsi="Cambria Math"/>
+                  <w:highlight w:val="red"/>
                   <w:lang w:val="en-US"/>
                 </w:rPr>
                 <m:t>dt</m:t>
@@ -1554,9 +1613,17 @@
           <m:r>
             <w:rPr>
               <w:rFonts w:ascii="Cambria Math" w:hAnsi="Cambria Math"/>
+              <w:highlight w:val="red"/>
               <w:lang w:val="en-US"/>
             </w:rPr>
-            <m:t xml:space="preserve">= </m:t>
+            <m:t>=</m:t>
+          </m:r>
+          <m:r>
+            <w:rPr>
+              <w:rFonts w:ascii="Cambria Math" w:hAnsi="Cambria Math"/>
+              <w:lang w:val="en-US"/>
+            </w:rPr>
+            <m:t xml:space="preserve"> </m:t>
           </m:r>
         </m:oMath>
       </m:oMathPara>
@@ -2871,7 +2938,7 @@
                     <pic:cNvPicPr/>
                   </pic:nvPicPr>
                   <pic:blipFill>
-                    <a:blip r:embed="rId7">
+                    <a:blip r:embed="rId9">
                       <a:extLst>
                         <a:ext uri="{28A0092B-C50C-407E-A947-70E740481C1C}">
                           <a14:useLocalDpi xmlns:a14="http://schemas.microsoft.com/office/drawing/2010/main" val="0"/>
@@ -3006,77 +3073,6 @@
           <w:lang w:val="en-US"/>
         </w:rPr>
       </w:pPr>
-      <w:r>
-        <w:rPr>
-          <w:rFonts w:cs="Arial"/>
-          <w:i/>
-          <w:noProof/>
-          <w:rtl/>
-          <w:lang w:val="en-US"/>
-        </w:rPr>
-        <w:drawing>
-          <wp:anchor distT="0" distB="0" distL="114300" distR="114300" simplePos="0" relativeHeight="251660288" behindDoc="0" locked="0" layoutInCell="1" allowOverlap="1" wp14:anchorId="5D60CB72" wp14:editId="380EC2DB">
-            <wp:simplePos x="0" y="0"/>
-            <wp:positionH relativeFrom="column">
-              <wp:posOffset>1501775</wp:posOffset>
-            </wp:positionH>
-            <wp:positionV relativeFrom="paragraph">
-              <wp:posOffset>755650</wp:posOffset>
-            </wp:positionV>
-            <wp:extent cx="4203700" cy="3093085"/>
-            <wp:effectExtent l="0" t="0" r="6350" b="0"/>
-            <wp:wrapTopAndBottom/>
-            <wp:docPr id="853754737" name="Picture 1" descr="A screen shot of a computer&#10;&#10;Description automatically generated"/>
-            <wp:cNvGraphicFramePr>
-              <a:graphicFrameLocks xmlns:a="http://schemas.openxmlformats.org/drawingml/2006/main" noChangeAspect="1"/>
-            </wp:cNvGraphicFramePr>
-            <a:graphic xmlns:a="http://schemas.openxmlformats.org/drawingml/2006/main">
-              <a:graphicData uri="http://schemas.openxmlformats.org/drawingml/2006/picture">
-                <pic:pic xmlns:pic="http://schemas.openxmlformats.org/drawingml/2006/picture">
-                  <pic:nvPicPr>
-                    <pic:cNvPr id="853754737" name="Picture 1" descr="A screen shot of a computer&#10;&#10;Description automatically generated"/>
-                    <pic:cNvPicPr/>
-                  </pic:nvPicPr>
-                  <pic:blipFill rotWithShape="1">
-                    <a:blip r:embed="rId8" cstate="print">
-                      <a:extLst>
-                        <a:ext uri="{28A0092B-C50C-407E-A947-70E740481C1C}">
-                          <a14:useLocalDpi xmlns:a14="http://schemas.microsoft.com/office/drawing/2010/main" val="0"/>
-                        </a:ext>
-                      </a:extLst>
-                    </a:blip>
-                    <a:srcRect l="1" r="1395" b="1383"/>
-                    <a:stretch/>
-                  </pic:blipFill>
-                  <pic:spPr bwMode="auto">
-                    <a:xfrm>
-                      <a:off x="0" y="0"/>
-                      <a:ext cx="4203700" cy="3093085"/>
-                    </a:xfrm>
-                    <a:prstGeom prst="rect">
-                      <a:avLst/>
-                    </a:prstGeom>
-                    <a:ln>
-                      <a:noFill/>
-                    </a:ln>
-                    <a:extLst>
-                      <a:ext uri="{53640926-AAD7-44D8-BBD7-CCE9431645EC}">
-                        <a14:shadowObscured xmlns:a14="http://schemas.microsoft.com/office/drawing/2010/main"/>
-                      </a:ext>
-                    </a:extLst>
-                  </pic:spPr>
-                </pic:pic>
-              </a:graphicData>
-            </a:graphic>
-            <wp14:sizeRelH relativeFrom="margin">
-              <wp14:pctWidth>0</wp14:pctWidth>
-            </wp14:sizeRelH>
-            <wp14:sizeRelV relativeFrom="margin">
-              <wp14:pctHeight>0</wp14:pctHeight>
-            </wp14:sizeRelV>
-          </wp:anchor>
-        </w:drawing>
-      </w:r>
       <w:r>
         <w:rPr>
           <w:rFonts w:eastAsiaTheme="minorEastAsia" w:hint="cs"/>
@@ -3250,6 +3246,7 @@
           <w:rtl/>
           <w:lang w:val="en-US"/>
         </w:rPr>
+        <w:lastRenderedPageBreak/>
         <w:t>ב</w:t>
       </w:r>
     </w:p>
@@ -3264,6 +3261,46 @@
       </w:pPr>
       <w:r>
         <w:rPr>
+          <w:noProof/>
+        </w:rPr>
+        <w:drawing>
+          <wp:inline distT="0" distB="0" distL="0" distR="0" wp14:anchorId="3E4A4981" wp14:editId="2E6077D3">
+            <wp:extent cx="5731510" cy="5047615"/>
+            <wp:effectExtent l="0" t="0" r="2540" b="635"/>
+            <wp:docPr id="42722286" name="Picture 1" descr="A screen shot of a graph&#10;&#10;Description automatically generated"/>
+            <wp:cNvGraphicFramePr>
+              <a:graphicFrameLocks xmlns:a="http://schemas.openxmlformats.org/drawingml/2006/main" noChangeAspect="1"/>
+            </wp:cNvGraphicFramePr>
+            <a:graphic xmlns:a="http://schemas.openxmlformats.org/drawingml/2006/main">
+              <a:graphicData uri="http://schemas.openxmlformats.org/drawingml/2006/picture">
+                <pic:pic xmlns:pic="http://schemas.openxmlformats.org/drawingml/2006/picture">
+                  <pic:nvPicPr>
+                    <pic:cNvPr id="42722286" name="Picture 1" descr="A screen shot of a graph&#10;&#10;Description automatically generated"/>
+                    <pic:cNvPicPr/>
+                  </pic:nvPicPr>
+                  <pic:blipFill>
+                    <a:blip r:embed="rId10"/>
+                    <a:stretch>
+                      <a:fillRect/>
+                    </a:stretch>
+                  </pic:blipFill>
+                  <pic:spPr>
+                    <a:xfrm>
+                      <a:off x="0" y="0"/>
+                      <a:ext cx="5731510" cy="5047615"/>
+                    </a:xfrm>
+                    <a:prstGeom prst="rect">
+                      <a:avLst/>
+                    </a:prstGeom>
+                  </pic:spPr>
+                </pic:pic>
+              </a:graphicData>
+            </a:graphic>
+          </wp:inline>
+        </w:drawing>
+      </w:r>
+      <w:r>
+        <w:rPr>
           <w:rFonts w:eastAsiaTheme="minorEastAsia"/>
           <w:lang w:val="en-US"/>
         </w:rPr>
@@ -3286,7 +3323,6 @@
           <w:rtl/>
           <w:lang w:val="en-US"/>
         </w:rPr>
-        <w:lastRenderedPageBreak/>
         <w:t>לפי התמונה ניתן לראות (באמצע למעלה)</w:t>
       </w:r>
       <w:r>
@@ -3371,16 +3407,16 @@
         <w:pStyle w:val="Heading2"/>
         <w:bidi/>
         <w:rPr>
-          <w:rtl/>
-          <w:lang w:val="en-US"/>
-        </w:rPr>
-      </w:pPr>
-      <w:r>
-        <w:rPr>
-          <w:rFonts w:hint="cs"/>
-          <w:rtl/>
-          <w:lang w:val="en-US"/>
-        </w:rPr>
+          <w:lang w:val="en-US"/>
+        </w:rPr>
+      </w:pPr>
+      <w:r>
+        <w:rPr>
+          <w:rFonts w:hint="cs"/>
+          <w:rtl/>
+          <w:lang w:val="en-US"/>
+        </w:rPr>
+        <w:lastRenderedPageBreak/>
         <w:t>ג</w:t>
       </w:r>
     </w:p>
@@ -3392,6 +3428,64 @@
           <w:lang w:val="en-US"/>
         </w:rPr>
       </w:pPr>
+      <w:r>
+        <w:rPr>
+          <w:noProof/>
+        </w:rPr>
+        <w:drawing>
+          <wp:inline distT="0" distB="0" distL="0" distR="0" wp14:anchorId="00FB89EE" wp14:editId="7B3E9A8D">
+            <wp:extent cx="5731510" cy="3286760"/>
+            <wp:effectExtent l="0" t="0" r="2540" b="8890"/>
+            <wp:docPr id="2064107205" name="Picture 1" descr="A screen shot of a graph&#10;&#10;Description automatically generated"/>
+            <wp:cNvGraphicFramePr>
+              <a:graphicFrameLocks xmlns:a="http://schemas.openxmlformats.org/drawingml/2006/main" noChangeAspect="1"/>
+            </wp:cNvGraphicFramePr>
+            <a:graphic xmlns:a="http://schemas.openxmlformats.org/drawingml/2006/main">
+              <a:graphicData uri="http://schemas.openxmlformats.org/drawingml/2006/picture">
+                <pic:pic xmlns:pic="http://schemas.openxmlformats.org/drawingml/2006/picture">
+                  <pic:nvPicPr>
+                    <pic:cNvPr id="2064107205" name="Picture 1" descr="A screen shot of a graph&#10;&#10;Description automatically generated"/>
+                    <pic:cNvPicPr/>
+                  </pic:nvPicPr>
+                  <pic:blipFill>
+                    <a:blip r:embed="rId11"/>
+                    <a:stretch>
+                      <a:fillRect/>
+                    </a:stretch>
+                  </pic:blipFill>
+                  <pic:spPr>
+                    <a:xfrm>
+                      <a:off x="0" y="0"/>
+                      <a:ext cx="5731510" cy="3286760"/>
+                    </a:xfrm>
+                    <a:prstGeom prst="rect">
+                      <a:avLst/>
+                    </a:prstGeom>
+                  </pic:spPr>
+                </pic:pic>
+              </a:graphicData>
+            </a:graphic>
+          </wp:inline>
+        </w:drawing>
+      </w:r>
+    </w:p>
+    <w:p>
+      <w:pPr>
+        <w:bidi/>
+        <w:rPr>
+          <w:rFonts w:hint="cs"/>
+          <w:rtl/>
+          <w:lang w:val="en-US"/>
+        </w:rPr>
+      </w:pPr>
+      <w:r>
+        <w:rPr>
+          <w:rFonts w:hint="cs"/>
+          <w:rtl/>
+          <w:lang w:val="en-US"/>
+        </w:rPr>
+        <w:t>סעיפים ד' ה' נמצאים בקוד.</w:t>
+      </w:r>
     </w:p>
     <w:p>
       <w:pPr>
@@ -3529,9 +3623,9 @@
           <w:noProof/>
         </w:rPr>
         <w:drawing>
-          <wp:inline distT="0" distB="0" distL="0" distR="0" wp14:anchorId="5096ACDC" wp14:editId="1A9FA11A">
-            <wp:extent cx="5731510" cy="4396740"/>
-            <wp:effectExtent l="0" t="0" r="2540" b="3810"/>
+          <wp:inline distT="0" distB="0" distL="0" distR="0" wp14:anchorId="5096ACDC" wp14:editId="5F52ED6D">
+            <wp:extent cx="4006047" cy="3073108"/>
+            <wp:effectExtent l="0" t="0" r="0" b="0"/>
             <wp:docPr id="2029848164" name="Picture 1" descr="A graph of a sound wave&#10;&#10;Description automatically generated"/>
             <wp:cNvGraphicFramePr>
               <a:graphicFrameLocks xmlns:a="http://schemas.openxmlformats.org/drawingml/2006/main" noChangeAspect="1"/>
@@ -3544,7 +3638,7 @@
                     <pic:cNvPicPr/>
                   </pic:nvPicPr>
                   <pic:blipFill>
-                    <a:blip r:embed="rId9"/>
+                    <a:blip r:embed="rId12"/>
                     <a:stretch>
                       <a:fillRect/>
                     </a:stretch>
@@ -3552,7 +3646,7 @@
                   <pic:spPr>
                     <a:xfrm>
                       <a:off x="0" y="0"/>
-                      <a:ext cx="5731510" cy="4396740"/>
+                      <a:ext cx="4007341" cy="3074101"/>
                     </a:xfrm>
                     <a:prstGeom prst="rect">
                       <a:avLst/>
@@ -3598,7 +3692,6 @@
         <w:rPr>
           <w:noProof/>
         </w:rPr>
-        <w:lastRenderedPageBreak/>
         <w:drawing>
           <wp:anchor distT="0" distB="0" distL="114300" distR="114300" simplePos="0" relativeHeight="251662336" behindDoc="0" locked="0" layoutInCell="1" allowOverlap="1" wp14:anchorId="747E44E3" wp14:editId="0BA56BE5">
             <wp:simplePos x="0" y="0"/>
@@ -3623,7 +3716,7 @@
                     <pic:cNvPicPr/>
                   </pic:nvPicPr>
                   <pic:blipFill>
-                    <a:blip r:embed="rId10" cstate="print">
+                    <a:blip r:embed="rId13" cstate="print">
                       <a:extLst>
                         <a:ext uri="{28A0092B-C50C-407E-A947-70E740481C1C}">
                           <a14:useLocalDpi xmlns:a14="http://schemas.microsoft.com/office/drawing/2010/main" val="0"/>
@@ -3677,7 +3770,7 @@
                     <pic:cNvPicPr/>
                   </pic:nvPicPr>
                   <pic:blipFill>
-                    <a:blip r:embed="rId11" cstate="print">
+                    <a:blip r:embed="rId14" cstate="print">
                       <a:extLst>
                         <a:ext uri="{28A0092B-C50C-407E-A947-70E740481C1C}">
                           <a14:useLocalDpi xmlns:a14="http://schemas.microsoft.com/office/drawing/2010/main" val="0"/>
@@ -3757,6 +3850,7 @@
           <w:rtl/>
           <w:lang w:val="en-US"/>
         </w:rPr>
+        <w:lastRenderedPageBreak/>
         <w:t>4</w:t>
       </w:r>
     </w:p>
@@ -3856,7 +3950,6 @@
           <w:rtl/>
           <w:lang w:val="en-US"/>
         </w:rPr>
-        <w:lastRenderedPageBreak/>
         <w:t xml:space="preserve">אינדקס </w:t>
       </w:r>
       <w:r>
@@ -3986,7 +4079,7 @@
                     <pic:cNvPicPr/>
                   </pic:nvPicPr>
                   <pic:blipFill>
-                    <a:blip r:embed="rId12"/>
+                    <a:blip r:embed="rId15"/>
                     <a:stretch>
                       <a:fillRect/>
                     </a:stretch>
@@ -4237,6 +4330,7 @@
         <w:rPr>
           <w:lang w:val="en-US"/>
         </w:rPr>
+        <w:lastRenderedPageBreak/>
         <w:br/>
       </w:r>
       <w:r>
@@ -4259,7 +4353,7 @@
                     <pic:cNvPicPr/>
                   </pic:nvPicPr>
                   <pic:blipFill>
-                    <a:blip r:embed="rId13"/>
+                    <a:blip r:embed="rId16"/>
                     <a:stretch>
                       <a:fillRect/>
                     </a:stretch>
@@ -4308,7 +4402,6 @@
           <w:rtl/>
           <w:lang w:val="en-US"/>
         </w:rPr>
-        <w:lastRenderedPageBreak/>
         <w:t xml:space="preserve">ניתן לראות כמה </w:t>
       </w:r>
       <w:r>
@@ -4575,7 +4668,7 @@
                     <pic:cNvPicPr/>
                   </pic:nvPicPr>
                   <pic:blipFill>
-                    <a:blip r:embed="rId14"/>
+                    <a:blip r:embed="rId17"/>
                     <a:stretch>
                       <a:fillRect/>
                     </a:stretch>
@@ -4638,6 +4731,7 @@
           <w:rtl/>
           <w:lang w:val="en-US"/>
         </w:rPr>
+        <w:lastRenderedPageBreak/>
         <w:t xml:space="preserve">המעטפת מסומנת באדום </w:t>
       </w:r>
       <w:r>
@@ -4660,7 +4754,7 @@
                     <pic:cNvPicPr/>
                   </pic:nvPicPr>
                   <pic:blipFill>
-                    <a:blip r:embed="rId15"/>
+                    <a:blip r:embed="rId18"/>
                     <a:stretch>
                       <a:fillRect/>
                     </a:stretch>
@@ -4709,7 +4803,6 @@
           <w:noProof/>
           <w:lang w:val="en-US"/>
         </w:rPr>
-        <w:lastRenderedPageBreak/>
         <w:t>2</w:t>
       </w:r>
     </w:p>
@@ -4752,7 +4845,7 @@
                     <pic:cNvPicPr/>
                   </pic:nvPicPr>
                   <pic:blipFill>
-                    <a:blip r:embed="rId16"/>
+                    <a:blip r:embed="rId19"/>
                     <a:stretch>
                       <a:fillRect/>
                     </a:stretch>
@@ -5107,7 +5200,7 @@
           <w:rtl/>
           <w:lang w:val="en-US"/>
         </w:rPr>
-        <w:t xml:space="preserve">בגרף ההקולי, פונקציית האוטוקורלציה נראית </w:t>
+        <w:t xml:space="preserve">בגרף הקולי, פונקציית האוטוקורלציה נראית </w:t>
       </w:r>
       <w:r>
         <w:rPr>
@@ -5141,6 +5234,7 @@
           <w:rtl/>
           <w:lang w:val="en-US"/>
         </w:rPr>
+        <w:lastRenderedPageBreak/>
         <w:t>שאלה 9</w:t>
       </w:r>
     </w:p>
@@ -5365,7 +5459,6 @@
           <w:rtl/>
           <w:lang w:val="en-US"/>
         </w:rPr>
-        <w:lastRenderedPageBreak/>
         <w:t>4</w:t>
       </w:r>
     </w:p>
@@ -5409,7 +5502,7 @@
                     <pic:cNvPicPr/>
                   </pic:nvPicPr>
                   <pic:blipFill>
-                    <a:blip r:embed="rId17"/>
+                    <a:blip r:embed="rId20"/>
                     <a:stretch>
                       <a:fillRect/>
                     </a:stretch>
@@ -5511,7 +5604,7 @@
                     <pic:cNvPicPr/>
                   </pic:nvPicPr>
                   <pic:blipFill>
-                    <a:blip r:embed="rId18"/>
+                    <a:blip r:embed="rId21"/>
                     <a:stretch>
                       <a:fillRect/>
                     </a:stretch>
@@ -5583,7 +5676,6 @@
         </w:numPr>
         <w:bidi/>
         <w:rPr>
-          <w:rFonts w:hint="cs"/>
           <w:rtl/>
           <w:lang w:val="en-US"/>
         </w:rPr>
@@ -5615,7 +5707,7 @@
                     <pic:cNvPicPr/>
                   </pic:nvPicPr>
                   <pic:blipFill>
-                    <a:blip r:embed="rId19"/>
+                    <a:blip r:embed="rId22"/>
                     <a:stretch>
                       <a:fillRect/>
                     </a:stretch>
@@ -5645,6 +5737,7 @@
       </w:r>
     </w:p>
     <w:sectPr>
+      <w:headerReference w:type="default" r:id="rId23"/>
       <w:pgSz w:w="11906" w:h="16838"/>
       <w:pgMar w:top="1440" w:right="1440" w:bottom="1440" w:left="1440" w:header="708" w:footer="708" w:gutter="0"/>
       <w:cols w:space="708"/>
@@ -5654,6 +5747,106 @@
 </w:document>
 </file>
 
+<file path=word/endnotes.xml><?xml version="1.0" encoding="utf-8"?>
+<w:endnotes xmlns:wpc="http://schemas.microsoft.com/office/word/2010/wordprocessingCanvas" xmlns:cx="http://schemas.microsoft.com/office/drawing/2014/chartex" xmlns:cx1="http://schemas.microsoft.com/office/drawing/2015/9/8/chartex" xmlns:cx2="http://schemas.microsoft.com/office/drawing/2015/10/21/chartex" xmlns:cx3="http://schemas.microsoft.com/office/drawing/2016/5/9/chartex" xmlns:cx4="http://schemas.microsoft.com/office/drawing/2016/5/10/chartex" xmlns:cx5="http://schemas.microsoft.com/office/drawing/2016/5/11/chartex" xmlns:cx6="http://schemas.microsoft.com/office/drawing/2016/5/12/chartex" xmlns:cx7="http://schemas.microsoft.com/office/drawing/2016/5/13/chartex" xmlns:cx8="http://schemas.microsoft.com/office/drawing/2016/5/14/chartex" xmlns:mc="http://schemas.openxmlformats.org/markup-compatibility/2006" xmlns:aink="http://schemas.microsoft.com/office/drawing/2016/ink" xmlns:am3d="http://schemas.microsoft.com/office/drawing/2017/model3d" xmlns:o="urn:schemas-microsoft-com:office:office" xmlns:oel="http://schemas.microsoft.com/office/2019/extlst" xmlns:r="http://schemas.openxmlformats.org/officeDocument/2006/relationships" xmlns:m="http://schemas.openxmlformats.org/officeDocument/2006/math" xmlns:v="urn:schemas-microsoft-com:vml" xmlns:wp14="http://schemas.microsoft.com/office/word/2010/wordprocessingDrawing" xmlns:wp="http://schemas.openxmlformats.org/drawingml/2006/wordprocessingDrawing" xmlns:w10="urn:schemas-microsoft-com:office:word" xmlns:w="http://schemas.openxmlformats.org/wordprocessingml/2006/main" xmlns:w14="http://schemas.microsoft.com/office/word/2010/wordml" xmlns:w15="http://schemas.microsoft.com/office/word/2012/wordml" xmlns:w16cex="http://schemas.microsoft.com/office/word/2018/wordml/cex" xmlns:w16cid="http://schemas.microsoft.com/office/word/2016/wordml/cid" xmlns:w16="http://schemas.microsoft.com/office/word/2018/wordml" xmlns:w16sdtdh="http://schemas.microsoft.com/office/word/2020/wordml/sdtdatahash" xmlns:w16se="http://schemas.microsoft.com/office/word/2015/wordml/symex" xmlns:wpg="http://schemas.microsoft.com/office/word/2010/wordprocessingGroup" xmlns:wpi="http://schemas.microsoft.com/office/word/2010/wordprocessingInk" xmlns:wne="http://schemas.microsoft.com/office/word/2006/wordml" xmlns:wps="http://schemas.microsoft.com/office/word/2010/wordprocessingShape" mc:Ignorable="w14 w15 w16se w16cid w16 w16cex w16sdtdh wp14">
+  <w:endnote w:type="separator" w:id="-1">
+    <w:p>
+      <w:pPr>
+        <w:spacing w:after="0" w:line="240" w:lineRule="auto"/>
+      </w:pPr>
+      <w:r>
+        <w:separator/>
+      </w:r>
+    </w:p>
+  </w:endnote>
+  <w:endnote w:type="continuationSeparator" w:id="0">
+    <w:p>
+      <w:pPr>
+        <w:spacing w:after="0" w:line="240" w:lineRule="auto"/>
+      </w:pPr>
+      <w:r>
+        <w:continuationSeparator/>
+      </w:r>
+    </w:p>
+  </w:endnote>
+</w:endnotes>
+</file>
+
+<file path=word/footnotes.xml><?xml version="1.0" encoding="utf-8"?>
+<w:footnotes xmlns:wpc="http://schemas.microsoft.com/office/word/2010/wordprocessingCanvas" xmlns:cx="http://schemas.microsoft.com/office/drawing/2014/chartex" xmlns:cx1="http://schemas.microsoft.com/office/drawing/2015/9/8/chartex" xmlns:cx2="http://schemas.microsoft.com/office/drawing/2015/10/21/chartex" xmlns:cx3="http://schemas.microsoft.com/office/drawing/2016/5/9/chartex" xmlns:cx4="http://schemas.microsoft.com/office/drawing/2016/5/10/chartex" xmlns:cx5="http://schemas.microsoft.com/office/drawing/2016/5/11/chartex" xmlns:cx6="http://schemas.microsoft.com/office/drawing/2016/5/12/chartex" xmlns:cx7="http://schemas.microsoft.com/office/drawing/2016/5/13/chartex" xmlns:cx8="http://schemas.microsoft.com/office/drawing/2016/5/14/chartex" xmlns:mc="http://schemas.openxmlformats.org/markup-compatibility/2006" xmlns:aink="http://schemas.microsoft.com/office/drawing/2016/ink" xmlns:am3d="http://schemas.microsoft.com/office/drawing/2017/model3d" xmlns:o="urn:schemas-microsoft-com:office:office" xmlns:oel="http://schemas.microsoft.com/office/2019/extlst" xmlns:r="http://schemas.openxmlformats.org/officeDocument/2006/relationships" xmlns:m="http://schemas.openxmlformats.org/officeDocument/2006/math" xmlns:v="urn:schemas-microsoft-com:vml" xmlns:wp14="http://schemas.microsoft.com/office/word/2010/wordprocessingDrawing" xmlns:wp="http://schemas.openxmlformats.org/drawingml/2006/wordprocessingDrawing" xmlns:w10="urn:schemas-microsoft-com:office:word" xmlns:w="http://schemas.openxmlformats.org/wordprocessingml/2006/main" xmlns:w14="http://schemas.microsoft.com/office/word/2010/wordml" xmlns:w15="http://schemas.microsoft.com/office/word/2012/wordml" xmlns:w16cex="http://schemas.microsoft.com/office/word/2018/wordml/cex" xmlns:w16cid="http://schemas.microsoft.com/office/word/2016/wordml/cid" xmlns:w16="http://schemas.microsoft.com/office/word/2018/wordml" xmlns:w16sdtdh="http://schemas.microsoft.com/office/word/2020/wordml/sdtdatahash" xmlns:w16se="http://schemas.microsoft.com/office/word/2015/wordml/symex" xmlns:wpg="http://schemas.microsoft.com/office/word/2010/wordprocessingGroup" xmlns:wpi="http://schemas.microsoft.com/office/word/2010/wordprocessingInk" xmlns:wne="http://schemas.microsoft.com/office/word/2006/wordml" xmlns:wps="http://schemas.microsoft.com/office/word/2010/wordprocessingShape" mc:Ignorable="w14 w15 w16se w16cid w16 w16cex w16sdtdh wp14">
+  <w:footnote w:type="separator" w:id="-1">
+    <w:p>
+      <w:pPr>
+        <w:spacing w:after="0" w:line="240" w:lineRule="auto"/>
+      </w:pPr>
+      <w:r>
+        <w:separator/>
+      </w:r>
+    </w:p>
+  </w:footnote>
+  <w:footnote w:type="continuationSeparator" w:id="0">
+    <w:p>
+      <w:pPr>
+        <w:spacing w:after="0" w:line="240" w:lineRule="auto"/>
+      </w:pPr>
+      <w:r>
+        <w:continuationSeparator/>
+      </w:r>
+    </w:p>
+  </w:footnote>
+</w:footnotes>
+</file>
+
+<file path=word/header1.xml><?xml version="1.0" encoding="utf-8"?>
+<w:hdr xmlns:wpc="http://schemas.microsoft.com/office/word/2010/wordprocessingCanvas" xmlns:cx="http://schemas.microsoft.com/office/drawing/2014/chartex" xmlns:cx1="http://schemas.microsoft.com/office/drawing/2015/9/8/chartex" xmlns:cx2="http://schemas.microsoft.com/office/drawing/2015/10/21/chartex" xmlns:cx3="http://schemas.microsoft.com/office/drawing/2016/5/9/chartex" xmlns:cx4="http://schemas.microsoft.com/office/drawing/2016/5/10/chartex" xmlns:cx5="http://schemas.microsoft.com/office/drawing/2016/5/11/chartex" xmlns:cx6="http://schemas.microsoft.com/office/drawing/2016/5/12/chartex" xmlns:cx7="http://schemas.microsoft.com/office/drawing/2016/5/13/chartex" xmlns:cx8="http://schemas.microsoft.com/office/drawing/2016/5/14/chartex" xmlns:mc="http://schemas.openxmlformats.org/markup-compatibility/2006" xmlns:aink="http://schemas.microsoft.com/office/drawing/2016/ink" xmlns:am3d="http://schemas.microsoft.com/office/drawing/2017/model3d" xmlns:o="urn:schemas-microsoft-com:office:office" xmlns:oel="http://schemas.microsoft.com/office/2019/extlst" xmlns:r="http://schemas.openxmlformats.org/officeDocument/2006/relationships" xmlns:m="http://schemas.openxmlformats.org/officeDocument/2006/math" xmlns:v="urn:schemas-microsoft-com:vml" xmlns:wp14="http://schemas.microsoft.com/office/word/2010/wordprocessingDrawing" xmlns:wp="http://schemas.openxmlformats.org/drawingml/2006/wordprocessingDrawing" xmlns:w10="urn:schemas-microsoft-com:office:word" xmlns:w="http://schemas.openxmlformats.org/wordprocessingml/2006/main" xmlns:w14="http://schemas.microsoft.com/office/word/2010/wordml" xmlns:w15="http://schemas.microsoft.com/office/word/2012/wordml" xmlns:w16cex="http://schemas.microsoft.com/office/word/2018/wordml/cex" xmlns:w16cid="http://schemas.microsoft.com/office/word/2016/wordml/cid" xmlns:w16="http://schemas.microsoft.com/office/word/2018/wordml" xmlns:w16sdtdh="http://schemas.microsoft.com/office/word/2020/wordml/sdtdatahash" xmlns:w16se="http://schemas.microsoft.com/office/word/2015/wordml/symex" xmlns:wpg="http://schemas.microsoft.com/office/word/2010/wordprocessingGroup" xmlns:wpi="http://schemas.microsoft.com/office/word/2010/wordprocessingInk" xmlns:wne="http://schemas.microsoft.com/office/word/2006/wordml" xmlns:wps="http://schemas.microsoft.com/office/word/2010/wordprocessingShape" mc:Ignorable="w14 w15 w16se w16cid w16 w16cex w16sdtdh wp14">
+  <w:p>
+    <w:pPr>
+      <w:pStyle w:val="Header"/>
+      <w:bidi/>
+      <w:rPr>
+        <w:rtl/>
+        <w:lang w:val="en-US"/>
+      </w:rPr>
+    </w:pPr>
+    <w:r>
+      <w:rPr>
+        <w:rFonts w:hint="cs"/>
+        <w:rtl/>
+        <w:lang w:val="en-US"/>
+      </w:rPr>
+      <w:t>אורי מירז 212</w:t>
+    </w:r>
+    <w:r>
+      <w:rPr>
+        <w:rFonts w:hint="cs"/>
+        <w:rtl/>
+        <w:lang w:val="en-US"/>
+      </w:rPr>
+      <w:t>641229</w:t>
+    </w:r>
+  </w:p>
+  <w:p>
+    <w:pPr>
+      <w:pStyle w:val="Header"/>
+      <w:bidi/>
+      <w:rPr>
+        <w:rFonts w:hint="cs"/>
+        <w:rtl/>
+        <w:lang w:val="en-US"/>
+      </w:rPr>
+    </w:pPr>
+    <w:r>
+      <w:rPr>
+        <w:rFonts w:hint="cs"/>
+        <w:rtl/>
+        <w:lang w:val="en-US"/>
+      </w:rPr>
+      <w:t>עידן פוגרבינסקי 325069565</w:t>
+    </w:r>
+  </w:p>
+</w:hdr>
+</file>
+
 <file path=word/numbering.xml><?xml version="1.0" encoding="utf-8"?>
 <w:numbering xmlns:wpc="http://schemas.microsoft.com/office/word/2010/wordprocessingCanvas" xmlns:cx="http://schemas.microsoft.com/office/drawing/2014/chartex" xmlns:cx1="http://schemas.microsoft.com/office/drawing/2015/9/8/chartex" xmlns:cx2="http://schemas.microsoft.com/office/drawing/2015/10/21/chartex" xmlns:cx3="http://schemas.microsoft.com/office/drawing/2016/5/9/chartex" xmlns:cx4="http://schemas.microsoft.com/office/drawing/2016/5/10/chartex" xmlns:cx5="http://schemas.microsoft.com/office/drawing/2016/5/11/chartex" xmlns:cx6="http://schemas.microsoft.com/office/drawing/2016/5/12/chartex" xmlns:cx7="http://schemas.microsoft.com/office/drawing/2016/5/13/chartex" xmlns:cx8="http://schemas.microsoft.com/office/drawing/2016/5/14/chartex" xmlns:mc="http://schemas.openxmlformats.org/markup-compatibility/2006" xmlns:aink="http://schemas.microsoft.com/office/drawing/2016/ink" xmlns:am3d="http://schemas.microsoft.com/office/drawing/2017/model3d" xmlns:o="urn:schemas-microsoft-com:office:office" xmlns:oel="http://schemas.microsoft.com/office/2019/extlst" xmlns:r="http://schemas.openxmlformats.org/officeDocument/2006/relationships" xmlns:m="http://schemas.openxmlformats.org/officeDocument/2006/math" xmlns:v="urn:schemas-microsoft-com:vml" xmlns:wp14="http://schemas.microsoft.com/office/word/2010/wordprocessingDrawing" xmlns:wp="http://schemas.openxmlformats.org/drawingml/2006/wordprocessingDrawing" xmlns:w10="urn:schemas-microsoft-com:office:word" xmlns:w="http://schemas.openxmlformats.org/wordprocessingml/2006/main" xmlns:w14="http://schemas.microsoft.com/office/word/2010/wordml" xmlns:w15="http://schemas.microsoft.com/office/word/2012/wordml" xmlns:w16cex="http://schemas.microsoft.com/office/word/2018/wordml/cex" xmlns:w16cid="http://schemas.microsoft.com/office/word/2016/wordml/cid" xmlns:w16="http://schemas.microsoft.com/office/word/2018/wordml" xmlns:w16sdtdh="http://schemas.microsoft.com/office/word/2020/wordml/sdtdatahash" xmlns:w16se="http://schemas.microsoft.com/office/word/2015/wordml/symex" xmlns:wpg="http://schemas.microsoft.com/office/word/2010/wordprocessingGroup" xmlns:wpi="http://schemas.microsoft.com/office/word/2010/wordprocessingInk" xmlns:wne="http://schemas.microsoft.com/office/word/2006/wordml" xmlns:wps="http://schemas.microsoft.com/office/word/2010/wordprocessingShape" mc:Ignorable="w14 w15 w16se w16cid w16 w16cex w16sdtdh wp14">
   <w:abstractNum w:abstractNumId="0" w15:restartNumberingAfterBreak="0">
@@ -6015,11 +6208,11 @@
   <w:abstractNum w:abstractNumId="4" w15:restartNumberingAfterBreak="0">
     <w:nsid w:val="1B665DCF"/>
     <w:multiLevelType w:val="hybridMultilevel"/>
-    <w:tmpl w:val="76DAEEEA"/>
-    <w:lvl w:ilvl="0" w:tplc="4B148E1E">
-      <w:start w:val="1"/>
-      <w:numFmt w:val="hebrew1"/>
-      <w:lvlText w:val="%1."/>
+    <w:tmpl w:val="7C400FAC"/>
+    <w:lvl w:ilvl="0" w:tplc="20000017">
+      <w:start w:val="1"/>
+      <w:numFmt w:val="lowerLetter"/>
+      <w:lvlText w:val="%1)"/>
       <w:lvlJc w:val="left"/>
       <w:pPr>
         <w:ind w:left="720" w:hanging="360"/>
@@ -7224,6 +7417,84 @@
       <w:szCs w:val="24"/>
     </w:rPr>
   </w:style>
+  <w:style w:type="paragraph" w:styleId="Title">
+    <w:name w:val="Title"/>
+    <w:basedOn w:val="Normal"/>
+    <w:next w:val="Normal"/>
+    <w:link w:val="TitleChar"/>
+    <w:uiPriority w:val="10"/>
+    <w:qFormat/>
+    <w:rsid w:val="001F074A"/>
+    <w:pPr>
+      <w:spacing w:after="80" w:line="240" w:lineRule="auto"/>
+      <w:contextualSpacing/>
+    </w:pPr>
+    <w:rPr>
+      <w:rFonts w:asciiTheme="majorHAnsi" w:eastAsiaTheme="majorEastAsia" w:hAnsiTheme="majorHAnsi" w:cstheme="majorBidi"/>
+      <w:spacing w:val="-10"/>
+      <w:kern w:val="28"/>
+      <w:sz w:val="56"/>
+      <w:szCs w:val="56"/>
+    </w:rPr>
+  </w:style>
+  <w:style w:type="character" w:customStyle="1" w:styleId="TitleChar">
+    <w:name w:val="Title Char"/>
+    <w:basedOn w:val="DefaultParagraphFont"/>
+    <w:link w:val="Title"/>
+    <w:uiPriority w:val="10"/>
+    <w:rsid w:val="001F074A"/>
+    <w:rPr>
+      <w:rFonts w:asciiTheme="majorHAnsi" w:eastAsiaTheme="majorEastAsia" w:hAnsiTheme="majorHAnsi" w:cstheme="majorBidi"/>
+      <w:spacing w:val="-10"/>
+      <w:kern w:val="28"/>
+      <w:sz w:val="56"/>
+      <w:szCs w:val="56"/>
+    </w:rPr>
+  </w:style>
+  <w:style w:type="paragraph" w:styleId="Header">
+    <w:name w:val="header"/>
+    <w:basedOn w:val="Normal"/>
+    <w:link w:val="HeaderChar"/>
+    <w:uiPriority w:val="99"/>
+    <w:unhideWhenUsed/>
+    <w:rsid w:val="001F074A"/>
+    <w:pPr>
+      <w:tabs>
+        <w:tab w:val="center" w:pos="4513"/>
+        <w:tab w:val="right" w:pos="9026"/>
+      </w:tabs>
+      <w:spacing w:after="0" w:line="240" w:lineRule="auto"/>
+    </w:pPr>
+  </w:style>
+  <w:style w:type="character" w:customStyle="1" w:styleId="HeaderChar">
+    <w:name w:val="Header Char"/>
+    <w:basedOn w:val="DefaultParagraphFont"/>
+    <w:link w:val="Header"/>
+    <w:uiPriority w:val="99"/>
+    <w:rsid w:val="001F074A"/>
+  </w:style>
+  <w:style w:type="paragraph" w:styleId="Footer">
+    <w:name w:val="footer"/>
+    <w:basedOn w:val="Normal"/>
+    <w:link w:val="FooterChar"/>
+    <w:uiPriority w:val="99"/>
+    <w:unhideWhenUsed/>
+    <w:rsid w:val="001F074A"/>
+    <w:pPr>
+      <w:tabs>
+        <w:tab w:val="center" w:pos="4513"/>
+        <w:tab w:val="right" w:pos="9026"/>
+      </w:tabs>
+      <w:spacing w:after="0" w:line="240" w:lineRule="auto"/>
+    </w:pPr>
+  </w:style>
+  <w:style w:type="character" w:customStyle="1" w:styleId="FooterChar">
+    <w:name w:val="Footer Char"/>
+    <w:basedOn w:val="DefaultParagraphFont"/>
+    <w:link w:val="Footer"/>
+    <w:uiPriority w:val="99"/>
+    <w:rsid w:val="001F074A"/>
+  </w:style>
 </w:styles>
 </file>
 

</xml_diff>

<commit_message>
corrected the sampling + what omer said
</commit_message>
<xml_diff>
--- a/hw23/hw2.docx
+++ b/hw23/hw2.docx
@@ -13,7 +13,21 @@
           <w:rFonts w:hint="cs"/>
           <w:rtl/>
         </w:rPr>
-        <w:t xml:space="preserve">תרגיל בית 3 </w:t>
+        <w:t xml:space="preserve">תרגיל בית </w:t>
+      </w:r>
+      <w:r>
+        <w:rPr>
+          <w:rFonts w:hint="cs"/>
+          <w:rtl/>
+        </w:rPr>
+        <w:t>2</w:t>
+      </w:r>
+      <w:r>
+        <w:rPr>
+          <w:rFonts w:hint="cs"/>
+          <w:rtl/>
+        </w:rPr>
+        <w:t xml:space="preserve"> </w:t>
       </w:r>
       <w:r>
         <w:rPr>
@@ -82,6 +96,54 @@
       </w:pPr>
       <w:r>
         <w:rPr>
+          <w:noProof/>
+        </w:rPr>
+        <w:drawing>
+          <wp:anchor distT="0" distB="0" distL="114300" distR="114300" simplePos="0" relativeHeight="251666432" behindDoc="0" locked="0" layoutInCell="1" allowOverlap="1" wp14:anchorId="49D08B75" wp14:editId="174CC0F0">
+            <wp:simplePos x="0" y="0"/>
+            <wp:positionH relativeFrom="margin">
+              <wp:align>left</wp:align>
+            </wp:positionH>
+            <wp:positionV relativeFrom="paragraph">
+              <wp:posOffset>542290</wp:posOffset>
+            </wp:positionV>
+            <wp:extent cx="5731510" cy="4510405"/>
+            <wp:effectExtent l="0" t="0" r="2540" b="4445"/>
+            <wp:wrapSquare wrapText="bothSides"/>
+            <wp:docPr id="1014747489" name="Picture 1" descr="A graph of a frequency&#10;&#10;Description automatically generated"/>
+            <wp:cNvGraphicFramePr>
+              <a:graphicFrameLocks xmlns:a="http://schemas.openxmlformats.org/drawingml/2006/main" noChangeAspect="1"/>
+            </wp:cNvGraphicFramePr>
+            <a:graphic xmlns:a="http://schemas.openxmlformats.org/drawingml/2006/main">
+              <a:graphicData uri="http://schemas.openxmlformats.org/drawingml/2006/picture">
+                <pic:pic xmlns:pic="http://schemas.openxmlformats.org/drawingml/2006/picture">
+                  <pic:nvPicPr>
+                    <pic:cNvPr id="1014747489" name="Picture 1" descr="A graph of a frequency&#10;&#10;Description automatically generated"/>
+                    <pic:cNvPicPr/>
+                  </pic:nvPicPr>
+                  <pic:blipFill>
+                    <a:blip r:embed="rId8"/>
+                    <a:stretch>
+                      <a:fillRect/>
+                    </a:stretch>
+                  </pic:blipFill>
+                  <pic:spPr>
+                    <a:xfrm>
+                      <a:off x="0" y="0"/>
+                      <a:ext cx="5731510" cy="4510405"/>
+                    </a:xfrm>
+                    <a:prstGeom prst="rect">
+                      <a:avLst/>
+                    </a:prstGeom>
+                  </pic:spPr>
+                </pic:pic>
+              </a:graphicData>
+            </a:graphic>
+          </wp:anchor>
+        </w:drawing>
+      </w:r>
+      <w:r>
+        <w:rPr>
           <w:rFonts w:hint="cs"/>
           <w:rtl/>
           <w:lang w:val="en-US"/>
@@ -108,7 +170,15 @@
           <w:rtl/>
           <w:lang w:val="en-US"/>
         </w:rPr>
-        <w:t xml:space="preserve">יש </w:t>
+        <w:t>ה</w:t>
+      </w:r>
+      <w:r>
+        <w:rPr>
+          <w:rFonts w:hint="cs"/>
+          <w:rtl/>
+          <w:lang w:val="en-US"/>
+        </w:rPr>
+        <w:t xml:space="preserve"> </w:t>
       </w:r>
       <m:oMath>
         <m:r>
@@ -140,15 +210,14 @@
           <w:rtl/>
           <w:lang w:val="en-US"/>
         </w:rPr>
-        <w:t>דגימות על הגרף  ו</w:t>
+        <w:t>ולכן גם גודל ה</w:t>
       </w:r>
       <w:r>
         <w:rPr>
           <w:rFonts w:eastAsiaTheme="minorEastAsia" w:hint="cs"/>
-          <w:rtl/>
-          <w:lang w:val="en-US"/>
-        </w:rPr>
-        <w:t>הטווח של התדרים הוא בין 0 ל10,000 ולכן</w:t>
+          <w:lang w:val="en-US"/>
+        </w:rPr>
+        <w:t>FFT</w:t>
       </w:r>
       <w:r>
         <w:rPr>
@@ -156,52 +225,7 @@
           <w:rtl/>
           <w:lang w:val="en-US"/>
         </w:rPr>
-        <w:t>, רוחב הסרט הוא 10 הרץ.</w:t>
-      </w:r>
-    </w:p>
-    <w:p>
-      <w:pPr>
-        <w:pStyle w:val="ListParagraph"/>
-        <w:numPr>
-          <w:ilvl w:val="0"/>
-          <w:numId w:val="3"/>
-        </w:numPr>
-        <w:bidi/>
-        <w:rPr>
-          <w:lang w:val="en-US"/>
-        </w:rPr>
-      </w:pPr>
-      <w:r>
-        <w:rPr>
-          <w:rFonts w:eastAsiaTheme="minorEastAsia" w:hint="cs"/>
-          <w:rtl/>
-          <w:lang w:val="en-US"/>
-        </w:rPr>
-        <w:t xml:space="preserve">השיאים מתקבלים ב1000, </w:t>
-      </w:r>
-      <w:r>
-        <w:rPr>
-          <w:rFonts w:eastAsiaTheme="minorEastAsia" w:hint="cs"/>
-          <w:rtl/>
-          <w:lang w:val="en-US"/>
-        </w:rPr>
-        <w:t xml:space="preserve">3000 ו5500 הרץ. </w:t>
-      </w:r>
-      <w:r>
-        <w:rPr>
-          <w:rFonts w:eastAsiaTheme="minorEastAsia" w:hint="cs"/>
-          <w:rtl/>
-          <w:lang w:val="en-US"/>
-        </w:rPr>
-        <w:t xml:space="preserve">כעת התדריים הם בין 0 ל10,000 אך עכשיו יש 256 דגימות ולכן, </w:t>
-      </w:r>
-      <w:r>
-        <w:rPr>
-          <w:rFonts w:eastAsiaTheme="minorEastAsia" w:hint="cs"/>
-          <w:rtl/>
-          <w:lang w:val="en-US"/>
-        </w:rPr>
-        <w:t xml:space="preserve">רזולוציית התדר היא </w:t>
+        <w:t xml:space="preserve">. תדירות הדגימה היא 20,000 אלף הרץ ולכן רזולוציית התדר היא </w:t>
       </w:r>
       <m:oMath>
         <m:f>
@@ -220,7 +244,287 @@
                 <w:rFonts w:ascii="Cambria Math" w:eastAsiaTheme="minorEastAsia" w:hAnsi="Cambria Math"/>
                 <w:lang w:val="en-US"/>
               </w:rPr>
-              <m:t>1000</m:t>
+              <m:t>20,000</m:t>
+            </m:r>
+          </m:num>
+          <m:den>
+            <m:r>
+              <w:rPr>
+                <w:rFonts w:ascii="Cambria Math" w:eastAsiaTheme="minorEastAsia" w:hAnsi="Cambria Math"/>
+                <w:lang w:val="en-US"/>
+              </w:rPr>
+              <m:t>1,000</m:t>
+            </m:r>
+          </m:den>
+        </m:f>
+        <m:r>
+          <w:rPr>
+            <w:rFonts w:ascii="Cambria Math" w:eastAsiaTheme="minorEastAsia" w:hAnsi="Cambria Math"/>
+            <w:lang w:val="en-US"/>
+          </w:rPr>
+          <m:t>=20</m:t>
+        </m:r>
+        <m:d>
+          <m:dPr>
+            <m:begChr m:val="["/>
+            <m:endChr m:val="]"/>
+            <m:ctrlPr>
+              <w:rPr>
+                <w:rFonts w:ascii="Cambria Math" w:eastAsiaTheme="minorEastAsia" w:hAnsi="Cambria Math"/>
+                <w:i/>
+                <w:lang w:val="en-US"/>
+              </w:rPr>
+            </m:ctrlPr>
+          </m:dPr>
+          <m:e>
+            <m:r>
+              <w:rPr>
+                <w:rFonts w:ascii="Cambria Math" w:eastAsiaTheme="minorEastAsia" w:hAnsi="Cambria Math"/>
+                <w:lang w:val="en-US"/>
+              </w:rPr>
+              <m:t>Hz</m:t>
+            </m:r>
+          </m:e>
+        </m:d>
+      </m:oMath>
+      <w:r>
+        <w:rPr>
+          <w:rFonts w:eastAsiaTheme="minorEastAsia" w:hint="cs"/>
+          <w:rtl/>
+          <w:lang w:val="en-US"/>
+        </w:rPr>
+        <w:t>.</w:t>
+      </w:r>
+      <w:r>
+        <w:rPr>
+          <w:rFonts w:eastAsiaTheme="minorEastAsia"/>
+          <w:rtl/>
+          <w:lang w:val="en-US"/>
+        </w:rPr>
+        <w:br/>
+      </w:r>
+      <w:r>
+        <w:rPr>
+          <w:rFonts w:hint="cs"/>
+          <w:rtl/>
+          <w:lang w:val="en-US"/>
+        </w:rPr>
+        <w:t xml:space="preserve">תמונת התדר שהתקבלה מייצגת את האמפליטודה של הסינוס שמרכיב את התדר, לכל אחד מהתדרים המוצגים. ניתן לראות כי בערכים שהיינו רוצים לקבל </w:t>
+      </w:r>
+      <w:r>
+        <w:rPr>
+          <w:rtl/>
+          <w:lang w:val="en-US"/>
+        </w:rPr>
+        <w:t>–</w:t>
+      </w:r>
+      <w:r>
+        <w:rPr>
+          <w:rFonts w:hint="cs"/>
+          <w:rtl/>
+          <w:lang w:val="en-US"/>
+        </w:rPr>
+        <w:t xml:space="preserve"> התדרים של הסינוסים שבאמת מרכיבים את הסיגנל, יש קפיצה משמעותית. </w:t>
+      </w:r>
+      <w:r>
+        <w:rPr>
+          <w:rtl/>
+          <w:lang w:val="en-US"/>
+        </w:rPr>
+        <w:br/>
+      </w:r>
+      <w:r>
+        <w:rPr>
+          <w:rtl/>
+          <w:lang w:val="en-US"/>
+        </w:rPr>
+        <w:br/>
+      </w:r>
+    </w:p>
+    <w:p>
+      <w:pPr>
+        <w:pStyle w:val="ListParagraph"/>
+        <w:numPr>
+          <w:ilvl w:val="0"/>
+          <w:numId w:val="3"/>
+        </w:numPr>
+        <w:bidi/>
+        <w:rPr>
+          <w:lang w:val="en-US"/>
+        </w:rPr>
+      </w:pPr>
+      <w:r>
+        <w:rPr>
+          <w:noProof/>
+        </w:rPr>
+        <w:lastRenderedPageBreak/>
+        <w:drawing>
+          <wp:anchor distT="0" distB="0" distL="114300" distR="114300" simplePos="0" relativeHeight="251664384" behindDoc="0" locked="0" layoutInCell="1" allowOverlap="1" wp14:anchorId="35FD0879" wp14:editId="1831F9E4">
+            <wp:simplePos x="0" y="0"/>
+            <wp:positionH relativeFrom="column">
+              <wp:posOffset>-297180</wp:posOffset>
+            </wp:positionH>
+            <wp:positionV relativeFrom="paragraph">
+              <wp:posOffset>247650</wp:posOffset>
+            </wp:positionV>
+            <wp:extent cx="5731510" cy="3406140"/>
+            <wp:effectExtent l="0" t="0" r="2540" b="3810"/>
+            <wp:wrapSquare wrapText="bothSides"/>
+            <wp:docPr id="1543037475" name="Picture 1"/>
+            <wp:cNvGraphicFramePr>
+              <a:graphicFrameLocks xmlns:a="http://schemas.openxmlformats.org/drawingml/2006/main" noChangeAspect="1"/>
+            </wp:cNvGraphicFramePr>
+            <a:graphic xmlns:a="http://schemas.openxmlformats.org/drawingml/2006/main">
+              <a:graphicData uri="http://schemas.openxmlformats.org/drawingml/2006/picture">
+                <pic:pic xmlns:pic="http://schemas.openxmlformats.org/drawingml/2006/picture">
+                  <pic:nvPicPr>
+                    <pic:cNvPr id="1543037475" name=""/>
+                    <pic:cNvPicPr/>
+                  </pic:nvPicPr>
+                  <pic:blipFill rotWithShape="1">
+                    <a:blip r:embed="rId9"/>
+                    <a:srcRect t="6289"/>
+                    <a:stretch/>
+                  </pic:blipFill>
+                  <pic:spPr bwMode="auto">
+                    <a:xfrm>
+                      <a:off x="0" y="0"/>
+                      <a:ext cx="5731510" cy="3406140"/>
+                    </a:xfrm>
+                    <a:prstGeom prst="rect">
+                      <a:avLst/>
+                    </a:prstGeom>
+                    <a:ln>
+                      <a:noFill/>
+                    </a:ln>
+                    <a:extLst>
+                      <a:ext uri="{53640926-AAD7-44D8-BBD7-CCE9431645EC}">
+                        <a14:shadowObscured xmlns:a14="http://schemas.microsoft.com/office/drawing/2010/main"/>
+                      </a:ext>
+                    </a:extLst>
+                  </pic:spPr>
+                </pic:pic>
+              </a:graphicData>
+            </a:graphic>
+            <wp14:sizeRelV relativeFrom="margin">
+              <wp14:pctHeight>0</wp14:pctHeight>
+            </wp14:sizeRelV>
+          </wp:anchor>
+        </w:drawing>
+      </w:r>
+      <w:r>
+        <w:rPr>
+          <w:rFonts w:eastAsiaTheme="minorEastAsia"/>
+          <w:lang w:val="en-US"/>
+        </w:rPr>
+        <w:br/>
+      </w:r>
+      <w:r>
+        <w:rPr>
+          <w:rFonts w:eastAsiaTheme="minorEastAsia"/>
+          <w:lang w:val="en-US"/>
+        </w:rPr>
+        <w:br/>
+      </w:r>
+      <w:r>
+        <w:rPr>
+          <w:rFonts w:eastAsiaTheme="minorEastAsia" w:hint="cs"/>
+          <w:rtl/>
+          <w:lang w:val="en-US"/>
+        </w:rPr>
+        <w:t xml:space="preserve">השיאים מתקבלים ב1000, </w:t>
+      </w:r>
+      <w:r>
+        <w:rPr>
+          <w:rFonts w:eastAsiaTheme="minorEastAsia" w:hint="cs"/>
+          <w:rtl/>
+          <w:lang w:val="en-US"/>
+        </w:rPr>
+        <w:t xml:space="preserve">3000 ו5500 הרץ. </w:t>
+      </w:r>
+      <w:r>
+        <w:rPr>
+          <w:rFonts w:eastAsiaTheme="minorEastAsia" w:hint="cs"/>
+          <w:rtl/>
+          <w:lang w:val="en-US"/>
+        </w:rPr>
+        <w:t xml:space="preserve">כעת </w:t>
+      </w:r>
+      <w:proofErr w:type="spellStart"/>
+      <w:r>
+        <w:rPr>
+          <w:rFonts w:eastAsiaTheme="minorEastAsia" w:hint="cs"/>
+          <w:rtl/>
+          <w:lang w:val="en-US"/>
+        </w:rPr>
+        <w:t>התדריים</w:t>
+      </w:r>
+      <w:proofErr w:type="spellEnd"/>
+      <w:r>
+        <w:rPr>
+          <w:rFonts w:eastAsiaTheme="minorEastAsia" w:hint="cs"/>
+          <w:rtl/>
+          <w:lang w:val="en-US"/>
+        </w:rPr>
+        <w:t xml:space="preserve"> הם בין 0 ל10,000 אך עכשיו יש 256 דגימות</w:t>
+      </w:r>
+      <w:r>
+        <w:rPr>
+          <w:rFonts w:eastAsiaTheme="minorEastAsia" w:hint="cs"/>
+          <w:rtl/>
+          <w:lang w:val="en-US"/>
+        </w:rPr>
+        <w:t xml:space="preserve"> (אזי גודל ה</w:t>
+      </w:r>
+      <w:r>
+        <w:rPr>
+          <w:rFonts w:eastAsiaTheme="minorEastAsia" w:hint="cs"/>
+          <w:lang w:val="en-US"/>
+        </w:rPr>
+        <w:t>FFT</w:t>
+      </w:r>
+      <w:r>
+        <w:rPr>
+          <w:rFonts w:eastAsiaTheme="minorEastAsia" w:hint="cs"/>
+          <w:rtl/>
+          <w:lang w:val="en-US"/>
+        </w:rPr>
+        <w:t xml:space="preserve"> הוא 256)</w:t>
+      </w:r>
+      <w:r>
+        <w:rPr>
+          <w:rFonts w:eastAsiaTheme="minorEastAsia" w:hint="cs"/>
+          <w:rtl/>
+          <w:lang w:val="en-US"/>
+        </w:rPr>
+        <w:t xml:space="preserve"> ולכן, </w:t>
+      </w:r>
+      <w:r>
+        <w:rPr>
+          <w:rFonts w:eastAsiaTheme="minorEastAsia" w:hint="cs"/>
+          <w:rtl/>
+          <w:lang w:val="en-US"/>
+        </w:rPr>
+        <w:t xml:space="preserve">רזולוציית התדר היא </w:t>
+      </w:r>
+      <m:oMath>
+        <m:f>
+          <m:fPr>
+            <m:ctrlPr>
+              <w:rPr>
+                <w:rFonts w:ascii="Cambria Math" w:eastAsiaTheme="minorEastAsia" w:hAnsi="Cambria Math"/>
+                <w:i/>
+                <w:lang w:val="en-US"/>
+              </w:rPr>
+            </m:ctrlPr>
+          </m:fPr>
+          <m:num>
+            <m:r>
+              <w:rPr>
+                <w:rFonts w:ascii="Cambria Math" w:eastAsiaTheme="minorEastAsia" w:hAnsi="Cambria Math"/>
+                <w:lang w:val="en-US"/>
+              </w:rPr>
+              <m:t>20,000</m:t>
             </m:r>
           </m:num>
           <m:den>
@@ -238,8 +542,30 @@
             <w:rFonts w:ascii="Cambria Math" w:eastAsiaTheme="minorEastAsia" w:hAnsi="Cambria Math"/>
             <w:lang w:val="en-US"/>
           </w:rPr>
-          <m:t>≈39</m:t>
+          <m:t>≈78.125</m:t>
         </m:r>
+        <m:d>
+          <m:dPr>
+            <m:begChr m:val="["/>
+            <m:endChr m:val="]"/>
+            <m:ctrlPr>
+              <w:rPr>
+                <w:rFonts w:ascii="Cambria Math" w:eastAsiaTheme="minorEastAsia" w:hAnsi="Cambria Math"/>
+                <w:i/>
+                <w:lang w:val="en-US"/>
+              </w:rPr>
+            </m:ctrlPr>
+          </m:dPr>
+          <m:e>
+            <m:r>
+              <w:rPr>
+                <w:rFonts w:ascii="Cambria Math" w:eastAsiaTheme="minorEastAsia" w:hAnsi="Cambria Math"/>
+                <w:lang w:val="en-US"/>
+              </w:rPr>
+              <m:t>Hz</m:t>
+            </m:r>
+          </m:e>
+        </m:d>
       </m:oMath>
       <w:r>
         <w:rPr>
@@ -247,7 +573,7 @@
           <w:rtl/>
           <w:lang w:val="en-US"/>
         </w:rPr>
-        <w:t>.</w:t>
+        <w:t xml:space="preserve"> </w:t>
       </w:r>
       <w:r>
         <w:rPr>
@@ -255,15 +581,25 @@
           <w:rtl/>
           <w:lang w:val="en-US"/>
         </w:rPr>
-        <w:t xml:space="preserve"> </w:t>
-      </w:r>
+        <w:t>תמונת התדר שמתקבלת היא כמה "</w:t>
+      </w:r>
+      <w:proofErr w:type="spellStart"/>
       <w:r>
         <w:rPr>
           <w:rFonts w:eastAsiaTheme="minorEastAsia" w:hint="cs"/>
           <w:rtl/>
           <w:lang w:val="en-US"/>
         </w:rPr>
-        <w:t xml:space="preserve">תמונת התדר שמתקבלת היא כמה "פיקים" ב1000, 3000 ו5500 הרץ </w:t>
+        <w:t>פיקים</w:t>
+      </w:r>
+      <w:proofErr w:type="spellEnd"/>
+      <w:r>
+        <w:rPr>
+          <w:rFonts w:eastAsiaTheme="minorEastAsia" w:hint="cs"/>
+          <w:rtl/>
+          <w:lang w:val="en-US"/>
+        </w:rPr>
+        <w:t xml:space="preserve">" ב1000, 3000 ו5500 הרץ </w:t>
       </w:r>
       <w:r>
         <w:rPr>
@@ -366,7 +702,7 @@
                     <pic:cNvPicPr/>
                   </pic:nvPicPr>
                   <pic:blipFill>
-                    <a:blip r:embed="rId7">
+                    <a:blip r:embed="rId10">
                       <a:extLst>
                         <a:ext uri="{28A0092B-C50C-407E-A947-70E740481C1C}">
                           <a14:useLocalDpi xmlns:a14="http://schemas.microsoft.com/office/drawing/2010/main" val="0"/>
@@ -484,6 +820,7 @@
         <w:bidi/>
         <w:ind w:left="720"/>
         <w:rPr>
+          <w:rFonts w:eastAsiaTheme="minorEastAsia"/>
           <w:lang w:val="en-US"/>
         </w:rPr>
       </w:pPr>
@@ -523,29 +860,1002 @@
           <w:rtl/>
           <w:lang w:val="en-US"/>
         </w:rPr>
-        <w:t>(למרות שיש סינוס בתדר הזה) והשיא ב1000 נעלם. ניתן להסביר זאת על ידי ש</w:t>
-      </w:r>
-      <w:r>
-        <w:rPr>
-          <w:rFonts w:hint="cs"/>
-          <w:highlight w:val="yellow"/>
-          <w:rtl/>
-          <w:lang w:val="en-US"/>
-        </w:rPr>
-        <w:t>(הכנס חרטוט של עומר)</w:t>
-      </w:r>
-      <w:r>
-        <w:rPr>
-          <w:rFonts w:hint="cs"/>
-          <w:highlight w:val="yellow"/>
-          <w:rtl/>
-          <w:lang w:val="en-US"/>
-        </w:rPr>
-        <w:t>.</w:t>
-      </w:r>
-      <w:r>
-        <w:rPr>
-          <w:rFonts w:hint="cs"/>
+        <w:t>(למרות שיש סינוס בתדר הזה) והשיא ב1000 נעלם</w:t>
+      </w:r>
+      <w:r>
+        <w:rPr>
+          <w:lang w:val="en-US"/>
+        </w:rPr>
+        <w:t xml:space="preserve"> </w:t>
+      </w:r>
+      <w:r>
+        <w:rPr>
+          <w:rFonts w:hint="cs"/>
+          <w:rtl/>
+          <w:lang w:val="en-US"/>
+        </w:rPr>
+        <w:t xml:space="preserve"> - כלומר רק מה שב5.5 נשאר.</w:t>
+      </w:r>
+      <w:r>
+        <w:rPr>
+          <w:rtl/>
+          <w:lang w:val="en-US"/>
+        </w:rPr>
+        <w:br/>
+      </w:r>
+      <w:r>
+        <w:rPr>
+          <w:rFonts w:hint="cs"/>
+          <w:rtl/>
+          <w:lang w:val="en-US"/>
+        </w:rPr>
+        <w:t xml:space="preserve">האות נדגם ב20 אלף הרץ  ולכן, כל דגימה ניתן לתאר על ידי </w:t>
+      </w:r>
+      <m:oMath>
+        <m:r>
+          <w:rPr>
+            <w:rFonts w:ascii="Cambria Math" w:hAnsi="Cambria Math"/>
+            <w:lang w:val="en-US"/>
+          </w:rPr>
+          <m:t>t=</m:t>
+        </m:r>
+        <m:f>
+          <m:fPr>
+            <m:ctrlPr>
+              <w:rPr>
+                <w:rFonts w:ascii="Cambria Math" w:hAnsi="Cambria Math"/>
+                <w:i/>
+                <w:lang w:val="en-US"/>
+              </w:rPr>
+            </m:ctrlPr>
+          </m:fPr>
+          <m:num>
+            <m:r>
+              <w:rPr>
+                <w:rFonts w:ascii="Cambria Math" w:hAnsi="Cambria Math"/>
+                <w:lang w:val="en-US"/>
+              </w:rPr>
+              <m:t>n</m:t>
+            </m:r>
+          </m:num>
+          <m:den>
+            <m:r>
+              <w:rPr>
+                <w:rFonts w:ascii="Cambria Math" w:hAnsi="Cambria Math"/>
+                <w:lang w:val="en-US"/>
+              </w:rPr>
+              <m:t>20000</m:t>
+            </m:r>
+          </m:den>
+        </m:f>
+        <m:r>
+          <w:rPr>
+            <w:rFonts w:ascii="Cambria Math" w:hAnsi="Cambria Math"/>
+            <w:lang w:val="en-US"/>
+          </w:rPr>
+          <m:t xml:space="preserve"> n</m:t>
+        </m:r>
+        <m:r>
+          <m:rPr>
+            <m:scr m:val="double-struck"/>
+          </m:rPr>
+          <w:rPr>
+            <w:rFonts w:ascii="Cambria Math" w:hAnsi="Cambria Math"/>
+            <w:lang w:val="en-US"/>
+          </w:rPr>
+          <m:t>∈N</m:t>
+        </m:r>
+      </m:oMath>
+      <w:r>
+        <w:rPr>
+          <w:rFonts w:eastAsiaTheme="minorEastAsia" w:hint="cs"/>
+          <w:rtl/>
+          <w:lang w:val="en-US"/>
+        </w:rPr>
+        <w:t>. אם נציב ב</w:t>
+      </w:r>
+      <w:r>
+        <w:rPr>
+          <w:rFonts w:eastAsiaTheme="minorEastAsia"/>
+          <w:rtl/>
+          <w:lang w:val="en-US"/>
+        </w:rPr>
+        <w:br/>
+      </w:r>
+      <m:oMathPara>
+        <m:oMath>
+          <m:func>
+            <m:funcPr>
+              <m:ctrlPr>
+                <w:rPr>
+                  <w:rFonts w:ascii="Cambria Math" w:hAnsi="Cambria Math"/>
+                  <w:i/>
+                  <w:lang w:val="en-US"/>
+                </w:rPr>
+              </m:ctrlPr>
+            </m:funcPr>
+            <m:fName>
+              <m:r>
+                <m:rPr>
+                  <m:sty m:val="p"/>
+                </m:rPr>
+                <w:rPr>
+                  <w:rFonts w:ascii="Cambria Math" w:hAnsi="Cambria Math"/>
+                  <w:lang w:val="en-US"/>
+                </w:rPr>
+                <m:t>sin</m:t>
+              </m:r>
+            </m:fName>
+            <m:e>
+              <m:d>
+                <m:dPr>
+                  <m:ctrlPr>
+                    <w:rPr>
+                      <w:rFonts w:ascii="Cambria Math" w:hAnsi="Cambria Math"/>
+                      <w:i/>
+                      <w:lang w:val="en-US"/>
+                    </w:rPr>
+                  </m:ctrlPr>
+                </m:dPr>
+                <m:e>
+                  <m:r>
+                    <w:rPr>
+                      <w:rFonts w:ascii="Cambria Math" w:hAnsi="Cambria Math"/>
+                      <w:lang w:val="en-US"/>
+                    </w:rPr>
+                    <m:t>2π⋅1000 t</m:t>
+                  </m:r>
+                </m:e>
+              </m:d>
+            </m:e>
+          </m:func>
+          <m:r>
+            <w:rPr>
+              <w:rFonts w:ascii="Cambria Math" w:hAnsi="Cambria Math"/>
+              <w:lang w:val="en-US"/>
+            </w:rPr>
+            <m:t>+</m:t>
+          </m:r>
+          <m:func>
+            <m:funcPr>
+              <m:ctrlPr>
+                <w:rPr>
+                  <w:rFonts w:ascii="Cambria Math" w:hAnsi="Cambria Math"/>
+                  <w:i/>
+                  <w:lang w:val="en-US"/>
+                </w:rPr>
+              </m:ctrlPr>
+            </m:funcPr>
+            <m:fName>
+              <m:r>
+                <m:rPr>
+                  <m:sty m:val="p"/>
+                </m:rPr>
+                <w:rPr>
+                  <w:rFonts w:ascii="Cambria Math" w:hAnsi="Cambria Math"/>
+                  <w:lang w:val="en-US"/>
+                </w:rPr>
+                <m:t>sin</m:t>
+              </m:r>
+            </m:fName>
+            <m:e>
+              <m:d>
+                <m:dPr>
+                  <m:ctrlPr>
+                    <w:rPr>
+                      <w:rFonts w:ascii="Cambria Math" w:hAnsi="Cambria Math"/>
+                      <w:i/>
+                      <w:lang w:val="en-US"/>
+                    </w:rPr>
+                  </m:ctrlPr>
+                </m:dPr>
+                <m:e>
+                  <m:r>
+                    <w:rPr>
+                      <w:rFonts w:ascii="Cambria Math" w:hAnsi="Cambria Math"/>
+                      <w:lang w:val="en-US"/>
+                    </w:rPr>
+                    <m:t>2π⋅19000⋅t</m:t>
+                  </m:r>
+                </m:e>
+              </m:d>
+            </m:e>
+          </m:func>
+          <m:r>
+            <w:rPr>
+              <w:rFonts w:ascii="Cambria Math" w:hAnsi="Cambria Math"/>
+              <w:lang w:val="en-US"/>
+            </w:rPr>
+            <m:t>=</m:t>
+          </m:r>
+          <m:func>
+            <m:funcPr>
+              <m:ctrlPr>
+                <w:rPr>
+                  <w:rFonts w:ascii="Cambria Math" w:hAnsi="Cambria Math"/>
+                  <w:i/>
+                  <w:lang w:val="en-US"/>
+                </w:rPr>
+              </m:ctrlPr>
+            </m:funcPr>
+            <m:fName>
+              <m:r>
+                <m:rPr>
+                  <m:sty m:val="p"/>
+                </m:rPr>
+                <w:rPr>
+                  <w:rFonts w:ascii="Cambria Math" w:hAnsi="Cambria Math"/>
+                  <w:lang w:val="en-US"/>
+                </w:rPr>
+                <m:t>sin</m:t>
+              </m:r>
+            </m:fName>
+            <m:e>
+              <m:d>
+                <m:dPr>
+                  <m:ctrlPr>
+                    <w:rPr>
+                      <w:rFonts w:ascii="Cambria Math" w:hAnsi="Cambria Math"/>
+                      <w:i/>
+                      <w:lang w:val="en-US"/>
+                    </w:rPr>
+                  </m:ctrlPr>
+                </m:dPr>
+                <m:e>
+                  <m:r>
+                    <w:rPr>
+                      <w:rFonts w:ascii="Cambria Math" w:hAnsi="Cambria Math"/>
+                      <w:lang w:val="en-US"/>
+                    </w:rPr>
+                    <m:t>2π⋅</m:t>
+                  </m:r>
+                  <m:f>
+                    <m:fPr>
+                      <m:ctrlPr>
+                        <w:rPr>
+                          <w:rFonts w:ascii="Cambria Math" w:hAnsi="Cambria Math"/>
+                          <w:i/>
+                          <w:lang w:val="en-US"/>
+                        </w:rPr>
+                      </m:ctrlPr>
+                    </m:fPr>
+                    <m:num>
+                      <m:r>
+                        <w:rPr>
+                          <w:rFonts w:ascii="Cambria Math" w:hAnsi="Cambria Math"/>
+                          <w:lang w:val="en-US"/>
+                        </w:rPr>
+                        <m:t>1000</m:t>
+                      </m:r>
+                    </m:num>
+                    <m:den>
+                      <m:r>
+                        <w:rPr>
+                          <w:rFonts w:ascii="Cambria Math" w:hAnsi="Cambria Math"/>
+                          <w:lang w:val="en-US"/>
+                        </w:rPr>
+                        <m:t>20000</m:t>
+                      </m:r>
+                    </m:den>
+                  </m:f>
+                  <m:r>
+                    <w:rPr>
+                      <w:rFonts w:ascii="Cambria Math" w:hAnsi="Cambria Math"/>
+                      <w:lang w:val="en-US"/>
+                    </w:rPr>
+                    <m:t xml:space="preserve"> n</m:t>
+                  </m:r>
+                </m:e>
+              </m:d>
+            </m:e>
+          </m:func>
+          <m:r>
+            <w:rPr>
+              <w:rFonts w:ascii="Cambria Math" w:hAnsi="Cambria Math"/>
+              <w:lang w:val="en-US"/>
+            </w:rPr>
+            <m:t>+</m:t>
+          </m:r>
+          <m:func>
+            <m:funcPr>
+              <m:ctrlPr>
+                <w:rPr>
+                  <w:rFonts w:ascii="Cambria Math" w:hAnsi="Cambria Math"/>
+                  <w:i/>
+                  <w:lang w:val="en-US"/>
+                </w:rPr>
+              </m:ctrlPr>
+            </m:funcPr>
+            <m:fName>
+              <m:r>
+                <m:rPr>
+                  <m:sty m:val="p"/>
+                </m:rPr>
+                <w:rPr>
+                  <w:rFonts w:ascii="Cambria Math" w:hAnsi="Cambria Math"/>
+                  <w:lang w:val="en-US"/>
+                </w:rPr>
+                <m:t>sin</m:t>
+              </m:r>
+            </m:fName>
+            <m:e>
+              <m:d>
+                <m:dPr>
+                  <m:ctrlPr>
+                    <w:rPr>
+                      <w:rFonts w:ascii="Cambria Math" w:hAnsi="Cambria Math"/>
+                      <w:i/>
+                      <w:lang w:val="en-US"/>
+                    </w:rPr>
+                  </m:ctrlPr>
+                </m:dPr>
+                <m:e>
+                  <m:r>
+                    <w:rPr>
+                      <w:rFonts w:ascii="Cambria Math" w:hAnsi="Cambria Math"/>
+                      <w:lang w:val="en-US"/>
+                    </w:rPr>
+                    <m:t>2π⋅</m:t>
+                  </m:r>
+                  <m:f>
+                    <m:fPr>
+                      <m:ctrlPr>
+                        <w:rPr>
+                          <w:rFonts w:ascii="Cambria Math" w:hAnsi="Cambria Math"/>
+                          <w:i/>
+                          <w:lang w:val="en-US"/>
+                        </w:rPr>
+                      </m:ctrlPr>
+                    </m:fPr>
+                    <m:num>
+                      <m:r>
+                        <w:rPr>
+                          <w:rFonts w:ascii="Cambria Math" w:hAnsi="Cambria Math"/>
+                          <w:lang w:val="en-US"/>
+                        </w:rPr>
+                        <m:t>19000</m:t>
+                      </m:r>
+                    </m:num>
+                    <m:den>
+                      <m:r>
+                        <w:rPr>
+                          <w:rFonts w:ascii="Cambria Math" w:hAnsi="Cambria Math"/>
+                          <w:lang w:val="en-US"/>
+                        </w:rPr>
+                        <m:t>20000</m:t>
+                      </m:r>
+                    </m:den>
+                  </m:f>
+                  <m:r>
+                    <w:rPr>
+                      <w:rFonts w:ascii="Cambria Math" w:hAnsi="Cambria Math"/>
+                      <w:lang w:val="en-US"/>
+                    </w:rPr>
+                    <m:t>⋅n</m:t>
+                  </m:r>
+                </m:e>
+              </m:d>
+            </m:e>
+          </m:func>
+          <m:r>
+            <w:rPr>
+              <w:rFonts w:ascii="Cambria Math" w:hAnsi="Cambria Math"/>
+              <w:lang w:val="en-US"/>
+            </w:rPr>
+            <m:t>=</m:t>
+          </m:r>
+          <m:func>
+            <m:funcPr>
+              <m:ctrlPr>
+                <w:rPr>
+                  <w:rFonts w:ascii="Cambria Math" w:hAnsi="Cambria Math"/>
+                  <w:i/>
+                  <w:lang w:val="en-US"/>
+                </w:rPr>
+              </m:ctrlPr>
+            </m:funcPr>
+            <m:fName>
+              <m:r>
+                <m:rPr>
+                  <m:sty m:val="p"/>
+                </m:rPr>
+                <w:rPr>
+                  <w:rFonts w:ascii="Cambria Math" w:hAnsi="Cambria Math"/>
+                  <w:lang w:val="en-US"/>
+                </w:rPr>
+                <m:t>sin</m:t>
+              </m:r>
+            </m:fName>
+            <m:e>
+              <m:d>
+                <m:dPr>
+                  <m:ctrlPr>
+                    <w:rPr>
+                      <w:rFonts w:ascii="Cambria Math" w:hAnsi="Cambria Math"/>
+                      <w:i/>
+                      <w:lang w:val="en-US"/>
+                    </w:rPr>
+                  </m:ctrlPr>
+                </m:dPr>
+                <m:e>
+                  <m:r>
+                    <w:rPr>
+                      <w:rFonts w:ascii="Cambria Math" w:hAnsi="Cambria Math"/>
+                      <w:lang w:val="en-US"/>
+                    </w:rPr>
+                    <m:t>2π⋅</m:t>
+                  </m:r>
+                  <m:f>
+                    <m:fPr>
+                      <m:ctrlPr>
+                        <w:rPr>
+                          <w:rFonts w:ascii="Cambria Math" w:hAnsi="Cambria Math"/>
+                          <w:i/>
+                          <w:lang w:val="en-US"/>
+                        </w:rPr>
+                      </m:ctrlPr>
+                    </m:fPr>
+                    <m:num>
+                      <m:r>
+                        <w:rPr>
+                          <w:rFonts w:ascii="Cambria Math" w:hAnsi="Cambria Math"/>
+                          <w:lang w:val="en-US"/>
+                        </w:rPr>
+                        <m:t>n</m:t>
+                      </m:r>
+                    </m:num>
+                    <m:den>
+                      <m:r>
+                        <w:rPr>
+                          <w:rFonts w:ascii="Cambria Math" w:hAnsi="Cambria Math"/>
+                          <w:lang w:val="en-US"/>
+                        </w:rPr>
+                        <m:t>20</m:t>
+                      </m:r>
+                    </m:den>
+                  </m:f>
+                </m:e>
+              </m:d>
+            </m:e>
+          </m:func>
+          <m:r>
+            <w:rPr>
+              <w:rFonts w:ascii="Cambria Math" w:hAnsi="Cambria Math"/>
+              <w:lang w:val="en-US"/>
+            </w:rPr>
+            <m:t>+</m:t>
+          </m:r>
+          <m:func>
+            <m:funcPr>
+              <m:ctrlPr>
+                <w:rPr>
+                  <w:rFonts w:ascii="Cambria Math" w:hAnsi="Cambria Math"/>
+                  <w:i/>
+                  <w:lang w:val="en-US"/>
+                </w:rPr>
+              </m:ctrlPr>
+            </m:funcPr>
+            <m:fName>
+              <m:r>
+                <m:rPr>
+                  <m:sty m:val="p"/>
+                </m:rPr>
+                <w:rPr>
+                  <w:rFonts w:ascii="Cambria Math" w:hAnsi="Cambria Math"/>
+                  <w:lang w:val="en-US"/>
+                </w:rPr>
+                <m:t>sin</m:t>
+              </m:r>
+            </m:fName>
+            <m:e>
+              <m:d>
+                <m:dPr>
+                  <m:ctrlPr>
+                    <w:rPr>
+                      <w:rFonts w:ascii="Cambria Math" w:hAnsi="Cambria Math"/>
+                      <w:i/>
+                      <w:lang w:val="en-US"/>
+                    </w:rPr>
+                  </m:ctrlPr>
+                </m:dPr>
+                <m:e>
+                  <m:r>
+                    <w:rPr>
+                      <w:rFonts w:ascii="Cambria Math" w:hAnsi="Cambria Math"/>
+                      <w:lang w:val="en-US"/>
+                    </w:rPr>
+                    <m:t>2π⋅</m:t>
+                  </m:r>
+                  <m:f>
+                    <m:fPr>
+                      <m:ctrlPr>
+                        <w:rPr>
+                          <w:rFonts w:ascii="Cambria Math" w:hAnsi="Cambria Math"/>
+                          <w:i/>
+                          <w:lang w:val="en-US"/>
+                        </w:rPr>
+                      </m:ctrlPr>
+                    </m:fPr>
+                    <m:num>
+                      <m:r>
+                        <w:rPr>
+                          <w:rFonts w:ascii="Cambria Math" w:hAnsi="Cambria Math"/>
+                          <w:lang w:val="en-US"/>
+                        </w:rPr>
+                        <m:t>19</m:t>
+                      </m:r>
+                    </m:num>
+                    <m:den>
+                      <m:r>
+                        <w:rPr>
+                          <w:rFonts w:ascii="Cambria Math" w:hAnsi="Cambria Math"/>
+                          <w:lang w:val="en-US"/>
+                        </w:rPr>
+                        <m:t>20</m:t>
+                      </m:r>
+                    </m:den>
+                  </m:f>
+                  <m:r>
+                    <w:rPr>
+                      <w:rFonts w:ascii="Cambria Math" w:hAnsi="Cambria Math"/>
+                      <w:lang w:val="en-US"/>
+                    </w:rPr>
+                    <m:t>⋅n</m:t>
+                  </m:r>
+                </m:e>
+              </m:d>
+            </m:e>
+          </m:func>
+          <m:r>
+            <w:rPr>
+              <w:rFonts w:ascii="Cambria Math" w:hAnsi="Cambria Math"/>
+              <w:lang w:val="en-US"/>
+            </w:rPr>
+            <m:t>=</m:t>
+          </m:r>
+          <m:func>
+            <m:funcPr>
+              <m:ctrlPr>
+                <w:rPr>
+                  <w:rFonts w:ascii="Cambria Math" w:hAnsi="Cambria Math"/>
+                  <w:i/>
+                  <w:lang w:val="en-US"/>
+                </w:rPr>
+              </m:ctrlPr>
+            </m:funcPr>
+            <m:fName>
+              <m:r>
+                <m:rPr>
+                  <m:sty m:val="p"/>
+                </m:rPr>
+                <w:rPr>
+                  <w:rFonts w:ascii="Cambria Math" w:hAnsi="Cambria Math"/>
+                  <w:lang w:val="en-US"/>
+                </w:rPr>
+                <m:t>sin</m:t>
+              </m:r>
+            </m:fName>
+            <m:e>
+              <m:d>
+                <m:dPr>
+                  <m:ctrlPr>
+                    <w:rPr>
+                      <w:rFonts w:ascii="Cambria Math" w:hAnsi="Cambria Math"/>
+                      <w:i/>
+                      <w:lang w:val="en-US"/>
+                    </w:rPr>
+                  </m:ctrlPr>
+                </m:dPr>
+                <m:e>
+                  <m:r>
+                    <w:rPr>
+                      <w:rFonts w:ascii="Cambria Math" w:hAnsi="Cambria Math"/>
+                      <w:lang w:val="en-US"/>
+                    </w:rPr>
+                    <m:t>2π⋅</m:t>
+                  </m:r>
+                  <m:f>
+                    <m:fPr>
+                      <m:ctrlPr>
+                        <w:rPr>
+                          <w:rFonts w:ascii="Cambria Math" w:hAnsi="Cambria Math"/>
+                          <w:i/>
+                          <w:lang w:val="en-US"/>
+                        </w:rPr>
+                      </m:ctrlPr>
+                    </m:fPr>
+                    <m:num>
+                      <m:r>
+                        <w:rPr>
+                          <w:rFonts w:ascii="Cambria Math" w:hAnsi="Cambria Math"/>
+                          <w:lang w:val="en-US"/>
+                        </w:rPr>
+                        <m:t>n</m:t>
+                      </m:r>
+                    </m:num>
+                    <m:den>
+                      <m:r>
+                        <w:rPr>
+                          <w:rFonts w:ascii="Cambria Math" w:hAnsi="Cambria Math"/>
+                          <w:lang w:val="en-US"/>
+                        </w:rPr>
+                        <m:t>20</m:t>
+                      </m:r>
+                    </m:den>
+                  </m:f>
+                </m:e>
+              </m:d>
+            </m:e>
+          </m:func>
+          <m:r>
+            <w:rPr>
+              <w:rFonts w:ascii="Cambria Math" w:hAnsi="Cambria Math"/>
+              <w:lang w:val="en-US"/>
+            </w:rPr>
+            <m:t>+</m:t>
+          </m:r>
+          <m:func>
+            <m:funcPr>
+              <m:ctrlPr>
+                <w:rPr>
+                  <w:rFonts w:ascii="Cambria Math" w:hAnsi="Cambria Math"/>
+                  <w:i/>
+                  <w:lang w:val="en-US"/>
+                </w:rPr>
+              </m:ctrlPr>
+            </m:funcPr>
+            <m:fName>
+              <m:r>
+                <m:rPr>
+                  <m:sty m:val="p"/>
+                </m:rPr>
+                <w:rPr>
+                  <w:rFonts w:ascii="Cambria Math" w:hAnsi="Cambria Math"/>
+                  <w:lang w:val="en-US"/>
+                </w:rPr>
+                <m:t>sin</m:t>
+              </m:r>
+            </m:fName>
+            <m:e>
+              <m:d>
+                <m:dPr>
+                  <m:ctrlPr>
+                    <w:rPr>
+                      <w:rFonts w:ascii="Cambria Math" w:hAnsi="Cambria Math"/>
+                      <w:i/>
+                      <w:lang w:val="en-US"/>
+                    </w:rPr>
+                  </m:ctrlPr>
+                </m:dPr>
+                <m:e>
+                  <m:r>
+                    <w:rPr>
+                      <w:rFonts w:ascii="Cambria Math" w:hAnsi="Cambria Math"/>
+                      <w:lang w:val="en-US"/>
+                    </w:rPr>
+                    <m:t>2π-2π⋅</m:t>
+                  </m:r>
+                  <m:f>
+                    <m:fPr>
+                      <m:ctrlPr>
+                        <w:rPr>
+                          <w:rFonts w:ascii="Cambria Math" w:hAnsi="Cambria Math"/>
+                          <w:i/>
+                          <w:lang w:val="en-US"/>
+                        </w:rPr>
+                      </m:ctrlPr>
+                    </m:fPr>
+                    <m:num>
+                      <m:r>
+                        <w:rPr>
+                          <w:rFonts w:ascii="Cambria Math" w:hAnsi="Cambria Math"/>
+                          <w:lang w:val="en-US"/>
+                        </w:rPr>
+                        <m:t>n</m:t>
+                      </m:r>
+                    </m:num>
+                    <m:den>
+                      <m:r>
+                        <w:rPr>
+                          <w:rFonts w:ascii="Cambria Math" w:hAnsi="Cambria Math"/>
+                          <w:lang w:val="en-US"/>
+                        </w:rPr>
+                        <m:t>20</m:t>
+                      </m:r>
+                    </m:den>
+                  </m:f>
+                </m:e>
+              </m:d>
+            </m:e>
+          </m:func>
+          <m:r>
+            <w:rPr>
+              <w:rFonts w:ascii="Cambria Math" w:hAnsi="Cambria Math"/>
+              <w:lang w:val="en-US"/>
+            </w:rPr>
+            <m:t>=</m:t>
+          </m:r>
+          <m:func>
+            <m:funcPr>
+              <m:ctrlPr>
+                <w:rPr>
+                  <w:rFonts w:ascii="Cambria Math" w:hAnsi="Cambria Math"/>
+                  <w:i/>
+                  <w:lang w:val="en-US"/>
+                </w:rPr>
+              </m:ctrlPr>
+            </m:funcPr>
+            <m:fName>
+              <m:r>
+                <m:rPr>
+                  <m:sty m:val="p"/>
+                </m:rPr>
+                <w:rPr>
+                  <w:rFonts w:ascii="Cambria Math" w:hAnsi="Cambria Math"/>
+                  <w:lang w:val="en-US"/>
+                </w:rPr>
+                <m:t>sin</m:t>
+              </m:r>
+            </m:fName>
+            <m:e>
+              <m:d>
+                <m:dPr>
+                  <m:ctrlPr>
+                    <w:rPr>
+                      <w:rFonts w:ascii="Cambria Math" w:hAnsi="Cambria Math"/>
+                      <w:i/>
+                      <w:lang w:val="en-US"/>
+                    </w:rPr>
+                  </m:ctrlPr>
+                </m:dPr>
+                <m:e>
+                  <m:r>
+                    <w:rPr>
+                      <w:rFonts w:ascii="Cambria Math" w:hAnsi="Cambria Math"/>
+                      <w:lang w:val="en-US"/>
+                    </w:rPr>
+                    <m:t>2π⋅</m:t>
+                  </m:r>
+                  <m:f>
+                    <m:fPr>
+                      <m:ctrlPr>
+                        <w:rPr>
+                          <w:rFonts w:ascii="Cambria Math" w:hAnsi="Cambria Math"/>
+                          <w:i/>
+                          <w:lang w:val="en-US"/>
+                        </w:rPr>
+                      </m:ctrlPr>
+                    </m:fPr>
+                    <m:num>
+                      <m:r>
+                        <w:rPr>
+                          <w:rFonts w:ascii="Cambria Math" w:hAnsi="Cambria Math"/>
+                          <w:lang w:val="en-US"/>
+                        </w:rPr>
+                        <m:t>n</m:t>
+                      </m:r>
+                    </m:num>
+                    <m:den>
+                      <m:r>
+                        <w:rPr>
+                          <w:rFonts w:ascii="Cambria Math" w:hAnsi="Cambria Math"/>
+                          <w:lang w:val="en-US"/>
+                        </w:rPr>
+                        <m:t>20</m:t>
+                      </m:r>
+                    </m:den>
+                  </m:f>
+                </m:e>
+              </m:d>
+            </m:e>
+          </m:func>
+          <m:r>
+            <w:rPr>
+              <w:rFonts w:ascii="Cambria Math" w:hAnsi="Cambria Math"/>
+              <w:lang w:val="en-US"/>
+            </w:rPr>
+            <m:t>-</m:t>
+          </m:r>
+          <m:func>
+            <m:funcPr>
+              <m:ctrlPr>
+                <w:rPr>
+                  <w:rFonts w:ascii="Cambria Math" w:hAnsi="Cambria Math"/>
+                  <w:i/>
+                  <w:lang w:val="en-US"/>
+                </w:rPr>
+              </m:ctrlPr>
+            </m:funcPr>
+            <m:fName>
+              <m:r>
+                <m:rPr>
+                  <m:sty m:val="p"/>
+                </m:rPr>
+                <w:rPr>
+                  <w:rFonts w:ascii="Cambria Math" w:hAnsi="Cambria Math"/>
+                  <w:lang w:val="en-US"/>
+                </w:rPr>
+                <m:t>sin</m:t>
+              </m:r>
+            </m:fName>
+            <m:e>
+              <m:d>
+                <m:dPr>
+                  <m:ctrlPr>
+                    <w:rPr>
+                      <w:rFonts w:ascii="Cambria Math" w:hAnsi="Cambria Math"/>
+                      <w:i/>
+                      <w:lang w:val="en-US"/>
+                    </w:rPr>
+                  </m:ctrlPr>
+                </m:dPr>
+                <m:e>
+                  <m:r>
+                    <w:rPr>
+                      <w:rFonts w:ascii="Cambria Math" w:hAnsi="Cambria Math"/>
+                      <w:lang w:val="en-US"/>
+                    </w:rPr>
+                    <m:t>2π⋅</m:t>
+                  </m:r>
+                  <m:f>
+                    <m:fPr>
+                      <m:ctrlPr>
+                        <w:rPr>
+                          <w:rFonts w:ascii="Cambria Math" w:hAnsi="Cambria Math"/>
+                          <w:i/>
+                          <w:lang w:val="en-US"/>
+                        </w:rPr>
+                      </m:ctrlPr>
+                    </m:fPr>
+                    <m:num>
+                      <m:r>
+                        <w:rPr>
+                          <w:rFonts w:ascii="Cambria Math" w:hAnsi="Cambria Math"/>
+                          <w:lang w:val="en-US"/>
+                        </w:rPr>
+                        <m:t>n</m:t>
+                      </m:r>
+                    </m:num>
+                    <m:den>
+                      <m:r>
+                        <w:rPr>
+                          <w:rFonts w:ascii="Cambria Math" w:hAnsi="Cambria Math"/>
+                          <w:lang w:val="en-US"/>
+                        </w:rPr>
+                        <m:t>20</m:t>
+                      </m:r>
+                    </m:den>
+                  </m:f>
+                </m:e>
+              </m:d>
+            </m:e>
+          </m:func>
+          <m:r>
+            <w:rPr>
+              <w:rFonts w:ascii="Cambria Math" w:hAnsi="Cambria Math"/>
+              <w:lang w:val="en-US"/>
+            </w:rPr>
+            <m:t>=0</m:t>
+          </m:r>
+        </m:oMath>
+      </m:oMathPara>
+    </w:p>
+    <w:p>
+      <w:pPr>
+        <w:bidi/>
+        <w:ind w:left="720"/>
+        <w:rPr>
+          <w:rFonts w:eastAsiaTheme="minorEastAsia"/>
+          <w:rtl/>
+          <w:lang w:val="en-US"/>
+        </w:rPr>
+      </w:pPr>
+      <w:r>
+        <w:rPr>
+          <w:rFonts w:eastAsiaTheme="minorEastAsia" w:hint="cs"/>
+          <w:rtl/>
+          <w:lang w:val="en-US"/>
+        </w:rPr>
+        <w:t>כלומר, האותות מבטלים זה את זה.</w:t>
+      </w:r>
+    </w:p>
+    <w:p>
+      <w:pPr>
+        <w:bidi/>
+        <w:ind w:left="720"/>
+        <w:rPr>
+          <w:rtl/>
+          <w:lang w:val="en-US"/>
+        </w:rPr>
+      </w:pPr>
+      <w:r>
+        <w:rPr>
+          <w:rFonts w:eastAsiaTheme="minorEastAsia" w:hint="cs"/>
+          <w:rtl/>
+          <w:lang w:val="en-US"/>
+        </w:rPr>
+        <w:t>באופן סכמתי, מאחר ואנו דוגמים ב20 אלף הרץ ויש תדר בתדירות 19 אלף הרץ שגדולה ב</w:t>
+      </w:r>
+      <m:oMath>
+        <m:f>
+          <m:fPr>
+            <m:ctrlPr>
+              <w:rPr>
+                <w:rFonts w:ascii="Cambria Math" w:eastAsiaTheme="minorEastAsia" w:hAnsi="Cambria Math"/>
+                <w:i/>
+                <w:lang w:val="en-US"/>
+              </w:rPr>
+            </m:ctrlPr>
+          </m:fPr>
+          <m:num>
+            <m:r>
+              <w:rPr>
+                <w:rFonts w:ascii="Cambria Math" w:eastAsiaTheme="minorEastAsia" w:hAnsi="Cambria Math"/>
+                <w:lang w:val="en-US"/>
+              </w:rPr>
+              <m:t>1</m:t>
+            </m:r>
+          </m:num>
+          <m:den>
+            <m:r>
+              <w:rPr>
+                <w:rFonts w:ascii="Cambria Math" w:eastAsiaTheme="minorEastAsia" w:hAnsi="Cambria Math"/>
+                <w:lang w:val="en-US"/>
+              </w:rPr>
+              <m:t>2</m:t>
+            </m:r>
+          </m:den>
+        </m:f>
+        <m:r>
+          <w:rPr>
+            <w:rFonts w:ascii="Cambria Math" w:eastAsiaTheme="minorEastAsia" w:hAnsi="Cambria Math"/>
+            <w:lang w:val="en-US"/>
+          </w:rPr>
+          <m:t>⋅20,000</m:t>
+        </m:r>
+      </m:oMath>
+      <w:r>
+        <w:rPr>
+          <w:rFonts w:eastAsiaTheme="minorEastAsia" w:hint="cs"/>
+          <w:rtl/>
+          <w:lang w:val="en-US"/>
+        </w:rPr>
+        <w:t xml:space="preserve"> </w:t>
+      </w:r>
+      <w:r>
+        <w:rPr>
+          <w:rFonts w:eastAsiaTheme="minorEastAsia"/>
+          <w:rtl/>
+          <w:lang w:val="en-US"/>
+        </w:rPr>
+        <w:t>–</w:t>
+      </w:r>
+      <w:r>
+        <w:rPr>
+          <w:rFonts w:eastAsiaTheme="minorEastAsia" w:hint="cs"/>
+          <w:rtl/>
+          <w:lang w:val="en-US"/>
+        </w:rPr>
+        <w:t xml:space="preserve"> קורית תופעה של </w:t>
+      </w:r>
+      <w:r>
+        <w:rPr>
+          <w:rFonts w:eastAsiaTheme="minorEastAsia"/>
+          <w:lang w:val="en-US"/>
+        </w:rPr>
+        <w:t>aliasing</w:t>
+      </w:r>
+      <w:r>
+        <w:rPr>
+          <w:rFonts w:eastAsiaTheme="minorEastAsia" w:hint="cs"/>
+          <w:rtl/>
+          <w:lang w:val="en-US"/>
+        </w:rPr>
+        <w:t>. כלומר, הסיגנל בתדירות 19 אלף מבטל את הסיגנל בתדר של 1000 הרץ.</w:t>
+      </w:r>
+      <w:r>
+        <w:rPr>
+          <w:rFonts w:eastAsiaTheme="minorEastAsia" w:hint="cs"/>
           <w:rtl/>
           <w:lang w:val="en-US"/>
         </w:rPr>
@@ -596,7 +1906,7 @@
                     <pic:cNvPicPr/>
                   </pic:nvPicPr>
                   <pic:blipFill>
-                    <a:blip r:embed="rId8" cstate="print">
+                    <a:blip r:embed="rId11" cstate="print">
                       <a:extLst>
                         <a:ext uri="{28A0092B-C50C-407E-A947-70E740481C1C}">
                           <a14:useLocalDpi xmlns:a14="http://schemas.microsoft.com/office/drawing/2010/main" val="0"/>
@@ -637,7 +1947,6 @@
           <w:rtl/>
           <w:lang w:val="en-US"/>
         </w:rPr>
-        <w:lastRenderedPageBreak/>
         <w:t>שאלה 3</w:t>
       </w:r>
     </w:p>
@@ -1643,6 +2952,7 @@
           <w:rtl/>
           <w:lang w:val="en-US"/>
         </w:rPr>
+        <w:lastRenderedPageBreak/>
         <w:t>שאלה 5</w:t>
       </w:r>
     </w:p>
@@ -2564,6 +3874,7 @@
           <w:lang w:val="en-US"/>
         </w:rPr>
       </w:pPr>
+      <w:proofErr w:type="spellStart"/>
       <w:r>
         <w:rPr>
           <w:rFonts w:hint="cs"/>
@@ -2578,7 +3889,16 @@
           <w:rtl/>
           <w:lang w:val="en-US"/>
         </w:rPr>
-        <w:t xml:space="preserve">ורלציה היא מכפלה פנימית של וקטור עם עצמו (עם הזחה של </w:t>
+        <w:t>ורלציה</w:t>
+      </w:r>
+      <w:proofErr w:type="spellEnd"/>
+      <w:r>
+        <w:rPr>
+          <w:rFonts w:hint="cs"/>
+          <w:rtl/>
+          <w:lang w:val="en-US"/>
+        </w:rPr>
+        <w:t xml:space="preserve"> היא מכפלה פנימית של וקטור עם עצמו (עם הזחה של </w:t>
       </w:r>
       <w:r>
         <w:rPr>
@@ -2614,7 +3934,25 @@
           <w:rtl/>
           <w:lang w:val="en-US"/>
         </w:rPr>
-        <w:t>, זוהי פשוט מכפלה פנימית בין הוקטור לעצמו ואנחנו יודעים ש</w:t>
+        <w:t xml:space="preserve">, זוהי פשוט מכפלה פנימית בין </w:t>
+      </w:r>
+      <w:proofErr w:type="spellStart"/>
+      <w:r>
+        <w:rPr>
+          <w:rFonts w:hint="cs"/>
+          <w:rtl/>
+          <w:lang w:val="en-US"/>
+        </w:rPr>
+        <w:t>הוקטור</w:t>
+      </w:r>
+      <w:proofErr w:type="spellEnd"/>
+      <w:r>
+        <w:rPr>
+          <w:rFonts w:hint="cs"/>
+          <w:rtl/>
+          <w:lang w:val="en-US"/>
+        </w:rPr>
+        <w:t xml:space="preserve"> לעצמו ואנחנו יודעים ש</w:t>
       </w:r>
       <w:r>
         <w:rPr>
@@ -2775,7 +4113,25 @@
           <w:rtl/>
           <w:lang w:val="en-US"/>
         </w:rPr>
-        <w:t>כמות האיברים היא אותה כמות אך במקום מכפלה פנימית עם עצמו, מכפילים את הוקטור עם וקטור אחר.</w:t>
+        <w:t xml:space="preserve">כמות האיברים היא אותה כמות אך במקום מכפלה פנימית עם עצמו, מכפילים את </w:t>
+      </w:r>
+      <w:proofErr w:type="spellStart"/>
+      <w:r>
+        <w:rPr>
+          <w:rFonts w:eastAsiaTheme="minorEastAsia" w:hint="cs"/>
+          <w:rtl/>
+          <w:lang w:val="en-US"/>
+        </w:rPr>
+        <w:t>הוקטור</w:t>
+      </w:r>
+      <w:proofErr w:type="spellEnd"/>
+      <w:r>
+        <w:rPr>
+          <w:rFonts w:eastAsiaTheme="minorEastAsia" w:hint="cs"/>
+          <w:rtl/>
+          <w:lang w:val="en-US"/>
+        </w:rPr>
+        <w:t xml:space="preserve"> עם וקטור אחר.</w:t>
       </w:r>
     </w:p>
     <w:p>
@@ -2879,7 +4235,6 @@
           <w:rtl/>
           <w:lang w:val="en-US"/>
         </w:rPr>
-        <w:lastRenderedPageBreak/>
         <w:t>שאלה 6</w:t>
       </w:r>
     </w:p>
@@ -2938,7 +4293,7 @@
                     <pic:cNvPicPr/>
                   </pic:nvPicPr>
                   <pic:blipFill>
-                    <a:blip r:embed="rId9">
+                    <a:blip r:embed="rId12">
                       <a:extLst>
                         <a:ext uri="{28A0092B-C50C-407E-A947-70E740481C1C}">
                           <a14:useLocalDpi xmlns:a14="http://schemas.microsoft.com/office/drawing/2010/main" val="0"/>
@@ -3279,7 +4634,7 @@
                     <pic:cNvPicPr/>
                   </pic:nvPicPr>
                   <pic:blipFill>
-                    <a:blip r:embed="rId10"/>
+                    <a:blip r:embed="rId13"/>
                     <a:stretch>
                       <a:fillRect/>
                     </a:stretch>
@@ -3448,7 +4803,7 @@
                     <pic:cNvPicPr/>
                   </pic:nvPicPr>
                   <pic:blipFill>
-                    <a:blip r:embed="rId11"/>
+                    <a:blip r:embed="rId14"/>
                     <a:stretch>
                       <a:fillRect/>
                     </a:stretch>
@@ -3473,7 +4828,6 @@
       <w:pPr>
         <w:bidi/>
         <w:rPr>
-          <w:rFonts w:hint="cs"/>
           <w:rtl/>
           <w:lang w:val="en-US"/>
         </w:rPr>
@@ -3638,7 +4992,7 @@
                     <pic:cNvPicPr/>
                   </pic:nvPicPr>
                   <pic:blipFill>
-                    <a:blip r:embed="rId12"/>
+                    <a:blip r:embed="rId15"/>
                     <a:stretch>
                       <a:fillRect/>
                     </a:stretch>
@@ -3716,7 +5070,7 @@
                     <pic:cNvPicPr/>
                   </pic:nvPicPr>
                   <pic:blipFill>
-                    <a:blip r:embed="rId13" cstate="print">
+                    <a:blip r:embed="rId16" cstate="print">
                       <a:extLst>
                         <a:ext uri="{28A0092B-C50C-407E-A947-70E740481C1C}">
                           <a14:useLocalDpi xmlns:a14="http://schemas.microsoft.com/office/drawing/2010/main" val="0"/>
@@ -3770,7 +5124,7 @@
                     <pic:cNvPicPr/>
                   </pic:nvPicPr>
                   <pic:blipFill>
-                    <a:blip r:embed="rId14" cstate="print">
+                    <a:blip r:embed="rId17" cstate="print">
                       <a:extLst>
                         <a:ext uri="{28A0092B-C50C-407E-A947-70E740481C1C}">
                           <a14:useLocalDpi xmlns:a14="http://schemas.microsoft.com/office/drawing/2010/main" val="0"/>
@@ -4079,7 +5433,7 @@
                     <pic:cNvPicPr/>
                   </pic:nvPicPr>
                   <pic:blipFill>
-                    <a:blip r:embed="rId15"/>
+                    <a:blip r:embed="rId18"/>
                     <a:stretch>
                       <a:fillRect/>
                     </a:stretch>
@@ -4120,7 +5474,25 @@
           <w:rtl/>
           <w:lang w:val="en-US"/>
         </w:rPr>
-        <w:t>לראות את הפיקים של רכבת ההלמים בערך ב</w:t>
+        <w:t xml:space="preserve">לראות את הפיקים של רכבת </w:t>
+      </w:r>
+      <w:proofErr w:type="spellStart"/>
+      <w:r>
+        <w:rPr>
+          <w:rFonts w:hint="cs"/>
+          <w:rtl/>
+          <w:lang w:val="en-US"/>
+        </w:rPr>
+        <w:t>ההלמים</w:t>
+      </w:r>
+      <w:proofErr w:type="spellEnd"/>
+      <w:r>
+        <w:rPr>
+          <w:rFonts w:hint="cs"/>
+          <w:rtl/>
+          <w:lang w:val="en-US"/>
+        </w:rPr>
+        <w:t xml:space="preserve"> בערך ב</w:t>
       </w:r>
       <w:r>
         <w:rPr>
@@ -4353,7 +5725,7 @@
                     <pic:cNvPicPr/>
                   </pic:nvPicPr>
                   <pic:blipFill>
-                    <a:blip r:embed="rId16"/>
+                    <a:blip r:embed="rId19"/>
                     <a:stretch>
                       <a:fillRect/>
                     </a:stretch>
@@ -4379,15 +5751,98 @@
           <w:rtl/>
           <w:lang w:val="en-US"/>
         </w:rPr>
-        <w:t>יש 256 דגימות והטווח הוא בין 0 ל4000 ולכן רזולוציית ה</w:t>
-      </w:r>
-      <w:r>
-        <w:rPr>
-          <w:rFonts w:hint="cs"/>
-          <w:rtl/>
-          <w:lang w:val="en-US"/>
-        </w:rPr>
-        <w:t>תדר היא 15.6.</w:t>
+        <w:t xml:space="preserve">יש 256 דגימות </w:t>
+      </w:r>
+      <w:r>
+        <w:rPr>
+          <w:rFonts w:hint="cs"/>
+          <w:rtl/>
+          <w:lang w:val="en-US"/>
+        </w:rPr>
+        <w:t>ומכאן גודל ה</w:t>
+      </w:r>
+      <w:r>
+        <w:rPr>
+          <w:rFonts w:hint="cs"/>
+          <w:lang w:val="en-US"/>
+        </w:rPr>
+        <w:t>FFT</w:t>
+      </w:r>
+      <w:r>
+        <w:rPr>
+          <w:rFonts w:hint="cs"/>
+          <w:rtl/>
+          <w:lang w:val="en-US"/>
+        </w:rPr>
+        <w:t xml:space="preserve"> הוא 256. תדירות הדגימה היא 8000</w:t>
+      </w:r>
+      <w:r>
+        <w:rPr>
+          <w:rFonts w:hint="cs"/>
+          <w:rtl/>
+          <w:lang w:val="en-US"/>
+        </w:rPr>
+        <w:t xml:space="preserve"> ולכן רזולוציית ה</w:t>
+      </w:r>
+      <w:r>
+        <w:rPr>
+          <w:rFonts w:hint="cs"/>
+          <w:rtl/>
+          <w:lang w:val="en-US"/>
+        </w:rPr>
+        <w:t xml:space="preserve">תדר היא </w:t>
+      </w:r>
+      <m:oMath>
+        <m:f>
+          <m:fPr>
+            <m:ctrlPr>
+              <w:rPr>
+                <w:rFonts w:ascii="Cambria Math" w:hAnsi="Cambria Math"/>
+                <w:i/>
+                <w:lang w:val="en-US"/>
+              </w:rPr>
+            </m:ctrlPr>
+          </m:fPr>
+          <m:num>
+            <m:r>
+              <w:rPr>
+                <w:rFonts w:ascii="Cambria Math" w:hAnsi="Cambria Math"/>
+                <w:lang w:val="en-US"/>
+              </w:rPr>
+              <m:t>8000</m:t>
+            </m:r>
+          </m:num>
+          <m:den>
+            <m:r>
+              <w:rPr>
+                <w:rFonts w:ascii="Cambria Math" w:hAnsi="Cambria Math"/>
+                <w:lang w:val="en-US"/>
+              </w:rPr>
+              <m:t>256</m:t>
+            </m:r>
+          </m:den>
+        </m:f>
+        <m:r>
+          <w:rPr>
+            <w:rFonts w:ascii="Cambria Math" w:hAnsi="Cambria Math"/>
+            <w:lang w:val="en-US"/>
+          </w:rPr>
+          <m:t>=31.25</m:t>
+        </m:r>
+      </m:oMath>
+      <w:r>
+        <w:rPr>
+          <w:rFonts w:hint="cs"/>
+          <w:rtl/>
+          <w:lang w:val="en-US"/>
+        </w:rPr>
+        <w:t>.</w:t>
+      </w:r>
+      <w:r>
+        <w:rPr>
+          <w:lang w:val="en-US"/>
+        </w:rPr>
+        <w:t xml:space="preserve"> </w:t>
       </w:r>
       <w:r>
         <w:rPr>
@@ -4404,13 +5859,23 @@
         </w:rPr>
         <w:t xml:space="preserve">ניתן לראות כמה </w:t>
       </w:r>
-      <w:r>
-        <w:rPr>
-          <w:rFonts w:hint="cs"/>
-          <w:rtl/>
-          <w:lang w:val="en-US"/>
-        </w:rPr>
-        <w:t>פורמנטים שונים (העוצמה שלהם גבוהה יותר מ</w:t>
+      <w:proofErr w:type="spellStart"/>
+      <w:r>
+        <w:rPr>
+          <w:rFonts w:hint="cs"/>
+          <w:rtl/>
+          <w:lang w:val="en-US"/>
+        </w:rPr>
+        <w:t>פורמנטים</w:t>
+      </w:r>
+      <w:proofErr w:type="spellEnd"/>
+      <w:r>
+        <w:rPr>
+          <w:rFonts w:hint="cs"/>
+          <w:rtl/>
+          <w:lang w:val="en-US"/>
+        </w:rPr>
+        <w:t xml:space="preserve"> שונים (העוצמה שלהם גבוהה יותר מ</w:t>
       </w:r>
       <w:r>
         <w:rPr>
@@ -4448,7 +5913,25 @@
           <w:rtl/>
           <w:lang w:val="en-US"/>
         </w:rPr>
-        <w:t xml:space="preserve"> הוא הפורמנט ה</w:t>
+        <w:t xml:space="preserve"> הוא </w:t>
+      </w:r>
+      <w:proofErr w:type="spellStart"/>
+      <w:r>
+        <w:rPr>
+          <w:rFonts w:hint="cs"/>
+          <w:rtl/>
+          <w:lang w:val="en-US"/>
+        </w:rPr>
+        <w:t>הפורמנט</w:t>
+      </w:r>
+      <w:proofErr w:type="spellEnd"/>
+      <w:r>
+        <w:rPr>
+          <w:rFonts w:hint="cs"/>
+          <w:rtl/>
+          <w:lang w:val="en-US"/>
+        </w:rPr>
+        <w:t xml:space="preserve"> ה</w:t>
       </w:r>
       <w:r>
         <w:rPr>
@@ -4581,7 +6064,25 @@
           <w:rtl/>
           <w:lang w:val="en-US"/>
         </w:rPr>
-        <w:t>נדע לזהות את ההרמויות.</w:t>
+        <w:t xml:space="preserve">נדע לזהות את </w:t>
+      </w:r>
+      <w:proofErr w:type="spellStart"/>
+      <w:r>
+        <w:rPr>
+          <w:rFonts w:hint="cs"/>
+          <w:rtl/>
+          <w:lang w:val="en-US"/>
+        </w:rPr>
+        <w:t>ההרמויות</w:t>
+      </w:r>
+      <w:proofErr w:type="spellEnd"/>
+      <w:r>
+        <w:rPr>
+          <w:rFonts w:hint="cs"/>
+          <w:rtl/>
+          <w:lang w:val="en-US"/>
+        </w:rPr>
+        <w:t>.</w:t>
       </w:r>
       <w:r>
         <w:rPr>
@@ -4668,7 +6169,7 @@
                     <pic:cNvPicPr/>
                   </pic:nvPicPr>
                   <pic:blipFill>
-                    <a:blip r:embed="rId17"/>
+                    <a:blip r:embed="rId20"/>
                     <a:stretch>
                       <a:fillRect/>
                     </a:stretch>
@@ -4754,7 +6255,7 @@
                     <pic:cNvPicPr/>
                   </pic:nvPicPr>
                   <pic:blipFill>
-                    <a:blip r:embed="rId18"/>
+                    <a:blip r:embed="rId21"/>
                     <a:stretch>
                       <a:fillRect/>
                     </a:stretch>
@@ -4845,7 +6346,7 @@
                     <pic:cNvPicPr/>
                   </pic:nvPicPr>
                   <pic:blipFill>
-                    <a:blip r:embed="rId19"/>
+                    <a:blip r:embed="rId22"/>
                     <a:stretch>
                       <a:fillRect/>
                     </a:stretch>
@@ -5045,12 +6546,14 @@
         </w:rPr>
         <w:t xml:space="preserve">בעזרת הפונקציה </w:t>
       </w:r>
+      <w:proofErr w:type="spellStart"/>
       <w:r>
         <w:rPr>
           <w:lang w:val="en-US"/>
         </w:rPr>
         <w:t>pitch_detect_corr</w:t>
       </w:r>
+      <w:proofErr w:type="spellEnd"/>
       <w:r>
         <w:rPr>
           <w:rFonts w:hint="cs"/>
@@ -5119,7 +6622,25 @@
           <w:rtl/>
           <w:lang w:val="en-US"/>
         </w:rPr>
-        <w:t xml:space="preserve">התמרת הפוריה, לא ניתן לראות מחזור </w:t>
+        <w:t xml:space="preserve">התמרת </w:t>
+      </w:r>
+      <w:proofErr w:type="spellStart"/>
+      <w:r>
+        <w:rPr>
+          <w:rFonts w:hint="cs"/>
+          <w:rtl/>
+          <w:lang w:val="en-US"/>
+        </w:rPr>
+        <w:t>הפוריה</w:t>
+      </w:r>
+      <w:proofErr w:type="spellEnd"/>
+      <w:r>
+        <w:rPr>
+          <w:rFonts w:hint="cs"/>
+          <w:rtl/>
+          <w:lang w:val="en-US"/>
+        </w:rPr>
+        <w:t xml:space="preserve">, לא ניתן לראות מחזור </w:t>
       </w:r>
       <w:r>
         <w:rPr>
@@ -5200,7 +6721,25 @@
           <w:rtl/>
           <w:lang w:val="en-US"/>
         </w:rPr>
-        <w:t xml:space="preserve">בגרף הקולי, פונקציית האוטוקורלציה נראית </w:t>
+        <w:t xml:space="preserve">בגרף הקולי, פונקציית </w:t>
+      </w:r>
+      <w:proofErr w:type="spellStart"/>
+      <w:r>
+        <w:rPr>
+          <w:rFonts w:hint="cs"/>
+          <w:rtl/>
+          <w:lang w:val="en-US"/>
+        </w:rPr>
+        <w:t>האוטוקורלציה</w:t>
+      </w:r>
+      <w:proofErr w:type="spellEnd"/>
+      <w:r>
+        <w:rPr>
+          <w:rFonts w:hint="cs"/>
+          <w:rtl/>
+          <w:lang w:val="en-US"/>
+        </w:rPr>
+        <w:t xml:space="preserve"> נראית </w:t>
       </w:r>
       <w:r>
         <w:rPr>
@@ -5413,8 +6952,18 @@
           <w:rtl/>
           <w:lang w:val="en-US"/>
         </w:rPr>
-        <w:t xml:space="preserve"> וה</w:t>
-      </w:r>
+        <w:t xml:space="preserve"> </w:t>
+      </w:r>
+      <w:proofErr w:type="spellStart"/>
+      <w:r>
+        <w:rPr>
+          <w:rFonts w:hint="cs"/>
+          <w:rtl/>
+          <w:lang w:val="en-US"/>
+        </w:rPr>
+        <w:t>וה</w:t>
+      </w:r>
+      <w:proofErr w:type="spellEnd"/>
       <w:r>
         <w:rPr>
           <w:lang w:val="en-US"/>
@@ -5502,7 +7051,7 @@
                     <pic:cNvPicPr/>
                   </pic:nvPicPr>
                   <pic:blipFill>
-                    <a:blip r:embed="rId20"/>
+                    <a:blip r:embed="rId23"/>
                     <a:stretch>
                       <a:fillRect/>
                     </a:stretch>
@@ -5604,7 +7153,7 @@
                     <pic:cNvPicPr/>
                   </pic:nvPicPr>
                   <pic:blipFill>
-                    <a:blip r:embed="rId21"/>
+                    <a:blip r:embed="rId24"/>
                     <a:stretch>
                       <a:fillRect/>
                     </a:stretch>
@@ -5707,7 +7256,7 @@
                     <pic:cNvPicPr/>
                   </pic:nvPicPr>
                   <pic:blipFill>
-                    <a:blip r:embed="rId22"/>
+                    <a:blip r:embed="rId25"/>
                     <a:stretch>
                       <a:fillRect/>
                     </a:stretch>
@@ -5737,7 +7286,7 @@
       </w:r>
     </w:p>
     <w:sectPr>
-      <w:headerReference w:type="default" r:id="rId23"/>
+      <w:headerReference w:type="default" r:id="rId26"/>
       <w:pgSz w:w="11906" w:h="16838"/>
       <w:pgMar w:top="1440" w:right="1440" w:bottom="1440" w:left="1440" w:header="708" w:footer="708" w:gutter="0"/>
       <w:cols w:space="708"/>
@@ -5830,7 +7379,6 @@
       <w:pStyle w:val="Header"/>
       <w:bidi/>
       <w:rPr>
-        <w:rFonts w:hint="cs"/>
         <w:rtl/>
         <w:lang w:val="en-US"/>
       </w:rPr>
@@ -5841,7 +7389,25 @@
         <w:rtl/>
         <w:lang w:val="en-US"/>
       </w:rPr>
-      <w:t>עידן פוגרבינסקי 325069565</w:t>
+      <w:t xml:space="preserve">עידן </w:t>
+    </w:r>
+    <w:proofErr w:type="spellStart"/>
+    <w:r>
+      <w:rPr>
+        <w:rFonts w:hint="cs"/>
+        <w:rtl/>
+        <w:lang w:val="en-US"/>
+      </w:rPr>
+      <w:t>פוגרבינסקי</w:t>
+    </w:r>
+    <w:proofErr w:type="spellEnd"/>
+    <w:r>
+      <w:rPr>
+        <w:rFonts w:hint="cs"/>
+        <w:rtl/>
+        <w:lang w:val="en-US"/>
+      </w:rPr>
+      <w:t xml:space="preserve"> 325069565</w:t>
     </w:r>
   </w:p>
 </w:hdr>
@@ -7791,4 +9357,16 @@
     </a:ext>
   </a:extLst>
 </a:theme>
+</file>
+
+<file path=customXml/item1.xml><?xml version="1.0" encoding="utf-8"?>
+<b:Sources xmlns:b="http://schemas.openxmlformats.org/officeDocument/2006/bibliography" xmlns="http://schemas.openxmlformats.org/officeDocument/2006/bibliography" SelectedStyle="\APASixthEditionOfficeOnline.xsl" StyleName="APA" Version="6"/>
+</file>
+
+<file path=customXml/itemProps1.xml><?xml version="1.0" encoding="utf-8"?>
+<ds:datastoreItem xmlns:ds="http://schemas.openxmlformats.org/officeDocument/2006/customXml" ds:itemID="{4826133C-4982-47E3-BA2B-039316E72779}">
+  <ds:schemaRefs>
+    <ds:schemaRef ds:uri="http://schemas.openxmlformats.org/officeDocument/2006/bibliography"/>
+  </ds:schemaRefs>
+</ds:datastoreItem>
 </file>
</xml_diff>

<commit_message>
added sol of Q4
</commit_message>
<xml_diff>
--- a/hw23/hw2.docx
+++ b/hw23/hw2.docx
@@ -99,13 +99,13 @@
           <w:noProof/>
         </w:rPr>
         <w:drawing>
-          <wp:anchor distT="0" distB="0" distL="114300" distR="114300" simplePos="0" relativeHeight="251666432" behindDoc="0" locked="0" layoutInCell="1" allowOverlap="1" wp14:anchorId="49D08B75" wp14:editId="174CC0F0">
+          <wp:anchor distT="0" distB="0" distL="114300" distR="114300" simplePos="0" relativeHeight="251666432" behindDoc="0" locked="0" layoutInCell="1" allowOverlap="1" wp14:anchorId="49D08B75" wp14:editId="5CD93696">
             <wp:simplePos x="0" y="0"/>
             <wp:positionH relativeFrom="margin">
-              <wp:align>left</wp:align>
+              <wp:posOffset>-152400</wp:posOffset>
             </wp:positionH>
             <wp:positionV relativeFrom="paragraph">
-              <wp:posOffset>542290</wp:posOffset>
+              <wp:posOffset>207010</wp:posOffset>
             </wp:positionV>
             <wp:extent cx="5731510" cy="4510405"/>
             <wp:effectExtent l="0" t="0" r="2540" b="4445"/>
@@ -144,6 +144,13 @@
       </w:r>
       <w:r>
         <w:rPr>
+          <w:rtl/>
+          <w:lang w:val="en-US"/>
+        </w:rPr>
+        <w:br/>
+      </w:r>
+      <w:r>
+        <w:rPr>
           <w:rFonts w:hint="cs"/>
           <w:rtl/>
           <w:lang w:val="en-US"/>
@@ -162,7 +169,23 @@
           <w:rtl/>
           <w:lang w:val="en-US"/>
         </w:rPr>
-        <w:t xml:space="preserve"> על העוצמה של כל תדר. </w:t>
+        <w:t xml:space="preserve"> על העוצמה של כל תדר</w:t>
+      </w:r>
+      <w:r>
+        <w:rPr>
+          <w:rFonts w:hint="cs"/>
+          <w:rtl/>
+          <w:lang w:val="en-US"/>
+        </w:rPr>
+        <w:t>, כלומר על האמפליטודה של גל סינוס עם התדר הזה אשר מרכיב את האות</w:t>
+      </w:r>
+      <w:r>
+        <w:rPr>
+          <w:rFonts w:hint="cs"/>
+          <w:rtl/>
+          <w:lang w:val="en-US"/>
+        </w:rPr>
+        <w:t xml:space="preserve">. </w:t>
       </w:r>
       <w:r>
         <w:rPr>
@@ -293,6 +316,14 @@
           <w:rtl/>
           <w:lang w:val="en-US"/>
         </w:rPr>
+        <w:t xml:space="preserve"> לפי הגדרה</w:t>
+      </w:r>
+      <w:r>
+        <w:rPr>
+          <w:rFonts w:eastAsiaTheme="minorEastAsia" w:hint="cs"/>
+          <w:rtl/>
+          <w:lang w:val="en-US"/>
+        </w:rPr>
         <w:t>.</w:t>
       </w:r>
       <w:r>
@@ -448,25 +479,7 @@
           <w:rtl/>
           <w:lang w:val="en-US"/>
         </w:rPr>
-        <w:t xml:space="preserve">כעת </w:t>
-      </w:r>
-      <w:proofErr w:type="spellStart"/>
-      <w:r>
-        <w:rPr>
-          <w:rFonts w:eastAsiaTheme="minorEastAsia" w:hint="cs"/>
-          <w:rtl/>
-          <w:lang w:val="en-US"/>
-        </w:rPr>
-        <w:t>התדריים</w:t>
-      </w:r>
-      <w:proofErr w:type="spellEnd"/>
-      <w:r>
-        <w:rPr>
-          <w:rFonts w:eastAsiaTheme="minorEastAsia" w:hint="cs"/>
-          <w:rtl/>
-          <w:lang w:val="en-US"/>
-        </w:rPr>
-        <w:t xml:space="preserve"> הם בין 0 ל10,000 אך עכשיו יש 256 דגימות</w:t>
+        <w:t>כעת התדריים הם בין 0 ל10,000 אך עכשיו יש 256 דגימות</w:t>
       </w:r>
       <w:r>
         <w:rPr>
@@ -581,25 +594,7 @@
           <w:rtl/>
           <w:lang w:val="en-US"/>
         </w:rPr>
-        <w:t>תמונת התדר שמתקבלת היא כמה "</w:t>
-      </w:r>
-      <w:proofErr w:type="spellStart"/>
-      <w:r>
-        <w:rPr>
-          <w:rFonts w:eastAsiaTheme="minorEastAsia" w:hint="cs"/>
-          <w:rtl/>
-          <w:lang w:val="en-US"/>
-        </w:rPr>
-        <w:t>פיקים</w:t>
-      </w:r>
-      <w:proofErr w:type="spellEnd"/>
-      <w:r>
-        <w:rPr>
-          <w:rFonts w:eastAsiaTheme="minorEastAsia" w:hint="cs"/>
-          <w:rtl/>
-          <w:lang w:val="en-US"/>
-        </w:rPr>
-        <w:t xml:space="preserve">" ב1000, 3000 ו5500 הרץ </w:t>
+        <w:t xml:space="preserve">תמונת התדר שמתקבלת היא כמה "פיקים" ב1000, 3000 ו5500 הרץ </w:t>
       </w:r>
       <w:r>
         <w:rPr>
@@ -2570,6 +2565,7 @@
         <w:pStyle w:val="Heading1"/>
         <w:bidi/>
         <w:rPr>
+          <w:rtl/>
           <w:lang w:val="en-US"/>
         </w:rPr>
       </w:pPr>
@@ -2584,37 +2580,168 @@
     </w:p>
     <w:p>
       <w:pPr>
+        <w:pStyle w:val="Heading2"/>
         <w:bidi/>
-        <w:ind w:left="360"/>
-        <w:rPr>
-          <w:highlight w:val="red"/>
-          <w:rtl/>
-          <w:lang w:val="en-US"/>
-        </w:rPr>
-      </w:pPr>
-      <w:r>
-        <w:rPr>
-          <w:rFonts w:hint="cs"/>
-          <w:highlight w:val="red"/>
-          <w:rtl/>
-          <w:lang w:val="en-US"/>
-        </w:rPr>
-        <w:t>ראשית</w:t>
-      </w:r>
-      <w:r>
-        <w:rPr>
-          <w:rFonts w:hint="cs"/>
-          <w:highlight w:val="red"/>
-          <w:rtl/>
-          <w:lang w:val="en-US"/>
-        </w:rPr>
-        <w:t>, נחשב את הפורייה כמו שעשינו בתרגיל בית הראשון</w:t>
+        <w:rPr>
+          <w:rtl/>
+          <w:lang w:val="en-US"/>
+        </w:rPr>
+      </w:pPr>
+      <w:r>
+        <w:rPr>
+          <w:rFonts w:hint="cs"/>
+          <w:rtl/>
+          <w:lang w:val="en-US"/>
+        </w:rPr>
+        <w:t>סעיף א</w:t>
       </w:r>
     </w:p>
     <w:p>
       <w:pPr>
         <w:bidi/>
-        <w:ind w:left="360"/>
+        <w:rPr>
+          <w:rFonts w:eastAsiaTheme="minorEastAsia"/>
+          <w:rtl/>
+          <w:lang w:val="en-US"/>
+        </w:rPr>
+      </w:pPr>
+      <w:r>
+        <w:rPr>
+          <w:rFonts w:hint="cs"/>
+          <w:rtl/>
+          <w:lang w:val="en-US"/>
+        </w:rPr>
+        <w:t xml:space="preserve">את רכבת ההלמים ניתן לבטא בתור </w:t>
+      </w:r>
+      <m:oMath>
+        <m:r>
+          <w:rPr>
+            <w:rFonts w:ascii="Cambria Math" w:hAnsi="Cambria Math"/>
+            <w:lang w:val="en-US"/>
+          </w:rPr>
+          <m:t>f</m:t>
+        </m:r>
+        <m:d>
+          <m:dPr>
+            <m:ctrlPr>
+              <w:rPr>
+                <w:rFonts w:ascii="Cambria Math" w:hAnsi="Cambria Math"/>
+                <w:i/>
+                <w:lang w:val="en-US"/>
+              </w:rPr>
+            </m:ctrlPr>
+          </m:dPr>
+          <m:e>
+            <m:r>
+              <w:rPr>
+                <w:rFonts w:ascii="Cambria Math" w:hAnsi="Cambria Math"/>
+                <w:lang w:val="en-US"/>
+              </w:rPr>
+              <m:t>t</m:t>
+            </m:r>
+          </m:e>
+        </m:d>
+        <m:r>
+          <w:rPr>
+            <w:rFonts w:ascii="Cambria Math" w:hAnsi="Cambria Math"/>
+            <w:lang w:val="en-US"/>
+          </w:rPr>
+          <m:t>=</m:t>
+        </m:r>
+        <m:nary>
+          <m:naryPr>
+            <m:chr m:val="∑"/>
+            <m:ctrlPr>
+              <w:rPr>
+                <w:rFonts w:ascii="Cambria Math" w:hAnsi="Cambria Math"/>
+                <w:i/>
+                <w:lang w:val="en-US"/>
+              </w:rPr>
+            </m:ctrlPr>
+          </m:naryPr>
+          <m:sub>
+            <m:r>
+              <w:rPr>
+                <w:rFonts w:ascii="Cambria Math" w:hAnsi="Cambria Math"/>
+                <w:lang w:val="en-US"/>
+              </w:rPr>
+              <m:t>n=-∞</m:t>
+            </m:r>
+          </m:sub>
+          <m:sup>
+            <m:r>
+              <w:rPr>
+                <w:rFonts w:ascii="Cambria Math" w:hAnsi="Cambria Math"/>
+                <w:lang w:val="en-US"/>
+              </w:rPr>
+              <m:t>∞</m:t>
+            </m:r>
+          </m:sup>
+          <m:e>
+            <m:r>
+              <w:rPr>
+                <w:rFonts w:ascii="Cambria Math" w:hAnsi="Cambria Math"/>
+                <w:lang w:val="en-US"/>
+              </w:rPr>
+              <m:t>δ</m:t>
+            </m:r>
+            <m:d>
+              <m:dPr>
+                <m:ctrlPr>
+                  <w:rPr>
+                    <w:rFonts w:ascii="Cambria Math" w:hAnsi="Cambria Math"/>
+                    <w:i/>
+                    <w:lang w:val="en-US"/>
+                  </w:rPr>
+                </m:ctrlPr>
+              </m:dPr>
+              <m:e>
+                <m:r>
+                  <w:rPr>
+                    <w:rFonts w:ascii="Cambria Math" w:hAnsi="Cambria Math"/>
+                    <w:lang w:val="en-US"/>
+                  </w:rPr>
+                  <m:t>t-nT</m:t>
+                </m:r>
+              </m:e>
+            </m:d>
+            <m:ctrlPr>
+              <w:rPr>
+                <w:rFonts w:ascii="Cambria Math" w:eastAsiaTheme="minorEastAsia" w:hAnsi="Cambria Math"/>
+                <w:i/>
+                <w:lang w:val="en-US"/>
+              </w:rPr>
+            </m:ctrlPr>
+          </m:e>
+        </m:nary>
+      </m:oMath>
+      <w:r>
+        <w:rPr>
+          <w:rFonts w:eastAsiaTheme="minorEastAsia" w:hint="cs"/>
+          <w:rtl/>
+          <w:lang w:val="en-US"/>
+        </w:rPr>
+        <w:t xml:space="preserve"> כאשר </w:t>
+      </w:r>
+      <w:r>
+        <w:rPr>
+          <w:rFonts w:eastAsiaTheme="minorEastAsia" w:hint="cs"/>
+          <w:lang w:val="en-US"/>
+        </w:rPr>
+        <w:t>T</w:t>
+      </w:r>
+      <w:r>
+        <w:rPr>
+          <w:rFonts w:eastAsiaTheme="minorEastAsia" w:hint="cs"/>
+          <w:rtl/>
+          <w:lang w:val="en-US"/>
+        </w:rPr>
+        <w:t xml:space="preserve"> הוא זמן המחזור של רכבת ההלמים. כעת, נבטא את רכבת ההלמים בתור טור פורייה. ניתן לעשות את זה מאחר והיא מחזורית.</w:t>
+      </w:r>
+    </w:p>
+    <w:p>
+      <w:pPr>
+        <w:bidi/>
         <w:rPr>
           <w:rFonts w:eastAsiaTheme="minorEastAsia"/>
           <w:lang w:val="en-US"/>
@@ -2625,10 +2752,9 @@
           <m:r>
             <w:rPr>
               <w:rFonts w:ascii="Cambria Math" w:hAnsi="Cambria Math"/>
-              <w:highlight w:val="red"/>
               <w:lang w:val="en-US"/>
             </w:rPr>
-            <m:t>F</m:t>
+            <m:t>f</m:t>
           </m:r>
           <m:d>
             <m:dPr>
@@ -2636,7 +2762,6 @@
                 <w:rPr>
                   <w:rFonts w:ascii="Cambria Math" w:hAnsi="Cambria Math"/>
                   <w:i/>
-                  <w:highlight w:val="red"/>
                   <w:lang w:val="en-US"/>
                 </w:rPr>
               </m:ctrlPr>
@@ -2645,28 +2770,26 @@
               <m:r>
                 <w:rPr>
                   <w:rFonts w:ascii="Cambria Math" w:hAnsi="Cambria Math"/>
-                  <w:highlight w:val="red"/>
                   <w:lang w:val="en-US"/>
                 </w:rPr>
-                <m:t>w</m:t>
+                <m:t>t</m:t>
               </m:r>
             </m:e>
           </m:d>
           <m:r>
             <w:rPr>
               <w:rFonts w:ascii="Cambria Math" w:hAnsi="Cambria Math"/>
-              <w:highlight w:val="red"/>
               <w:lang w:val="en-US"/>
             </w:rPr>
-            <m:t>=</m:t>
+            <m:t xml:space="preserve">= </m:t>
           </m:r>
           <m:nary>
             <m:naryPr>
+              <m:chr m:val="∑"/>
               <m:ctrlPr>
                 <w:rPr>
                   <w:rFonts w:ascii="Cambria Math" w:hAnsi="Cambria Math"/>
                   <w:i/>
-                  <w:highlight w:val="red"/>
                   <w:lang w:val="en-US"/>
                 </w:rPr>
               </m:ctrlPr>
@@ -2675,27 +2798,272 @@
               <m:r>
                 <w:rPr>
                   <w:rFonts w:ascii="Cambria Math" w:hAnsi="Cambria Math"/>
-                  <w:highlight w:val="red"/>
                   <w:lang w:val="en-US"/>
                 </w:rPr>
-                <m:t>-∞</m:t>
+                <m:t>n=-∞</m:t>
               </m:r>
             </m:sub>
             <m:sup>
               <m:r>
                 <w:rPr>
                   <w:rFonts w:ascii="Cambria Math" w:hAnsi="Cambria Math"/>
-                  <w:highlight w:val="red"/>
                   <w:lang w:val="en-US"/>
                 </w:rPr>
                 <m:t>∞</m:t>
               </m:r>
             </m:sup>
             <m:e>
+              <m:sSub>
+                <m:sSubPr>
+                  <m:ctrlPr>
+                    <w:rPr>
+                      <w:rFonts w:ascii="Cambria Math" w:hAnsi="Cambria Math"/>
+                      <w:i/>
+                      <w:lang w:val="en-US"/>
+                    </w:rPr>
+                  </m:ctrlPr>
+                </m:sSubPr>
+                <m:e>
+                  <m:r>
+                    <w:rPr>
+                      <w:rFonts w:ascii="Cambria Math" w:hAnsi="Cambria Math"/>
+                      <w:lang w:val="en-US"/>
+                    </w:rPr>
+                    <m:t>c</m:t>
+                  </m:r>
+                </m:e>
+                <m:sub>
+                  <m:r>
+                    <w:rPr>
+                      <w:rFonts w:ascii="Cambria Math" w:hAnsi="Cambria Math"/>
+                      <w:lang w:val="en-US"/>
+                    </w:rPr>
+                    <m:t>n</m:t>
+                  </m:r>
+                </m:sub>
+              </m:sSub>
+              <m:sSup>
+                <m:sSupPr>
+                  <m:ctrlPr>
+                    <w:rPr>
+                      <w:rFonts w:ascii="Cambria Math" w:hAnsi="Cambria Math"/>
+                      <w:i/>
+                      <w:lang w:val="en-US"/>
+                    </w:rPr>
+                  </m:ctrlPr>
+                </m:sSupPr>
+                <m:e>
+                  <m:r>
+                    <w:rPr>
+                      <w:rFonts w:ascii="Cambria Math" w:hAnsi="Cambria Math"/>
+                      <w:lang w:val="en-US"/>
+                    </w:rPr>
+                    <m:t>e</m:t>
+                  </m:r>
+                </m:e>
+                <m:sup>
+                  <m:r>
+                    <w:rPr>
+                      <w:rFonts w:ascii="Cambria Math" w:hAnsi="Cambria Math"/>
+                      <w:lang w:val="en-US"/>
+                    </w:rPr>
+                    <m:t>j⋅2π⋅n⋅</m:t>
+                  </m:r>
+                  <m:f>
+                    <m:fPr>
+                      <m:ctrlPr>
+                        <w:rPr>
+                          <w:rFonts w:ascii="Cambria Math" w:hAnsi="Cambria Math"/>
+                          <w:i/>
+                          <w:lang w:val="en-US"/>
+                        </w:rPr>
+                      </m:ctrlPr>
+                    </m:fPr>
+                    <m:num>
+                      <m:r>
+                        <w:rPr>
+                          <w:rFonts w:ascii="Cambria Math" w:hAnsi="Cambria Math"/>
+                          <w:lang w:val="en-US"/>
+                        </w:rPr>
+                        <m:t>1</m:t>
+                      </m:r>
+                    </m:num>
+                    <m:den>
+                      <m:r>
+                        <w:rPr>
+                          <w:rFonts w:ascii="Cambria Math" w:hAnsi="Cambria Math"/>
+                          <w:lang w:val="en-US"/>
+                        </w:rPr>
+                        <m:t>T</m:t>
+                      </m:r>
+                    </m:den>
+                  </m:f>
+                </m:sup>
+              </m:sSup>
+            </m:e>
+          </m:nary>
+        </m:oMath>
+      </m:oMathPara>
+    </w:p>
+    <w:p>
+      <w:pPr>
+        <w:bidi/>
+        <w:rPr>
+          <w:rFonts w:eastAsiaTheme="minorEastAsia"/>
+          <w:rtl/>
+          <w:lang w:val="en-US"/>
+        </w:rPr>
+      </w:pPr>
+      <m:oMathPara>
+        <m:oMath>
+          <m:sSub>
+            <m:sSubPr>
+              <m:ctrlPr>
+                <w:rPr>
+                  <w:rFonts w:ascii="Cambria Math" w:eastAsiaTheme="minorEastAsia" w:hAnsi="Cambria Math"/>
+                  <w:i/>
+                  <w:lang w:val="en-US"/>
+                </w:rPr>
+              </m:ctrlPr>
+            </m:sSubPr>
+            <m:e>
               <m:r>
                 <w:rPr>
-                  <w:rFonts w:ascii="Cambria Math" w:hAnsi="Cambria Math"/>
-                  <w:highlight w:val="red"/>
+                  <w:rFonts w:ascii="Cambria Math" w:eastAsiaTheme="minorEastAsia" w:hAnsi="Cambria Math"/>
+                  <w:lang w:val="en-US"/>
+                </w:rPr>
+                <m:t>c</m:t>
+              </m:r>
+            </m:e>
+            <m:sub>
+              <m:r>
+                <w:rPr>
+                  <w:rFonts w:ascii="Cambria Math" w:eastAsiaTheme="minorEastAsia" w:hAnsi="Cambria Math"/>
+                  <w:lang w:val="en-US"/>
+                </w:rPr>
+                <m:t>n</m:t>
+              </m:r>
+            </m:sub>
+          </m:sSub>
+          <m:r>
+            <w:rPr>
+              <w:rFonts w:ascii="Cambria Math" w:eastAsiaTheme="minorEastAsia" w:hAnsi="Cambria Math"/>
+              <w:lang w:val="en-US"/>
+            </w:rPr>
+            <m:t>=</m:t>
+          </m:r>
+          <m:f>
+            <m:fPr>
+              <m:ctrlPr>
+                <w:rPr>
+                  <w:rFonts w:ascii="Cambria Math" w:eastAsiaTheme="minorEastAsia" w:hAnsi="Cambria Math"/>
+                  <w:i/>
+                  <w:lang w:val="en-US"/>
+                </w:rPr>
+              </m:ctrlPr>
+            </m:fPr>
+            <m:num>
+              <m:r>
+                <w:rPr>
+                  <w:rFonts w:ascii="Cambria Math" w:eastAsiaTheme="minorEastAsia" w:hAnsi="Cambria Math"/>
+                  <w:lang w:val="en-US"/>
+                </w:rPr>
+                <m:t>1</m:t>
+              </m:r>
+            </m:num>
+            <m:den>
+              <m:r>
+                <w:rPr>
+                  <w:rFonts w:ascii="Cambria Math" w:eastAsiaTheme="minorEastAsia" w:hAnsi="Cambria Math"/>
+                  <w:lang w:val="en-US"/>
+                </w:rPr>
+                <m:t>T</m:t>
+              </m:r>
+            </m:den>
+          </m:f>
+          <m:nary>
+            <m:naryPr>
+              <m:ctrlPr>
+                <w:rPr>
+                  <w:rFonts w:ascii="Cambria Math" w:eastAsiaTheme="minorEastAsia" w:hAnsi="Cambria Math"/>
+                  <w:i/>
+                  <w:lang w:val="en-US"/>
+                </w:rPr>
+              </m:ctrlPr>
+            </m:naryPr>
+            <m:sub>
+              <m:r>
+                <w:rPr>
+                  <w:rFonts w:ascii="Cambria Math" w:eastAsiaTheme="minorEastAsia" w:hAnsi="Cambria Math"/>
+                  <w:lang w:val="en-US"/>
+                </w:rPr>
+                <m:t>-</m:t>
+              </m:r>
+              <m:f>
+                <m:fPr>
+                  <m:ctrlPr>
+                    <w:rPr>
+                      <w:rFonts w:ascii="Cambria Math" w:eastAsiaTheme="minorEastAsia" w:hAnsi="Cambria Math"/>
+                      <w:i/>
+                      <w:lang w:val="en-US"/>
+                    </w:rPr>
+                  </m:ctrlPr>
+                </m:fPr>
+                <m:num>
+                  <m:r>
+                    <w:rPr>
+                      <w:rFonts w:ascii="Cambria Math" w:eastAsiaTheme="minorEastAsia" w:hAnsi="Cambria Math"/>
+                      <w:lang w:val="en-US"/>
+                    </w:rPr>
+                    <m:t>T</m:t>
+                  </m:r>
+                </m:num>
+                <m:den>
+                  <m:r>
+                    <w:rPr>
+                      <w:rFonts w:ascii="Cambria Math" w:eastAsiaTheme="minorEastAsia" w:hAnsi="Cambria Math"/>
+                      <w:lang w:val="en-US"/>
+                    </w:rPr>
+                    <m:t>2</m:t>
+                  </m:r>
+                </m:den>
+              </m:f>
+            </m:sub>
+            <m:sup>
+              <m:f>
+                <m:fPr>
+                  <m:ctrlPr>
+                    <w:rPr>
+                      <w:rFonts w:ascii="Cambria Math" w:eastAsiaTheme="minorEastAsia" w:hAnsi="Cambria Math"/>
+                      <w:i/>
+                      <w:lang w:val="en-US"/>
+                    </w:rPr>
+                  </m:ctrlPr>
+                </m:fPr>
+                <m:num>
+                  <m:r>
+                    <w:rPr>
+                      <w:rFonts w:ascii="Cambria Math" w:eastAsiaTheme="minorEastAsia" w:hAnsi="Cambria Math"/>
+                      <w:lang w:val="en-US"/>
+                    </w:rPr>
+                    <m:t>T</m:t>
+                  </m:r>
+                </m:num>
+                <m:den>
+                  <m:r>
+                    <w:rPr>
+                      <w:rFonts w:ascii="Cambria Math" w:eastAsiaTheme="minorEastAsia" w:hAnsi="Cambria Math"/>
+                      <w:lang w:val="en-US"/>
+                    </w:rPr>
+                    <m:t>2</m:t>
+                  </m:r>
+                </m:den>
+              </m:f>
+            </m:sup>
+            <m:e>
+              <m:r>
+                <w:rPr>
+                  <w:rFonts w:ascii="Cambria Math" w:eastAsiaTheme="minorEastAsia" w:hAnsi="Cambria Math"/>
                   <w:lang w:val="en-US"/>
                 </w:rPr>
                 <m:t>f</m:t>
@@ -2704,9 +3072,8 @@
                 <m:dPr>
                   <m:ctrlPr>
                     <w:rPr>
-                      <w:rFonts w:ascii="Cambria Math" w:hAnsi="Cambria Math"/>
+                      <w:rFonts w:ascii="Cambria Math" w:eastAsiaTheme="minorEastAsia" w:hAnsi="Cambria Math"/>
                       <w:i/>
-                      <w:highlight w:val="red"/>
                       <w:lang w:val="en-US"/>
                     </w:rPr>
                   </m:ctrlPr>
@@ -2714,8 +3081,7 @@
                 <m:e>
                   <m:r>
                     <w:rPr>
-                      <w:rFonts w:ascii="Cambria Math" w:hAnsi="Cambria Math"/>
-                      <w:highlight w:val="red"/>
+                      <w:rFonts w:ascii="Cambria Math" w:eastAsiaTheme="minorEastAsia" w:hAnsi="Cambria Math"/>
                       <w:lang w:val="en-US"/>
                     </w:rPr>
                     <m:t>t</m:t>
@@ -2726,9 +3092,8 @@
                 <m:sSupPr>
                   <m:ctrlPr>
                     <w:rPr>
-                      <w:rFonts w:ascii="Cambria Math" w:hAnsi="Cambria Math"/>
+                      <w:rFonts w:ascii="Cambria Math" w:eastAsiaTheme="minorEastAsia" w:hAnsi="Cambria Math"/>
                       <w:i/>
-                      <w:highlight w:val="red"/>
                       <w:lang w:val="en-US"/>
                     </w:rPr>
                   </m:ctrlPr>
@@ -2736,8 +3101,7 @@
                 <m:e>
                   <m:r>
                     <w:rPr>
-                      <w:rFonts w:ascii="Cambria Math" w:hAnsi="Cambria Math"/>
-                      <w:highlight w:val="red"/>
+                      <w:rFonts w:ascii="Cambria Math" w:eastAsiaTheme="minorEastAsia" w:hAnsi="Cambria Math"/>
                       <w:lang w:val="en-US"/>
                     </w:rPr>
                     <m:t>e</m:t>
@@ -2746,18 +3110,45 @@
                 <m:sup>
                   <m:r>
                     <w:rPr>
-                      <w:rFonts w:ascii="Cambria Math" w:hAnsi="Cambria Math"/>
-                      <w:highlight w:val="red"/>
+                      <w:rFonts w:ascii="Cambria Math" w:eastAsiaTheme="minorEastAsia" w:hAnsi="Cambria Math"/>
                       <w:lang w:val="en-US"/>
                     </w:rPr>
-                    <m:t>-jwt</m:t>
+                    <m:t>-j⋅2π⋅n⋅</m:t>
                   </m:r>
+                  <m:f>
+                    <m:fPr>
+                      <m:ctrlPr>
+                        <w:rPr>
+                          <w:rFonts w:ascii="Cambria Math" w:eastAsiaTheme="minorEastAsia" w:hAnsi="Cambria Math"/>
+                          <w:i/>
+                          <w:lang w:val="en-US"/>
+                        </w:rPr>
+                      </m:ctrlPr>
+                    </m:fPr>
+                    <m:num>
+                      <m:r>
+                        <w:rPr>
+                          <w:rFonts w:ascii="Cambria Math" w:eastAsiaTheme="minorEastAsia" w:hAnsi="Cambria Math"/>
+                          <w:lang w:val="en-US"/>
+                        </w:rPr>
+                        <m:t>t</m:t>
+                      </m:r>
+                    </m:num>
+                    <m:den>
+                      <m:r>
+                        <w:rPr>
+                          <w:rFonts w:ascii="Cambria Math" w:eastAsiaTheme="minorEastAsia" w:hAnsi="Cambria Math"/>
+                          <w:lang w:val="en-US"/>
+                        </w:rPr>
+                        <m:t>T</m:t>
+                      </m:r>
+                    </m:den>
+                  </m:f>
                 </m:sup>
               </m:sSup>
               <m:r>
                 <w:rPr>
-                  <w:rFonts w:ascii="Cambria Math" w:hAnsi="Cambria Math"/>
-                  <w:highlight w:val="red"/>
+                  <w:rFonts w:ascii="Cambria Math" w:eastAsiaTheme="minorEastAsia" w:hAnsi="Cambria Math"/>
                   <w:lang w:val="en-US"/>
                 </w:rPr>
                 <m:t>dt</m:t>
@@ -2766,19 +3157,46 @@
           </m:nary>
           <m:r>
             <w:rPr>
-              <w:rFonts w:ascii="Cambria Math" w:hAnsi="Cambria Math"/>
-              <w:highlight w:val="red"/>
+              <w:rFonts w:ascii="Cambria Math" w:eastAsiaTheme="minorEastAsia" w:hAnsi="Cambria Math"/>
               <w:lang w:val="en-US"/>
             </w:rPr>
-            <m:t xml:space="preserve">= </m:t>
+            <m:t>=</m:t>
           </m:r>
+          <m:f>
+            <m:fPr>
+              <m:ctrlPr>
+                <w:rPr>
+                  <w:rFonts w:ascii="Cambria Math" w:eastAsiaTheme="minorEastAsia" w:hAnsi="Cambria Math"/>
+                  <w:i/>
+                  <w:lang w:val="en-US"/>
+                </w:rPr>
+              </m:ctrlPr>
+            </m:fPr>
+            <m:num>
+              <m:r>
+                <w:rPr>
+                  <w:rFonts w:ascii="Cambria Math" w:eastAsiaTheme="minorEastAsia" w:hAnsi="Cambria Math"/>
+                  <w:lang w:val="en-US"/>
+                </w:rPr>
+                <m:t>1</m:t>
+              </m:r>
+            </m:num>
+            <m:den>
+              <m:r>
+                <w:rPr>
+                  <w:rFonts w:ascii="Cambria Math" w:eastAsiaTheme="minorEastAsia" w:hAnsi="Cambria Math"/>
+                  <w:lang w:val="en-US"/>
+                </w:rPr>
+                <m:t>T</m:t>
+              </m:r>
+            </m:den>
+          </m:f>
           <m:nary>
             <m:naryPr>
               <m:ctrlPr>
                 <w:rPr>
-                  <w:rFonts w:ascii="Cambria Math" w:hAnsi="Cambria Math"/>
+                  <w:rFonts w:ascii="Cambria Math" w:eastAsiaTheme="minorEastAsia" w:hAnsi="Cambria Math"/>
                   <w:i/>
-                  <w:highlight w:val="red"/>
                   <w:lang w:val="en-US"/>
                 </w:rPr>
               </m:ctrlPr>
@@ -2786,104 +3204,106 @@
             <m:sub>
               <m:r>
                 <w:rPr>
-                  <w:rFonts w:ascii="Cambria Math" w:hAnsi="Cambria Math"/>
-                  <w:highlight w:val="red"/>
+                  <w:rFonts w:ascii="Cambria Math" w:eastAsiaTheme="minorEastAsia" w:hAnsi="Cambria Math"/>
                   <w:lang w:val="en-US"/>
                 </w:rPr>
-                <m:t>-∞</m:t>
+                <m:t>-</m:t>
               </m:r>
-            </m:sub>
-            <m:sup>
-              <m:r>
-                <w:rPr>
-                  <w:rFonts w:ascii="Cambria Math" w:hAnsi="Cambria Math"/>
-                  <w:highlight w:val="red"/>
-                  <w:lang w:val="en-US"/>
-                </w:rPr>
-                <m:t>∞</m:t>
-              </m:r>
-            </m:sup>
-            <m:e>
-              <m:nary>
-                <m:naryPr>
-                  <m:chr m:val="∑"/>
+              <m:f>
+                <m:fPr>
                   <m:ctrlPr>
                     <w:rPr>
-                      <w:rFonts w:ascii="Cambria Math" w:hAnsi="Cambria Math"/>
+                      <w:rFonts w:ascii="Cambria Math" w:eastAsiaTheme="minorEastAsia" w:hAnsi="Cambria Math"/>
                       <w:i/>
-                      <w:highlight w:val="red"/>
                       <w:lang w:val="en-US"/>
                     </w:rPr>
                   </m:ctrlPr>
-                </m:naryPr>
-                <m:sub>
+                </m:fPr>
+                <m:num>
                   <m:r>
                     <w:rPr>
-                      <w:rFonts w:ascii="Cambria Math" w:hAnsi="Cambria Math"/>
-                      <w:highlight w:val="red"/>
+                      <w:rFonts w:ascii="Cambria Math" w:eastAsiaTheme="minorEastAsia" w:hAnsi="Cambria Math"/>
                       <w:lang w:val="en-US"/>
                     </w:rPr>
-                    <m:t>n=∞</m:t>
+                    <m:t>T</m:t>
                   </m:r>
-                </m:sub>
-                <m:sup>
+                </m:num>
+                <m:den>
                   <m:r>
                     <w:rPr>
-                      <w:rFonts w:ascii="Cambria Math" w:hAnsi="Cambria Math"/>
-                      <w:highlight w:val="red"/>
+                      <w:rFonts w:ascii="Cambria Math" w:eastAsiaTheme="minorEastAsia" w:hAnsi="Cambria Math"/>
                       <w:lang w:val="en-US"/>
                     </w:rPr>
-                    <m:t>∞</m:t>
+                    <m:t>2</m:t>
                   </m:r>
-                </m:sup>
+                </m:den>
+              </m:f>
+            </m:sub>
+            <m:sup>
+              <m:f>
+                <m:fPr>
+                  <m:ctrlPr>
+                    <w:rPr>
+                      <w:rFonts w:ascii="Cambria Math" w:eastAsiaTheme="minorEastAsia" w:hAnsi="Cambria Math"/>
+                      <w:i/>
+                      <w:lang w:val="en-US"/>
+                    </w:rPr>
+                  </m:ctrlPr>
+                </m:fPr>
+                <m:num>
+                  <m:r>
+                    <w:rPr>
+                      <w:rFonts w:ascii="Cambria Math" w:eastAsiaTheme="minorEastAsia" w:hAnsi="Cambria Math"/>
+                      <w:lang w:val="en-US"/>
+                    </w:rPr>
+                    <m:t>T</m:t>
+                  </m:r>
+                </m:num>
+                <m:den>
+                  <m:r>
+                    <w:rPr>
+                      <w:rFonts w:ascii="Cambria Math" w:eastAsiaTheme="minorEastAsia" w:hAnsi="Cambria Math"/>
+                      <w:lang w:val="en-US"/>
+                    </w:rPr>
+                    <m:t>2</m:t>
+                  </m:r>
+                </m:den>
+              </m:f>
+            </m:sup>
+            <m:e>
+              <m:r>
+                <w:rPr>
+                  <w:rFonts w:ascii="Cambria Math" w:eastAsiaTheme="minorEastAsia" w:hAnsi="Cambria Math"/>
+                  <w:lang w:val="en-US"/>
+                </w:rPr>
+                <m:t>δ</m:t>
+              </m:r>
+              <m:d>
+                <m:dPr>
+                  <m:ctrlPr>
+                    <w:rPr>
+                      <w:rFonts w:ascii="Cambria Math" w:eastAsiaTheme="minorEastAsia" w:hAnsi="Cambria Math"/>
+                      <w:i/>
+                      <w:lang w:val="en-US"/>
+                    </w:rPr>
+                  </m:ctrlPr>
+                </m:dPr>
                 <m:e>
                   <m:r>
                     <w:rPr>
-                      <w:rFonts w:ascii="Cambria Math" w:hAnsi="Cambria Math"/>
-                      <w:highlight w:val="red"/>
+                      <w:rFonts w:ascii="Cambria Math" w:eastAsiaTheme="minorEastAsia" w:hAnsi="Cambria Math"/>
                       <w:lang w:val="en-US"/>
                     </w:rPr>
-                    <m:t>δ</m:t>
+                    <m:t>t</m:t>
                   </m:r>
-                  <m:d>
-                    <m:dPr>
-                      <m:ctrlPr>
-                        <w:rPr>
-                          <w:rFonts w:ascii="Cambria Math" w:hAnsi="Cambria Math"/>
-                          <w:i/>
-                          <w:highlight w:val="red"/>
-                          <w:lang w:val="en-US"/>
-                        </w:rPr>
-                      </m:ctrlPr>
-                    </m:dPr>
-                    <m:e>
-                      <m:r>
-                        <w:rPr>
-                          <w:rFonts w:ascii="Cambria Math" w:hAnsi="Cambria Math"/>
-                          <w:highlight w:val="red"/>
-                          <w:lang w:val="en-US"/>
-                        </w:rPr>
-                        <m:t>t-nT</m:t>
-                      </m:r>
-                    </m:e>
-                  </m:d>
                 </m:e>
-              </m:nary>
-              <m:r>
-                <w:rPr>
-                  <w:rFonts w:ascii="Cambria Math" w:hAnsi="Cambria Math"/>
-                  <w:highlight w:val="red"/>
-                  <w:lang w:val="en-US"/>
-                </w:rPr>
-                <m:t>⋅</m:t>
-              </m:r>
+              </m:d>
               <m:sSup>
                 <m:sSupPr>
                   <m:ctrlPr>
                     <w:rPr>
-                      <w:rFonts w:ascii="Cambria Math" w:hAnsi="Cambria Math"/>
+                      <w:rFonts w:ascii="Cambria Math" w:eastAsiaTheme="minorEastAsia" w:hAnsi="Cambria Math"/>
                       <w:i/>
-                      <w:highlight w:val="red"/>
                       <w:lang w:val="en-US"/>
                     </w:rPr>
                   </m:ctrlPr>
@@ -2891,8 +3311,7 @@
                 <m:e>
                   <m:r>
                     <w:rPr>
-                      <w:rFonts w:ascii="Cambria Math" w:hAnsi="Cambria Math"/>
-                      <w:highlight w:val="red"/>
+                      <w:rFonts w:ascii="Cambria Math" w:eastAsiaTheme="minorEastAsia" w:hAnsi="Cambria Math"/>
                       <w:lang w:val="en-US"/>
                     </w:rPr>
                     <m:t>e</m:t>
@@ -2901,18 +3320,45 @@
                 <m:sup>
                   <m:r>
                     <w:rPr>
-                      <w:rFonts w:ascii="Cambria Math" w:hAnsi="Cambria Math"/>
-                      <w:highlight w:val="red"/>
+                      <w:rFonts w:ascii="Cambria Math" w:eastAsiaTheme="minorEastAsia" w:hAnsi="Cambria Math"/>
                       <w:lang w:val="en-US"/>
                     </w:rPr>
-                    <m:t>-jwt</m:t>
+                    <m:t>-j⋅2π⋅n⋅</m:t>
                   </m:r>
+                  <m:f>
+                    <m:fPr>
+                      <m:ctrlPr>
+                        <w:rPr>
+                          <w:rFonts w:ascii="Cambria Math" w:eastAsiaTheme="minorEastAsia" w:hAnsi="Cambria Math"/>
+                          <w:i/>
+                          <w:lang w:val="en-US"/>
+                        </w:rPr>
+                      </m:ctrlPr>
+                    </m:fPr>
+                    <m:num>
+                      <m:r>
+                        <w:rPr>
+                          <w:rFonts w:ascii="Cambria Math" w:eastAsiaTheme="minorEastAsia" w:hAnsi="Cambria Math"/>
+                          <w:lang w:val="en-US"/>
+                        </w:rPr>
+                        <m:t>t</m:t>
+                      </m:r>
+                    </m:num>
+                    <m:den>
+                      <m:r>
+                        <w:rPr>
+                          <w:rFonts w:ascii="Cambria Math" w:eastAsiaTheme="minorEastAsia" w:hAnsi="Cambria Math"/>
+                          <w:lang w:val="en-US"/>
+                        </w:rPr>
+                        <m:t>T</m:t>
+                      </m:r>
+                    </m:den>
+                  </m:f>
                 </m:sup>
               </m:sSup>
               <m:r>
                 <w:rPr>
-                  <w:rFonts w:ascii="Cambria Math" w:hAnsi="Cambria Math"/>
-                  <w:highlight w:val="red"/>
+                  <w:rFonts w:ascii="Cambria Math" w:eastAsiaTheme="minorEastAsia" w:hAnsi="Cambria Math"/>
                   <w:lang w:val="en-US"/>
                 </w:rPr>
                 <m:t>dt</m:t>
@@ -2921,21 +3367,743 @@
           </m:nary>
           <m:r>
             <w:rPr>
-              <w:rFonts w:ascii="Cambria Math" w:hAnsi="Cambria Math"/>
-              <w:highlight w:val="red"/>
+              <w:rFonts w:ascii="Cambria Math" w:eastAsiaTheme="minorEastAsia" w:hAnsi="Cambria Math"/>
               <w:lang w:val="en-US"/>
             </w:rPr>
             <m:t>=</m:t>
           </m:r>
+          <m:f>
+            <m:fPr>
+              <m:ctrlPr>
+                <w:rPr>
+                  <w:rFonts w:ascii="Cambria Math" w:eastAsiaTheme="minorEastAsia" w:hAnsi="Cambria Math"/>
+                  <w:i/>
+                  <w:lang w:val="en-US"/>
+                </w:rPr>
+              </m:ctrlPr>
+            </m:fPr>
+            <m:num>
+              <m:r>
+                <w:rPr>
+                  <w:rFonts w:ascii="Cambria Math" w:eastAsiaTheme="minorEastAsia" w:hAnsi="Cambria Math"/>
+                  <w:lang w:val="en-US"/>
+                </w:rPr>
+                <m:t>1</m:t>
+              </m:r>
+            </m:num>
+            <m:den>
+              <m:r>
+                <w:rPr>
+                  <w:rFonts w:ascii="Cambria Math" w:eastAsiaTheme="minorEastAsia" w:hAnsi="Cambria Math"/>
+                  <w:lang w:val="en-US"/>
+                </w:rPr>
+                <m:t>T</m:t>
+              </m:r>
+            </m:den>
+          </m:f>
+        </m:oMath>
+      </m:oMathPara>
+    </w:p>
+    <w:p>
+      <w:pPr>
+        <w:bidi/>
+        <w:rPr>
+          <w:rFonts w:eastAsiaTheme="minorEastAsia"/>
+          <w:rtl/>
+          <w:lang w:val="en-US"/>
+        </w:rPr>
+      </w:pPr>
+      <w:r>
+        <w:rPr>
+          <w:rFonts w:eastAsiaTheme="minorEastAsia" w:hint="cs"/>
+          <w:rtl/>
+          <w:lang w:val="en-US"/>
+        </w:rPr>
+        <w:t>מכאן נקבל כי</w:t>
+      </w:r>
+    </w:p>
+    <w:p>
+      <w:pPr>
+        <w:bidi/>
+        <w:rPr>
+          <w:rFonts w:eastAsiaTheme="minorEastAsia"/>
+          <w:rtl/>
+          <w:lang w:val="en-US"/>
+        </w:rPr>
+      </w:pPr>
+      <m:oMathPara>
+        <m:oMath>
+          <m:r>
+            <m:rPr>
+              <m:scr m:val="script"/>
+            </m:rPr>
+            <w:rPr>
+              <w:rFonts w:ascii="Cambria Math" w:eastAsiaTheme="minorEastAsia" w:hAnsi="Cambria Math"/>
+              <w:lang w:val="en-US"/>
+            </w:rPr>
+            <m:t>F</m:t>
+          </m:r>
+          <m:d>
+            <m:dPr>
+              <m:begChr m:val="["/>
+              <m:endChr m:val="]"/>
+              <m:ctrlPr>
+                <w:rPr>
+                  <w:rFonts w:ascii="Cambria Math" w:eastAsiaTheme="minorEastAsia" w:hAnsi="Cambria Math"/>
+                  <w:i/>
+                  <w:lang w:val="en-US"/>
+                </w:rPr>
+              </m:ctrlPr>
+            </m:dPr>
+            <m:e>
+              <m:r>
+                <w:rPr>
+                  <w:rFonts w:ascii="Cambria Math" w:eastAsiaTheme="minorEastAsia" w:hAnsi="Cambria Math"/>
+                  <w:lang w:val="en-US"/>
+                </w:rPr>
+                <m:t>f</m:t>
+              </m:r>
+            </m:e>
+          </m:d>
+          <m:r>
+            <m:rPr>
+              <m:scr m:val="script"/>
+            </m:rPr>
+            <w:rPr>
+              <w:rFonts w:ascii="Cambria Math" w:eastAsiaTheme="minorEastAsia" w:hAnsi="Cambria Math"/>
+              <w:lang w:val="en-US"/>
+            </w:rPr>
+            <m:t>=F</m:t>
+          </m:r>
+          <m:d>
+            <m:dPr>
+              <m:begChr m:val="["/>
+              <m:endChr m:val="]"/>
+              <m:ctrlPr>
+                <w:rPr>
+                  <w:rFonts w:ascii="Cambria Math" w:eastAsiaTheme="minorEastAsia" w:hAnsi="Cambria Math"/>
+                  <w:i/>
+                  <w:lang w:val="en-US"/>
+                </w:rPr>
+              </m:ctrlPr>
+            </m:dPr>
+            <m:e>
+              <m:f>
+                <m:fPr>
+                  <m:ctrlPr>
+                    <w:rPr>
+                      <w:rFonts w:ascii="Cambria Math" w:eastAsiaTheme="minorEastAsia" w:hAnsi="Cambria Math"/>
+                      <w:i/>
+                      <w:lang w:val="en-US"/>
+                    </w:rPr>
+                  </m:ctrlPr>
+                </m:fPr>
+                <m:num>
+                  <m:r>
+                    <w:rPr>
+                      <w:rFonts w:ascii="Cambria Math" w:eastAsiaTheme="minorEastAsia" w:hAnsi="Cambria Math"/>
+                      <w:lang w:val="en-US"/>
+                    </w:rPr>
+                    <m:t>1</m:t>
+                  </m:r>
+                </m:num>
+                <m:den>
+                  <m:r>
+                    <w:rPr>
+                      <w:rFonts w:ascii="Cambria Math" w:eastAsiaTheme="minorEastAsia" w:hAnsi="Cambria Math"/>
+                      <w:lang w:val="en-US"/>
+                    </w:rPr>
+                    <m:t>T</m:t>
+                  </m:r>
+                </m:den>
+              </m:f>
+              <m:nary>
+                <m:naryPr>
+                  <m:chr m:val="∑"/>
+                  <m:ctrlPr>
+                    <w:rPr>
+                      <w:rFonts w:ascii="Cambria Math" w:eastAsiaTheme="minorEastAsia" w:hAnsi="Cambria Math"/>
+                      <w:i/>
+                      <w:lang w:val="en-US"/>
+                    </w:rPr>
+                  </m:ctrlPr>
+                </m:naryPr>
+                <m:sub>
+                  <m:r>
+                    <w:rPr>
+                      <w:rFonts w:ascii="Cambria Math" w:eastAsiaTheme="minorEastAsia" w:hAnsi="Cambria Math"/>
+                      <w:lang w:val="en-US"/>
+                    </w:rPr>
+                    <m:t>n=-∞</m:t>
+                  </m:r>
+                </m:sub>
+                <m:sup>
+                  <m:r>
+                    <w:rPr>
+                      <w:rFonts w:ascii="Cambria Math" w:eastAsiaTheme="minorEastAsia" w:hAnsi="Cambria Math"/>
+                      <w:lang w:val="en-US"/>
+                    </w:rPr>
+                    <m:t>∞</m:t>
+                  </m:r>
+                </m:sup>
+                <m:e>
+                  <m:sSup>
+                    <m:sSupPr>
+                      <m:ctrlPr>
+                        <w:rPr>
+                          <w:rFonts w:ascii="Cambria Math" w:eastAsiaTheme="minorEastAsia" w:hAnsi="Cambria Math"/>
+                          <w:i/>
+                          <w:lang w:val="en-US"/>
+                        </w:rPr>
+                      </m:ctrlPr>
+                    </m:sSupPr>
+                    <m:e>
+                      <m:r>
+                        <w:rPr>
+                          <w:rFonts w:ascii="Cambria Math" w:eastAsiaTheme="minorEastAsia" w:hAnsi="Cambria Math"/>
+                          <w:lang w:val="en-US"/>
+                        </w:rPr>
+                        <m:t>e</m:t>
+                      </m:r>
+                    </m:e>
+                    <m:sup>
+                      <m:r>
+                        <w:rPr>
+                          <w:rFonts w:ascii="Cambria Math" w:eastAsiaTheme="minorEastAsia" w:hAnsi="Cambria Math"/>
+                          <w:lang w:val="en-US"/>
+                        </w:rPr>
+                        <m:t>j⋅2π⋅n⋅</m:t>
+                      </m:r>
+                      <m:f>
+                        <m:fPr>
+                          <m:ctrlPr>
+                            <w:rPr>
+                              <w:rFonts w:ascii="Cambria Math" w:eastAsiaTheme="minorEastAsia" w:hAnsi="Cambria Math"/>
+                              <w:i/>
+                              <w:lang w:val="en-US"/>
+                            </w:rPr>
+                          </m:ctrlPr>
+                        </m:fPr>
+                        <m:num>
+                          <m:r>
+                            <w:rPr>
+                              <w:rFonts w:ascii="Cambria Math" w:eastAsiaTheme="minorEastAsia" w:hAnsi="Cambria Math"/>
+                              <w:lang w:val="en-US"/>
+                            </w:rPr>
+                            <m:t>1</m:t>
+                          </m:r>
+                        </m:num>
+                        <m:den>
+                          <m:r>
+                            <w:rPr>
+                              <w:rFonts w:ascii="Cambria Math" w:eastAsiaTheme="minorEastAsia" w:hAnsi="Cambria Math"/>
+                              <w:lang w:val="en-US"/>
+                            </w:rPr>
+                            <m:t>T</m:t>
+                          </m:r>
+                        </m:den>
+                      </m:f>
+                    </m:sup>
+                  </m:sSup>
+                </m:e>
+              </m:nary>
+            </m:e>
+          </m:d>
           <m:r>
             <w:rPr>
-              <w:rFonts w:ascii="Cambria Math" w:hAnsi="Cambria Math"/>
+              <w:rFonts w:ascii="Cambria Math" w:eastAsiaTheme="minorEastAsia" w:hAnsi="Cambria Math"/>
               <w:lang w:val="en-US"/>
             </w:rPr>
-            <m:t xml:space="preserve"> </m:t>
+            <m:t>=</m:t>
           </m:r>
+          <m:f>
+            <m:fPr>
+              <m:ctrlPr>
+                <w:rPr>
+                  <w:rFonts w:ascii="Cambria Math" w:eastAsiaTheme="minorEastAsia" w:hAnsi="Cambria Math"/>
+                  <w:i/>
+                  <w:lang w:val="en-US"/>
+                </w:rPr>
+              </m:ctrlPr>
+            </m:fPr>
+            <m:num>
+              <m:r>
+                <w:rPr>
+                  <w:rFonts w:ascii="Cambria Math" w:eastAsiaTheme="minorEastAsia" w:hAnsi="Cambria Math"/>
+                  <w:lang w:val="en-US"/>
+                </w:rPr>
+                <m:t>1</m:t>
+              </m:r>
+            </m:num>
+            <m:den>
+              <m:r>
+                <w:rPr>
+                  <w:rFonts w:ascii="Cambria Math" w:eastAsiaTheme="minorEastAsia" w:hAnsi="Cambria Math"/>
+                  <w:lang w:val="en-US"/>
+                </w:rPr>
+                <m:t>T</m:t>
+              </m:r>
+            </m:den>
+          </m:f>
+          <m:r>
+            <m:rPr>
+              <m:scr m:val="script"/>
+            </m:rPr>
+            <w:rPr>
+              <w:rFonts w:ascii="Cambria Math" w:eastAsiaTheme="minorEastAsia" w:hAnsi="Cambria Math"/>
+              <w:lang w:val="en-US"/>
+            </w:rPr>
+            <m:t>F</m:t>
+          </m:r>
+          <m:d>
+            <m:dPr>
+              <m:begChr m:val="["/>
+              <m:endChr m:val="]"/>
+              <m:ctrlPr>
+                <w:rPr>
+                  <w:rFonts w:ascii="Cambria Math" w:eastAsiaTheme="minorEastAsia" w:hAnsi="Cambria Math"/>
+                  <w:i/>
+                  <w:lang w:val="en-US"/>
+                </w:rPr>
+              </m:ctrlPr>
+            </m:dPr>
+            <m:e>
+              <m:nary>
+                <m:naryPr>
+                  <m:chr m:val="∑"/>
+                  <m:ctrlPr>
+                    <w:rPr>
+                      <w:rFonts w:ascii="Cambria Math" w:eastAsiaTheme="minorEastAsia" w:hAnsi="Cambria Math"/>
+                      <w:i/>
+                      <w:lang w:val="en-US"/>
+                    </w:rPr>
+                  </m:ctrlPr>
+                </m:naryPr>
+                <m:sub>
+                  <m:r>
+                    <w:rPr>
+                      <w:rFonts w:ascii="Cambria Math" w:eastAsiaTheme="minorEastAsia" w:hAnsi="Cambria Math"/>
+                      <w:lang w:val="en-US"/>
+                    </w:rPr>
+                    <m:t>n=-∞</m:t>
+                  </m:r>
+                </m:sub>
+                <m:sup>
+                  <m:r>
+                    <w:rPr>
+                      <w:rFonts w:ascii="Cambria Math" w:eastAsiaTheme="minorEastAsia" w:hAnsi="Cambria Math"/>
+                      <w:lang w:val="en-US"/>
+                    </w:rPr>
+                    <m:t>∞</m:t>
+                  </m:r>
+                </m:sup>
+                <m:e>
+                  <m:sSup>
+                    <m:sSupPr>
+                      <m:ctrlPr>
+                        <w:rPr>
+                          <w:rFonts w:ascii="Cambria Math" w:eastAsiaTheme="minorEastAsia" w:hAnsi="Cambria Math"/>
+                          <w:i/>
+                          <w:lang w:val="en-US"/>
+                        </w:rPr>
+                      </m:ctrlPr>
+                    </m:sSupPr>
+                    <m:e>
+                      <m:r>
+                        <w:rPr>
+                          <w:rFonts w:ascii="Cambria Math" w:eastAsiaTheme="minorEastAsia" w:hAnsi="Cambria Math"/>
+                          <w:lang w:val="en-US"/>
+                        </w:rPr>
+                        <m:t>e</m:t>
+                      </m:r>
+                    </m:e>
+                    <m:sup>
+                      <m:r>
+                        <w:rPr>
+                          <w:rFonts w:ascii="Cambria Math" w:eastAsiaTheme="minorEastAsia" w:hAnsi="Cambria Math"/>
+                          <w:lang w:val="en-US"/>
+                        </w:rPr>
+                        <m:t>j⋅2π⋅n⋅</m:t>
+                      </m:r>
+                      <m:f>
+                        <m:fPr>
+                          <m:ctrlPr>
+                            <w:rPr>
+                              <w:rFonts w:ascii="Cambria Math" w:eastAsiaTheme="minorEastAsia" w:hAnsi="Cambria Math"/>
+                              <w:i/>
+                              <w:lang w:val="en-US"/>
+                            </w:rPr>
+                          </m:ctrlPr>
+                        </m:fPr>
+                        <m:num>
+                          <m:r>
+                            <w:rPr>
+                              <w:rFonts w:ascii="Cambria Math" w:eastAsiaTheme="minorEastAsia" w:hAnsi="Cambria Math"/>
+                              <w:lang w:val="en-US"/>
+                            </w:rPr>
+                            <m:t>1</m:t>
+                          </m:r>
+                        </m:num>
+                        <m:den>
+                          <m:r>
+                            <w:rPr>
+                              <w:rFonts w:ascii="Cambria Math" w:eastAsiaTheme="minorEastAsia" w:hAnsi="Cambria Math"/>
+                              <w:lang w:val="en-US"/>
+                            </w:rPr>
+                            <m:t>T</m:t>
+                          </m:r>
+                        </m:den>
+                      </m:f>
+                    </m:sup>
+                  </m:sSup>
+                </m:e>
+              </m:nary>
+            </m:e>
+          </m:d>
+          <m:r>
+            <w:rPr>
+              <w:rFonts w:ascii="Cambria Math" w:eastAsiaTheme="minorEastAsia" w:hAnsi="Cambria Math"/>
+              <w:lang w:val="en-US"/>
+            </w:rPr>
+            <m:t>=</m:t>
+          </m:r>
+          <m:f>
+            <m:fPr>
+              <m:ctrlPr>
+                <w:rPr>
+                  <w:rFonts w:ascii="Cambria Math" w:eastAsiaTheme="minorEastAsia" w:hAnsi="Cambria Math"/>
+                  <w:i/>
+                  <w:lang w:val="en-US"/>
+                </w:rPr>
+              </m:ctrlPr>
+            </m:fPr>
+            <m:num>
+              <m:r>
+                <w:rPr>
+                  <w:rFonts w:ascii="Cambria Math" w:eastAsiaTheme="minorEastAsia" w:hAnsi="Cambria Math"/>
+                  <w:lang w:val="en-US"/>
+                </w:rPr>
+                <m:t>1</m:t>
+              </m:r>
+            </m:num>
+            <m:den>
+              <m:r>
+                <w:rPr>
+                  <w:rFonts w:ascii="Cambria Math" w:eastAsiaTheme="minorEastAsia" w:hAnsi="Cambria Math"/>
+                  <w:lang w:val="en-US"/>
+                </w:rPr>
+                <m:t>T</m:t>
+              </m:r>
+            </m:den>
+          </m:f>
+          <m:r>
+            <m:rPr>
+              <m:scr m:val="script"/>
+            </m:rPr>
+            <w:rPr>
+              <w:rFonts w:ascii="Cambria Math" w:eastAsiaTheme="minorEastAsia" w:hAnsi="Cambria Math"/>
+              <w:lang w:val="en-US"/>
+            </w:rPr>
+            <m:t>F</m:t>
+          </m:r>
+          <m:nary>
+            <m:naryPr>
+              <m:chr m:val="∑"/>
+              <m:ctrlPr>
+                <w:rPr>
+                  <w:rFonts w:ascii="Cambria Math" w:eastAsiaTheme="minorEastAsia" w:hAnsi="Cambria Math"/>
+                  <w:i/>
+                  <w:lang w:val="en-US"/>
+                </w:rPr>
+              </m:ctrlPr>
+            </m:naryPr>
+            <m:sub>
+              <m:r>
+                <w:rPr>
+                  <w:rFonts w:ascii="Cambria Math" w:eastAsiaTheme="minorEastAsia" w:hAnsi="Cambria Math"/>
+                  <w:lang w:val="en-US"/>
+                </w:rPr>
+                <m:t>n=-∞</m:t>
+              </m:r>
+            </m:sub>
+            <m:sup>
+              <m:r>
+                <w:rPr>
+                  <w:rFonts w:ascii="Cambria Math" w:eastAsiaTheme="minorEastAsia" w:hAnsi="Cambria Math"/>
+                  <w:lang w:val="en-US"/>
+                </w:rPr>
+                <m:t>∞</m:t>
+              </m:r>
+            </m:sup>
+            <m:e>
+              <m:r>
+                <w:rPr>
+                  <w:rFonts w:ascii="Cambria Math" w:eastAsiaTheme="minorEastAsia" w:hAnsi="Cambria Math"/>
+                  <w:lang w:val="en-US"/>
+                </w:rPr>
+                <m:t>δ</m:t>
+              </m:r>
+              <m:d>
+                <m:dPr>
+                  <m:ctrlPr>
+                    <w:rPr>
+                      <w:rFonts w:ascii="Cambria Math" w:eastAsiaTheme="minorEastAsia" w:hAnsi="Cambria Math"/>
+                      <w:i/>
+                      <w:lang w:val="en-US"/>
+                    </w:rPr>
+                  </m:ctrlPr>
+                </m:dPr>
+                <m:e>
+                  <m:r>
+                    <w:rPr>
+                      <w:rFonts w:ascii="Cambria Math" w:eastAsiaTheme="minorEastAsia" w:hAnsi="Cambria Math"/>
+                      <w:lang w:val="en-US"/>
+                    </w:rPr>
+                    <m:t>ω-n⋅</m:t>
+                  </m:r>
+                  <m:f>
+                    <m:fPr>
+                      <m:ctrlPr>
+                        <w:rPr>
+                          <w:rFonts w:ascii="Cambria Math" w:eastAsiaTheme="minorEastAsia" w:hAnsi="Cambria Math"/>
+                          <w:i/>
+                          <w:lang w:val="en-US"/>
+                        </w:rPr>
+                      </m:ctrlPr>
+                    </m:fPr>
+                    <m:num>
+                      <m:r>
+                        <w:rPr>
+                          <w:rFonts w:ascii="Cambria Math" w:eastAsiaTheme="minorEastAsia" w:hAnsi="Cambria Math"/>
+                          <w:lang w:val="en-US"/>
+                        </w:rPr>
+                        <m:t>1</m:t>
+                      </m:r>
+                    </m:num>
+                    <m:den>
+                      <m:r>
+                        <w:rPr>
+                          <w:rFonts w:ascii="Cambria Math" w:eastAsiaTheme="minorEastAsia" w:hAnsi="Cambria Math"/>
+                          <w:lang w:val="en-US"/>
+                        </w:rPr>
+                        <m:t>T</m:t>
+                      </m:r>
+                    </m:den>
+                  </m:f>
+                </m:e>
+              </m:d>
+            </m:e>
+          </m:nary>
         </m:oMath>
       </m:oMathPara>
+    </w:p>
+    <w:p>
+      <w:pPr>
+        <w:bidi/>
+        <w:rPr>
+          <w:rFonts w:eastAsiaTheme="minorEastAsia"/>
+          <w:rtl/>
+          <w:lang w:val="en-US"/>
+        </w:rPr>
+      </w:pPr>
+      <w:r>
+        <w:rPr>
+          <w:rFonts w:eastAsiaTheme="minorEastAsia" w:hint="cs"/>
+          <w:rtl/>
+          <w:lang w:val="en-US"/>
+        </w:rPr>
+        <w:t xml:space="preserve">קיבלנו כי ההתמרת פורייה של רכבת ההלמים היא רכבת הלמים בתדר עם "זמן מחזור" של </w:t>
+      </w:r>
+      <m:oMath>
+        <m:f>
+          <m:fPr>
+            <m:ctrlPr>
+              <w:rPr>
+                <w:rFonts w:ascii="Cambria Math" w:eastAsiaTheme="minorEastAsia" w:hAnsi="Cambria Math"/>
+                <w:i/>
+                <w:lang w:val="en-US"/>
+              </w:rPr>
+            </m:ctrlPr>
+          </m:fPr>
+          <m:num>
+            <m:r>
+              <w:rPr>
+                <w:rFonts w:ascii="Cambria Math" w:eastAsiaTheme="minorEastAsia" w:hAnsi="Cambria Math"/>
+                <w:lang w:val="en-US"/>
+              </w:rPr>
+              <m:t>1</m:t>
+            </m:r>
+          </m:num>
+          <m:den>
+            <m:r>
+              <w:rPr>
+                <w:rFonts w:ascii="Cambria Math" w:eastAsiaTheme="minorEastAsia" w:hAnsi="Cambria Math"/>
+                <w:lang w:val="en-US"/>
+              </w:rPr>
+              <m:t>T</m:t>
+            </m:r>
+          </m:den>
+        </m:f>
+      </m:oMath>
+      <w:r>
+        <w:rPr>
+          <w:rFonts w:eastAsiaTheme="minorEastAsia" w:hint="cs"/>
+          <w:rtl/>
+          <w:lang w:val="en-US"/>
+        </w:rPr>
+        <w:t xml:space="preserve">. המשמעות היא שהפלט של העברת סיגנל במסנן אחרי שעבר קונבולוציה עם רכבת הלמים (לדוגמא בדיבור שלנו) שקול למכפלה של הפלט של הסיגנל ברכבת הלמים בתדר (מאחר </w:t>
+      </w:r>
+      <w:r>
+        <w:rPr>
+          <w:rFonts w:eastAsiaTheme="minorEastAsia" w:hint="cs"/>
+          <w:rtl/>
+          <w:lang w:val="en-US"/>
+        </w:rPr>
+        <w:t xml:space="preserve">וקונבולוציה בזמן שקולה לכפל בתדר) </w:t>
+      </w:r>
+      <w:r>
+        <w:rPr>
+          <w:rFonts w:eastAsiaTheme="minorEastAsia"/>
+          <w:rtl/>
+          <w:lang w:val="en-US"/>
+        </w:rPr>
+        <w:t>–</w:t>
+      </w:r>
+      <w:r>
+        <w:rPr>
+          <w:rFonts w:eastAsiaTheme="minorEastAsia" w:hint="cs"/>
+          <w:rtl/>
+          <w:lang w:val="en-US"/>
+        </w:rPr>
+        <w:t xml:space="preserve"> כלומר דגימה כאשר יש "הלם". </w:t>
+      </w:r>
+    </w:p>
+    <w:p>
+      <w:pPr>
+        <w:pStyle w:val="Heading2"/>
+        <w:bidi/>
+        <w:rPr>
+          <w:rFonts w:eastAsiaTheme="minorEastAsia"/>
+          <w:rtl/>
+          <w:lang w:val="en-US"/>
+        </w:rPr>
+      </w:pPr>
+      <w:r>
+        <w:rPr>
+          <w:rFonts w:eastAsiaTheme="minorEastAsia" w:hint="cs"/>
+          <w:rtl/>
+          <w:lang w:val="en-US"/>
+        </w:rPr>
+        <w:t>סעיף ב</w:t>
+      </w:r>
+    </w:p>
+    <w:p>
+      <w:pPr>
+        <w:bidi/>
+        <w:rPr>
+          <w:rtl/>
+          <w:lang w:val="en-US"/>
+        </w:rPr>
+      </w:pPr>
+      <w:r>
+        <w:rPr>
+          <w:rFonts w:hint="cs"/>
+          <w:rtl/>
+          <w:lang w:val="en-US"/>
+        </w:rPr>
+        <w:t>אנו יודעים שקונבולוציה בזמן שקול למכפלה בתדר ולכן, אנחנו רק נכפיל את התגובה ברכבת הלמים נוספת (אנו יודעים מסעיף א שבאמת נצטרך להכפיל ברכבת הלמים)</w:t>
+      </w:r>
+    </w:p>
+    <w:p>
+      <w:pPr>
+        <w:bidi/>
+        <w:rPr>
+          <w:rtl/>
+          <w:lang w:val="en-US"/>
+        </w:rPr>
+      </w:pPr>
+      <w:r>
+        <w:rPr>
+          <w:noProof/>
+        </w:rPr>
+        <w:drawing>
+          <wp:anchor distT="0" distB="0" distL="114300" distR="114300" simplePos="0" relativeHeight="251668480" behindDoc="0" locked="0" layoutInCell="1" allowOverlap="1" wp14:anchorId="082210B6" wp14:editId="366D74DD">
+            <wp:simplePos x="0" y="0"/>
+            <wp:positionH relativeFrom="margin">
+              <wp:align>left</wp:align>
+            </wp:positionH>
+            <wp:positionV relativeFrom="paragraph">
+              <wp:posOffset>281940</wp:posOffset>
+            </wp:positionV>
+            <wp:extent cx="5731510" cy="4777740"/>
+            <wp:effectExtent l="0" t="0" r="2540" b="3810"/>
+            <wp:wrapSquare wrapText="bothSides"/>
+            <wp:docPr id="1140147364" name="Picture 1"/>
+            <wp:cNvGraphicFramePr>
+              <a:graphicFrameLocks xmlns:a="http://schemas.openxmlformats.org/drawingml/2006/main" noChangeAspect="1"/>
+            </wp:cNvGraphicFramePr>
+            <a:graphic xmlns:a="http://schemas.openxmlformats.org/drawingml/2006/main">
+              <a:graphicData uri="http://schemas.openxmlformats.org/drawingml/2006/picture">
+                <pic:pic xmlns:pic="http://schemas.openxmlformats.org/drawingml/2006/picture">
+                  <pic:nvPicPr>
+                    <pic:cNvPr id="1140147364" name=""/>
+                    <pic:cNvPicPr/>
+                  </pic:nvPicPr>
+                  <pic:blipFill>
+                    <a:blip r:embed="rId12"/>
+                    <a:stretch>
+                      <a:fillRect/>
+                    </a:stretch>
+                  </pic:blipFill>
+                  <pic:spPr>
+                    <a:xfrm>
+                      <a:off x="0" y="0"/>
+                      <a:ext cx="5731510" cy="4777740"/>
+                    </a:xfrm>
+                    <a:prstGeom prst="rect">
+                      <a:avLst/>
+                    </a:prstGeom>
+                  </pic:spPr>
+                </pic:pic>
+              </a:graphicData>
+            </a:graphic>
+          </wp:anchor>
+        </w:drawing>
+      </w:r>
+      <w:r>
+        <w:rPr>
+          <w:rFonts w:hint="cs"/>
+          <w:rtl/>
+          <w:lang w:val="en-US"/>
+        </w:rPr>
+        <w:t>לכן, הגרף יהיה בערך:</w:t>
+      </w:r>
+    </w:p>
+    <w:p>
+      <w:pPr>
+        <w:bidi/>
+        <w:rPr>
+          <w:rFonts w:hint="cs"/>
+          <w:rtl/>
+          <w:lang w:val="en-US"/>
+        </w:rPr>
+      </w:pPr>
+      <w:r>
+        <w:rPr>
+          <w:rFonts w:hint="cs"/>
+          <w:rtl/>
+          <w:lang w:val="en-US"/>
+        </w:rPr>
+        <w:t>כלומר דגימות של הגרף המקורי במחזורים שונים</w:t>
+      </w:r>
+      <w:r>
+        <w:rPr>
+          <w:rFonts w:hint="cs"/>
+          <w:rtl/>
+          <w:lang w:val="en-US"/>
+        </w:rPr>
+        <w:t>.</w:t>
+      </w:r>
     </w:p>
     <w:p>
       <w:pPr>
@@ -3874,7 +5042,6 @@
           <w:lang w:val="en-US"/>
         </w:rPr>
       </w:pPr>
-      <w:proofErr w:type="spellStart"/>
       <w:r>
         <w:rPr>
           <w:rFonts w:hint="cs"/>
@@ -3889,16 +5056,7 @@
           <w:rtl/>
           <w:lang w:val="en-US"/>
         </w:rPr>
-        <w:t>ורלציה</w:t>
-      </w:r>
-      <w:proofErr w:type="spellEnd"/>
-      <w:r>
-        <w:rPr>
-          <w:rFonts w:hint="cs"/>
-          <w:rtl/>
-          <w:lang w:val="en-US"/>
-        </w:rPr>
-        <w:t xml:space="preserve"> היא מכפלה פנימית של וקטור עם עצמו (עם הזחה של </w:t>
+        <w:t xml:space="preserve">ורלציה היא מכפלה פנימית של וקטור עם עצמו (עם הזחה של </w:t>
       </w:r>
       <w:r>
         <w:rPr>
@@ -3934,25 +5092,7 @@
           <w:rtl/>
           <w:lang w:val="en-US"/>
         </w:rPr>
-        <w:t xml:space="preserve">, זוהי פשוט מכפלה פנימית בין </w:t>
-      </w:r>
-      <w:proofErr w:type="spellStart"/>
-      <w:r>
-        <w:rPr>
-          <w:rFonts w:hint="cs"/>
-          <w:rtl/>
-          <w:lang w:val="en-US"/>
-        </w:rPr>
-        <w:t>הוקטור</w:t>
-      </w:r>
-      <w:proofErr w:type="spellEnd"/>
-      <w:r>
-        <w:rPr>
-          <w:rFonts w:hint="cs"/>
-          <w:rtl/>
-          <w:lang w:val="en-US"/>
-        </w:rPr>
-        <w:t xml:space="preserve"> לעצמו ואנחנו יודעים ש</w:t>
+        <w:t>, זוהי פשוט מכפלה פנימית בין הוקטור לעצמו ואנחנו יודעים ש</w:t>
       </w:r>
       <w:r>
         <w:rPr>
@@ -4113,25 +5253,7 @@
           <w:rtl/>
           <w:lang w:val="en-US"/>
         </w:rPr>
-        <w:t xml:space="preserve">כמות האיברים היא אותה כמות אך במקום מכפלה פנימית עם עצמו, מכפילים את </w:t>
-      </w:r>
-      <w:proofErr w:type="spellStart"/>
-      <w:r>
-        <w:rPr>
-          <w:rFonts w:eastAsiaTheme="minorEastAsia" w:hint="cs"/>
-          <w:rtl/>
-          <w:lang w:val="en-US"/>
-        </w:rPr>
-        <w:t>הוקטור</w:t>
-      </w:r>
-      <w:proofErr w:type="spellEnd"/>
-      <w:r>
-        <w:rPr>
-          <w:rFonts w:eastAsiaTheme="minorEastAsia" w:hint="cs"/>
-          <w:rtl/>
-          <w:lang w:val="en-US"/>
-        </w:rPr>
-        <w:t xml:space="preserve"> עם וקטור אחר.</w:t>
+        <w:t>כמות האיברים היא אותה כמות אך במקום מכפלה פנימית עם עצמו, מכפילים את הוקטור עם וקטור אחר.</w:t>
       </w:r>
     </w:p>
     <w:p>
@@ -4293,7 +5415,7 @@
                     <pic:cNvPicPr/>
                   </pic:nvPicPr>
                   <pic:blipFill>
-                    <a:blip r:embed="rId12">
+                    <a:blip r:embed="rId13">
                       <a:extLst>
                         <a:ext uri="{28A0092B-C50C-407E-A947-70E740481C1C}">
                           <a14:useLocalDpi xmlns:a14="http://schemas.microsoft.com/office/drawing/2010/main" val="0"/>
@@ -4634,7 +5756,7 @@
                     <pic:cNvPicPr/>
                   </pic:nvPicPr>
                   <pic:blipFill>
-                    <a:blip r:embed="rId13"/>
+                    <a:blip r:embed="rId14"/>
                     <a:stretch>
                       <a:fillRect/>
                     </a:stretch>
@@ -4803,7 +5925,7 @@
                     <pic:cNvPicPr/>
                   </pic:nvPicPr>
                   <pic:blipFill>
-                    <a:blip r:embed="rId14"/>
+                    <a:blip r:embed="rId15"/>
                     <a:stretch>
                       <a:fillRect/>
                     </a:stretch>
@@ -4992,7 +6114,7 @@
                     <pic:cNvPicPr/>
                   </pic:nvPicPr>
                   <pic:blipFill>
-                    <a:blip r:embed="rId15"/>
+                    <a:blip r:embed="rId16"/>
                     <a:stretch>
                       <a:fillRect/>
                     </a:stretch>
@@ -5070,7 +6192,7 @@
                     <pic:cNvPicPr/>
                   </pic:nvPicPr>
                   <pic:blipFill>
-                    <a:blip r:embed="rId16" cstate="print">
+                    <a:blip r:embed="rId17" cstate="print">
                       <a:extLst>
                         <a:ext uri="{28A0092B-C50C-407E-A947-70E740481C1C}">
                           <a14:useLocalDpi xmlns:a14="http://schemas.microsoft.com/office/drawing/2010/main" val="0"/>
@@ -5124,7 +6246,7 @@
                     <pic:cNvPicPr/>
                   </pic:nvPicPr>
                   <pic:blipFill>
-                    <a:blip r:embed="rId17" cstate="print">
+                    <a:blip r:embed="rId18" cstate="print">
                       <a:extLst>
                         <a:ext uri="{28A0092B-C50C-407E-A947-70E740481C1C}">
                           <a14:useLocalDpi xmlns:a14="http://schemas.microsoft.com/office/drawing/2010/main" val="0"/>
@@ -5433,7 +6555,7 @@
                     <pic:cNvPicPr/>
                   </pic:nvPicPr>
                   <pic:blipFill>
-                    <a:blip r:embed="rId18"/>
+                    <a:blip r:embed="rId19"/>
                     <a:stretch>
                       <a:fillRect/>
                     </a:stretch>
@@ -5474,25 +6596,7 @@
           <w:rtl/>
           <w:lang w:val="en-US"/>
         </w:rPr>
-        <w:t xml:space="preserve">לראות את הפיקים של רכבת </w:t>
-      </w:r>
-      <w:proofErr w:type="spellStart"/>
-      <w:r>
-        <w:rPr>
-          <w:rFonts w:hint="cs"/>
-          <w:rtl/>
-          <w:lang w:val="en-US"/>
-        </w:rPr>
-        <w:t>ההלמים</w:t>
-      </w:r>
-      <w:proofErr w:type="spellEnd"/>
-      <w:r>
-        <w:rPr>
-          <w:rFonts w:hint="cs"/>
-          <w:rtl/>
-          <w:lang w:val="en-US"/>
-        </w:rPr>
-        <w:t xml:space="preserve"> בערך ב</w:t>
+        <w:t>לראות את הפיקים של רכבת ההלמים בערך ב</w:t>
       </w:r>
       <w:r>
         <w:rPr>
@@ -5725,7 +6829,7 @@
                     <pic:cNvPicPr/>
                   </pic:nvPicPr>
                   <pic:blipFill>
-                    <a:blip r:embed="rId19"/>
+                    <a:blip r:embed="rId20"/>
                     <a:stretch>
                       <a:fillRect/>
                     </a:stretch>
@@ -5859,23 +6963,13 @@
         </w:rPr>
         <w:t xml:space="preserve">ניתן לראות כמה </w:t>
       </w:r>
-      <w:proofErr w:type="spellStart"/>
-      <w:r>
-        <w:rPr>
-          <w:rFonts w:hint="cs"/>
-          <w:rtl/>
-          <w:lang w:val="en-US"/>
-        </w:rPr>
-        <w:t>פורמנטים</w:t>
-      </w:r>
-      <w:proofErr w:type="spellEnd"/>
-      <w:r>
-        <w:rPr>
-          <w:rFonts w:hint="cs"/>
-          <w:rtl/>
-          <w:lang w:val="en-US"/>
-        </w:rPr>
-        <w:t xml:space="preserve"> שונים (העוצמה שלהם גבוהה יותר מ</w:t>
+      <w:r>
+        <w:rPr>
+          <w:rFonts w:hint="cs"/>
+          <w:rtl/>
+          <w:lang w:val="en-US"/>
+        </w:rPr>
+        <w:t>פורמנטים שונים (העוצמה שלהם גבוהה יותר מ</w:t>
       </w:r>
       <w:r>
         <w:rPr>
@@ -5913,25 +7007,7 @@
           <w:rtl/>
           <w:lang w:val="en-US"/>
         </w:rPr>
-        <w:t xml:space="preserve"> הוא </w:t>
-      </w:r>
-      <w:proofErr w:type="spellStart"/>
-      <w:r>
-        <w:rPr>
-          <w:rFonts w:hint="cs"/>
-          <w:rtl/>
-          <w:lang w:val="en-US"/>
-        </w:rPr>
-        <w:t>הפורמנט</w:t>
-      </w:r>
-      <w:proofErr w:type="spellEnd"/>
-      <w:r>
-        <w:rPr>
-          <w:rFonts w:hint="cs"/>
-          <w:rtl/>
-          <w:lang w:val="en-US"/>
-        </w:rPr>
-        <w:t xml:space="preserve"> ה</w:t>
+        <w:t xml:space="preserve"> הוא הפורמנט ה</w:t>
       </w:r>
       <w:r>
         <w:rPr>
@@ -6064,25 +7140,7 @@
           <w:rtl/>
           <w:lang w:val="en-US"/>
         </w:rPr>
-        <w:t xml:space="preserve">נדע לזהות את </w:t>
-      </w:r>
-      <w:proofErr w:type="spellStart"/>
-      <w:r>
-        <w:rPr>
-          <w:rFonts w:hint="cs"/>
-          <w:rtl/>
-          <w:lang w:val="en-US"/>
-        </w:rPr>
-        <w:t>ההרמויות</w:t>
-      </w:r>
-      <w:proofErr w:type="spellEnd"/>
-      <w:r>
-        <w:rPr>
-          <w:rFonts w:hint="cs"/>
-          <w:rtl/>
-          <w:lang w:val="en-US"/>
-        </w:rPr>
-        <w:t>.</w:t>
+        <w:t>נדע לזהות את ההרמויות.</w:t>
       </w:r>
       <w:r>
         <w:rPr>
@@ -6169,7 +7227,7 @@
                     <pic:cNvPicPr/>
                   </pic:nvPicPr>
                   <pic:blipFill>
-                    <a:blip r:embed="rId20"/>
+                    <a:blip r:embed="rId21"/>
                     <a:stretch>
                       <a:fillRect/>
                     </a:stretch>
@@ -6255,7 +7313,7 @@
                     <pic:cNvPicPr/>
                   </pic:nvPicPr>
                   <pic:blipFill>
-                    <a:blip r:embed="rId21"/>
+                    <a:blip r:embed="rId22"/>
                     <a:stretch>
                       <a:fillRect/>
                     </a:stretch>
@@ -6346,7 +7404,7 @@
                     <pic:cNvPicPr/>
                   </pic:nvPicPr>
                   <pic:blipFill>
-                    <a:blip r:embed="rId22"/>
+                    <a:blip r:embed="rId23"/>
                     <a:stretch>
                       <a:fillRect/>
                     </a:stretch>
@@ -6546,14 +7604,12 @@
         </w:rPr>
         <w:t xml:space="preserve">בעזרת הפונקציה </w:t>
       </w:r>
-      <w:proofErr w:type="spellStart"/>
       <w:r>
         <w:rPr>
           <w:lang w:val="en-US"/>
         </w:rPr>
         <w:t>pitch_detect_corr</w:t>
       </w:r>
-      <w:proofErr w:type="spellEnd"/>
       <w:r>
         <w:rPr>
           <w:rFonts w:hint="cs"/>
@@ -6622,25 +7678,7 @@
           <w:rtl/>
           <w:lang w:val="en-US"/>
         </w:rPr>
-        <w:t xml:space="preserve">התמרת </w:t>
-      </w:r>
-      <w:proofErr w:type="spellStart"/>
-      <w:r>
-        <w:rPr>
-          <w:rFonts w:hint="cs"/>
-          <w:rtl/>
-          <w:lang w:val="en-US"/>
-        </w:rPr>
-        <w:t>הפוריה</w:t>
-      </w:r>
-      <w:proofErr w:type="spellEnd"/>
-      <w:r>
-        <w:rPr>
-          <w:rFonts w:hint="cs"/>
-          <w:rtl/>
-          <w:lang w:val="en-US"/>
-        </w:rPr>
-        <w:t xml:space="preserve">, לא ניתן לראות מחזור </w:t>
+        <w:t xml:space="preserve">התמרת הפוריה, לא ניתן לראות מחזור </w:t>
       </w:r>
       <w:r>
         <w:rPr>
@@ -6721,25 +7759,7 @@
           <w:rtl/>
           <w:lang w:val="en-US"/>
         </w:rPr>
-        <w:t xml:space="preserve">בגרף הקולי, פונקציית </w:t>
-      </w:r>
-      <w:proofErr w:type="spellStart"/>
-      <w:r>
-        <w:rPr>
-          <w:rFonts w:hint="cs"/>
-          <w:rtl/>
-          <w:lang w:val="en-US"/>
-        </w:rPr>
-        <w:t>האוטוקורלציה</w:t>
-      </w:r>
-      <w:proofErr w:type="spellEnd"/>
-      <w:r>
-        <w:rPr>
-          <w:rFonts w:hint="cs"/>
-          <w:rtl/>
-          <w:lang w:val="en-US"/>
-        </w:rPr>
-        <w:t xml:space="preserve"> נראית </w:t>
+        <w:t xml:space="preserve">בגרף הקולי, פונקציית האוטוקורלציה נראית </w:t>
       </w:r>
       <w:r>
         <w:rPr>
@@ -6952,18 +7972,8 @@
           <w:rtl/>
           <w:lang w:val="en-US"/>
         </w:rPr>
-        <w:t xml:space="preserve"> </w:t>
-      </w:r>
-      <w:proofErr w:type="spellStart"/>
-      <w:r>
-        <w:rPr>
-          <w:rFonts w:hint="cs"/>
-          <w:rtl/>
-          <w:lang w:val="en-US"/>
-        </w:rPr>
-        <w:t>וה</w:t>
-      </w:r>
-      <w:proofErr w:type="spellEnd"/>
+        <w:t xml:space="preserve"> וה</w:t>
+      </w:r>
       <w:r>
         <w:rPr>
           <w:lang w:val="en-US"/>
@@ -7051,7 +8061,7 @@
                     <pic:cNvPicPr/>
                   </pic:nvPicPr>
                   <pic:blipFill>
-                    <a:blip r:embed="rId23"/>
+                    <a:blip r:embed="rId24"/>
                     <a:stretch>
                       <a:fillRect/>
                     </a:stretch>
@@ -7153,7 +8163,7 @@
                     <pic:cNvPicPr/>
                   </pic:nvPicPr>
                   <pic:blipFill>
-                    <a:blip r:embed="rId24"/>
+                    <a:blip r:embed="rId25"/>
                     <a:stretch>
                       <a:fillRect/>
                     </a:stretch>
@@ -7256,7 +8266,7 @@
                     <pic:cNvPicPr/>
                   </pic:nvPicPr>
                   <pic:blipFill>
-                    <a:blip r:embed="rId25"/>
+                    <a:blip r:embed="rId26"/>
                     <a:stretch>
                       <a:fillRect/>
                     </a:stretch>
@@ -7286,7 +8296,7 @@
       </w:r>
     </w:p>
     <w:sectPr>
-      <w:headerReference w:type="default" r:id="rId26"/>
+      <w:headerReference w:type="default" r:id="rId27"/>
       <w:pgSz w:w="11906" w:h="16838"/>
       <w:pgMar w:top="1440" w:right="1440" w:bottom="1440" w:left="1440" w:header="708" w:footer="708" w:gutter="0"/>
       <w:cols w:space="708"/>
@@ -7389,25 +8399,7 @@
         <w:rtl/>
         <w:lang w:val="en-US"/>
       </w:rPr>
-      <w:t xml:space="preserve">עידן </w:t>
-    </w:r>
-    <w:proofErr w:type="spellStart"/>
-    <w:r>
-      <w:rPr>
-        <w:rFonts w:hint="cs"/>
-        <w:rtl/>
-        <w:lang w:val="en-US"/>
-      </w:rPr>
-      <w:t>פוגרבינסקי</w:t>
-    </w:r>
-    <w:proofErr w:type="spellEnd"/>
-    <w:r>
-      <w:rPr>
-        <w:rFonts w:hint="cs"/>
-        <w:rtl/>
-        <w:lang w:val="en-US"/>
-      </w:rPr>
-      <w:t xml:space="preserve"> 325069565</w:t>
+      <w:t>עידן פוגרבינסקי 325069565</w:t>
     </w:r>
   </w:p>
 </w:hdr>

</xml_diff>